<commit_message>
acceptance test doc tweaked
</commit_message>
<xml_diff>
--- a/Documents/General/TestCasesFrontEnd.docx
+++ b/Documents/General/TestCasesFrontEnd.docx
@@ -2679,7 +2679,15 @@
               <w:spacing w:line="240" w:lineRule="auto"/>
             </w:pPr>
             <w:r>
-              <w:t>Ensure it is in the form yyyy-mm-dd (y = year integer, m = month integer, d = day integer)</w:t>
+              <w:t xml:space="preserve">Ensure it is in the form </w:t>
+            </w:r>
+            <w:proofErr w:type="spellStart"/>
+            <w:r>
+              <w:t>yyyy</w:t>
+            </w:r>
+            <w:proofErr w:type="spellEnd"/>
+            <w:r>
+              <w:t>-mm-dd (y = year integer, m = month integer, d = day integer)</w:t>
             </w:r>
           </w:p>
         </w:tc>
@@ -2753,7 +2761,10 @@
               <w:t xml:space="preserve">Test Case ID: </w:t>
             </w:r>
             <w:r>
-              <w:t>CE8</w:t>
+              <w:t>CE</w:t>
+            </w:r>
+            <w:r>
+              <w:t>8</w:t>
             </w:r>
           </w:p>
         </w:tc>
@@ -2865,7 +2876,10 @@
               <w:t xml:space="preserve">Test Title: </w:t>
             </w:r>
             <w:r>
-              <w:t>Valid month</w:t>
+              <w:t>Inc</w:t>
+            </w:r>
+            <w:r>
+              <w:t>orrect date regular expression</w:t>
             </w:r>
           </w:p>
         </w:tc>
@@ -2918,7 +2932,16 @@
               <w:t xml:space="preserve">Description: </w:t>
             </w:r>
             <w:r>
-              <w:t>accept a month that is valid (1-12)</w:t>
+              <w:t>Rejects</w:t>
+            </w:r>
+            <w:r>
+              <w:t xml:space="preserve"> dates that </w:t>
+            </w:r>
+            <w:r>
+              <w:t xml:space="preserve">does </w:t>
+            </w:r>
+            <w:r>
+              <w:t>fit the desired regex</w:t>
             </w:r>
           </w:p>
         </w:tc>
@@ -2996,7 +3019,7 @@
               <w:pStyle w:val="ListParagraph"/>
               <w:numPr>
                 <w:ilvl w:val="0"/>
-                <w:numId w:val="7"/>
+                <w:numId w:val="5"/>
               </w:numPr>
               <w:spacing w:line="240" w:lineRule="auto"/>
             </w:pPr>
@@ -3009,18 +3032,31 @@
               <w:pStyle w:val="ListParagraph"/>
               <w:numPr>
                 <w:ilvl w:val="0"/>
-                <w:numId w:val="7"/>
+                <w:numId w:val="5"/>
               </w:numPr>
               <w:spacing w:line="240" w:lineRule="auto"/>
             </w:pPr>
             <w:r>
-              <w:t>Ensure the month value is between 1 and 12</w:t>
+              <w:t>Ensure it is</w:t>
+            </w:r>
+            <w:r>
+              <w:t xml:space="preserve"> not</w:t>
+            </w:r>
+            <w:r>
+              <w:t xml:space="preserve"> in the form </w:t>
+            </w:r>
+            <w:proofErr w:type="spellStart"/>
+            <w:r>
+              <w:t>yyyy</w:t>
+            </w:r>
+            <w:proofErr w:type="spellEnd"/>
+            <w:r>
+              <w:t>-mm-dd (y = year integer, m = month integer, d = day integer)</w:t>
             </w:r>
           </w:p>
         </w:tc>
       </w:tr>
     </w:tbl>
-    <w:p/>
     <w:p/>
     <w:p/>
     <w:p/>
@@ -3094,7 +3130,10 @@
               <w:t xml:space="preserve">Test Case ID: </w:t>
             </w:r>
             <w:r>
-              <w:t>CE8</w:t>
+              <w:t>CE</w:t>
+            </w:r>
+            <w:r>
+              <w:t>9</w:t>
             </w:r>
           </w:p>
         </w:tc>
@@ -3206,7 +3245,7 @@
               <w:t xml:space="preserve">Test Title: </w:t>
             </w:r>
             <w:r>
-              <w:t>Invalid month</w:t>
+              <w:t>Valid month</w:t>
             </w:r>
           </w:p>
         </w:tc>
@@ -3259,7 +3298,7 @@
               <w:t xml:space="preserve">Description: </w:t>
             </w:r>
             <w:r>
-              <w:t>Reject a month that is invalid (not 1-12)</w:t>
+              <w:t>accept a month that is valid (1-12)</w:t>
             </w:r>
           </w:p>
         </w:tc>
@@ -3337,7 +3376,7 @@
               <w:pStyle w:val="ListParagraph"/>
               <w:numPr>
                 <w:ilvl w:val="0"/>
-                <w:numId w:val="8"/>
+                <w:numId w:val="7"/>
               </w:numPr>
               <w:spacing w:line="240" w:lineRule="auto"/>
             </w:pPr>
@@ -3350,12 +3389,12 @@
               <w:pStyle w:val="ListParagraph"/>
               <w:numPr>
                 <w:ilvl w:val="0"/>
-                <w:numId w:val="8"/>
+                <w:numId w:val="7"/>
               </w:numPr>
               <w:spacing w:line="240" w:lineRule="auto"/>
             </w:pPr>
             <w:r>
-              <w:t>Ensure the month value is not between 1 and 12</w:t>
+              <w:t>Ensure the month value is between 1 and 12</w:t>
             </w:r>
           </w:p>
         </w:tc>
@@ -3429,7 +3468,10 @@
               <w:t xml:space="preserve">Test Case ID: </w:t>
             </w:r>
             <w:r>
-              <w:t>CE9</w:t>
+              <w:t>CE</w:t>
+            </w:r>
+            <w:r>
+              <w:t>10</w:t>
             </w:r>
           </w:p>
         </w:tc>
@@ -3541,7 +3583,7 @@
               <w:t xml:space="preserve">Test Title: </w:t>
             </w:r>
             <w:r>
-              <w:t>Valid day</w:t>
+              <w:t>Invalid month</w:t>
             </w:r>
           </w:p>
         </w:tc>
@@ -3594,7 +3636,7 @@
               <w:t xml:space="preserve">Description: </w:t>
             </w:r>
             <w:r>
-              <w:t>Accept a day that is a real day within the month inputted</w:t>
+              <w:t>Reject a month that is invalid (not 1-12)</w:t>
             </w:r>
           </w:p>
         </w:tc>
@@ -3672,7 +3714,7 @@
               <w:pStyle w:val="ListParagraph"/>
               <w:numPr>
                 <w:ilvl w:val="0"/>
-                <w:numId w:val="10"/>
+                <w:numId w:val="8"/>
               </w:numPr>
               <w:spacing w:line="240" w:lineRule="auto"/>
             </w:pPr>
@@ -3685,12 +3727,12 @@
               <w:pStyle w:val="ListParagraph"/>
               <w:numPr>
                 <w:ilvl w:val="0"/>
-                <w:numId w:val="10"/>
+                <w:numId w:val="8"/>
               </w:numPr>
               <w:spacing w:line="240" w:lineRule="auto"/>
             </w:pPr>
             <w:r>
-              <w:t>Ensure the day value exists within the month (E.g. if month value is 2, day value can only be between 1 and 28)</w:t>
+              <w:t>Ensure the month value is not between 1 and 12</w:t>
             </w:r>
           </w:p>
         </w:tc>
@@ -3764,7 +3806,10 @@
               <w:t xml:space="preserve">Test Case ID: </w:t>
             </w:r>
             <w:r>
-              <w:t>CE10</w:t>
+              <w:t>CE</w:t>
+            </w:r>
+            <w:r>
+              <w:t>11</w:t>
             </w:r>
           </w:p>
         </w:tc>
@@ -3876,7 +3921,7 @@
               <w:t xml:space="preserve">Test Title: </w:t>
             </w:r>
             <w:r>
-              <w:t>Invalid day</w:t>
+              <w:t>Valid day</w:t>
             </w:r>
           </w:p>
         </w:tc>
@@ -3929,14 +3974,7 @@
               <w:t xml:space="preserve">Description: </w:t>
             </w:r>
             <w:r>
-              <w:t>Reject a day that not a real day within the month inputted</w:t>
-            </w:r>
-            <w:r>
-              <w:rPr>
-                <w:b/>
-                <w:bCs/>
-              </w:rPr>
-              <w:t xml:space="preserve"> </w:t>
+              <w:t>Accept a day that is a real day within the month inputted</w:t>
             </w:r>
           </w:p>
         </w:tc>
@@ -4014,7 +4052,7 @@
               <w:pStyle w:val="ListParagraph"/>
               <w:numPr>
                 <w:ilvl w:val="0"/>
-                <w:numId w:val="11"/>
+                <w:numId w:val="10"/>
               </w:numPr>
               <w:spacing w:line="240" w:lineRule="auto"/>
             </w:pPr>
@@ -4027,372 +4065,12 @@
               <w:pStyle w:val="ListParagraph"/>
               <w:numPr>
                 <w:ilvl w:val="0"/>
-                <w:numId w:val="11"/>
+                <w:numId w:val="10"/>
               </w:numPr>
               <w:spacing w:line="240" w:lineRule="auto"/>
             </w:pPr>
             <w:r>
-              <w:t>Ensure the day value does not exists within the month (E.g. if month value is 2, day value cannot only be between 1 and 28)</w:t>
-            </w:r>
-          </w:p>
-        </w:tc>
-      </w:tr>
-    </w:tbl>
-    <w:p/>
-    <w:p/>
-    <w:p/>
-    <w:p/>
-    <w:p/>
-    <w:p/>
-    <w:p/>
-    <w:p/>
-    <w:p/>
-    <w:p/>
-    <w:p/>
-    <w:tbl>
-      <w:tblPr>
-        <w:tblStyle w:val="TableGrid"/>
-        <w:tblW w:w="0" w:type="auto"/>
-        <w:tblInd w:w="0" w:type="dxa"/>
-        <w:tblLook w:val="04A0" w:firstRow="1" w:lastRow="0" w:firstColumn="1" w:lastColumn="0" w:noHBand="0" w:noVBand="1"/>
-      </w:tblPr>
-      <w:tblGrid>
-        <w:gridCol w:w="4508"/>
-        <w:gridCol w:w="4508"/>
-      </w:tblGrid>
-      <w:tr>
-        <w:tc>
-          <w:tcPr>
-            <w:tcW w:w="9016" w:type="dxa"/>
-            <w:gridSpan w:val="2"/>
-            <w:tcBorders>
-              <w:top w:val="single" w:sz="4" w:space="0" w:color="auto"/>
-              <w:left w:val="single" w:sz="4" w:space="0" w:color="auto"/>
-              <w:bottom w:val="single" w:sz="4" w:space="0" w:color="auto"/>
-              <w:right w:val="single" w:sz="4" w:space="0" w:color="auto"/>
-            </w:tcBorders>
-            <w:hideMark/>
-          </w:tcPr>
-          <w:p>
-            <w:pPr>
-              <w:spacing w:line="240" w:lineRule="auto"/>
-              <w:jc w:val="center"/>
-              <w:rPr>
-                <w:b/>
-                <w:bCs/>
-              </w:rPr>
-            </w:pPr>
-            <w:r>
-              <w:rPr>
-                <w:b/>
-                <w:bCs/>
-              </w:rPr>
-              <w:lastRenderedPageBreak/>
-              <w:t>Front End: C</w:t>
-            </w:r>
-            <w:r>
-              <w:rPr>
-                <w:b/>
-                <w:bCs/>
-              </w:rPr>
-              <w:t>entral Authentication</w:t>
-            </w:r>
-            <w:r>
-              <w:rPr>
-                <w:b/>
-                <w:bCs/>
-              </w:rPr>
-              <w:t xml:space="preserve"> Test Case</w:t>
-            </w:r>
-          </w:p>
-        </w:tc>
-      </w:tr>
-      <w:tr>
-        <w:tc>
-          <w:tcPr>
-            <w:tcW w:w="4508" w:type="dxa"/>
-            <w:tcBorders>
-              <w:top w:val="single" w:sz="4" w:space="0" w:color="auto"/>
-              <w:left w:val="single" w:sz="4" w:space="0" w:color="auto"/>
-              <w:bottom w:val="single" w:sz="4" w:space="0" w:color="auto"/>
-              <w:right w:val="single" w:sz="4" w:space="0" w:color="auto"/>
-            </w:tcBorders>
-            <w:hideMark/>
-          </w:tcPr>
-          <w:p>
-            <w:pPr>
-              <w:spacing w:line="240" w:lineRule="auto"/>
-            </w:pPr>
-            <w:r>
-              <w:rPr>
-                <w:b/>
-                <w:bCs/>
-              </w:rPr>
-              <w:t xml:space="preserve">Test Case ID: </w:t>
-            </w:r>
-            <w:r>
-              <w:t>LA1</w:t>
-            </w:r>
-          </w:p>
-        </w:tc>
-        <w:tc>
-          <w:tcPr>
-            <w:tcW w:w="4508" w:type="dxa"/>
-            <w:tcBorders>
-              <w:top w:val="single" w:sz="4" w:space="0" w:color="auto"/>
-              <w:left w:val="single" w:sz="4" w:space="0" w:color="auto"/>
-              <w:bottom w:val="single" w:sz="4" w:space="0" w:color="auto"/>
-              <w:right w:val="single" w:sz="4" w:space="0" w:color="auto"/>
-            </w:tcBorders>
-            <w:hideMark/>
-          </w:tcPr>
-          <w:p>
-            <w:pPr>
-              <w:spacing w:line="240" w:lineRule="auto"/>
-            </w:pPr>
-            <w:r>
-              <w:rPr>
-                <w:b/>
-                <w:bCs/>
-              </w:rPr>
-              <w:t xml:space="preserve">Test Designed By: </w:t>
-            </w:r>
-            <w:r>
-              <w:t>Duncan</w:t>
-            </w:r>
-          </w:p>
-        </w:tc>
-      </w:tr>
-      <w:tr>
-        <w:tc>
-          <w:tcPr>
-            <w:tcW w:w="4508" w:type="dxa"/>
-            <w:tcBorders>
-              <w:top w:val="single" w:sz="4" w:space="0" w:color="auto"/>
-              <w:left w:val="single" w:sz="4" w:space="0" w:color="auto"/>
-              <w:bottom w:val="single" w:sz="4" w:space="0" w:color="auto"/>
-              <w:right w:val="single" w:sz="4" w:space="0" w:color="auto"/>
-            </w:tcBorders>
-            <w:hideMark/>
-          </w:tcPr>
-          <w:p>
-            <w:pPr>
-              <w:spacing w:line="240" w:lineRule="auto"/>
-            </w:pPr>
-            <w:r>
-              <w:rPr>
-                <w:b/>
-                <w:bCs/>
-              </w:rPr>
-              <w:t xml:space="preserve">Test Priority: </w:t>
-            </w:r>
-            <w:r>
-              <w:t>1</w:t>
-            </w:r>
-          </w:p>
-        </w:tc>
-        <w:tc>
-          <w:tcPr>
-            <w:tcW w:w="4508" w:type="dxa"/>
-            <w:tcBorders>
-              <w:top w:val="single" w:sz="4" w:space="0" w:color="auto"/>
-              <w:left w:val="single" w:sz="4" w:space="0" w:color="auto"/>
-              <w:bottom w:val="single" w:sz="4" w:space="0" w:color="auto"/>
-              <w:right w:val="single" w:sz="4" w:space="0" w:color="auto"/>
-            </w:tcBorders>
-            <w:hideMark/>
-          </w:tcPr>
-          <w:p>
-            <w:pPr>
-              <w:spacing w:line="240" w:lineRule="auto"/>
-            </w:pPr>
-            <w:r>
-              <w:rPr>
-                <w:b/>
-                <w:bCs/>
-              </w:rPr>
-              <w:t xml:space="preserve">Test Designed Date:  </w:t>
-            </w:r>
-            <w:r>
-              <w:t>28/8/2019</w:t>
-            </w:r>
-          </w:p>
-        </w:tc>
-      </w:tr>
-      <w:tr>
-        <w:tc>
-          <w:tcPr>
-            <w:tcW w:w="4508" w:type="dxa"/>
-            <w:tcBorders>
-              <w:top w:val="single" w:sz="4" w:space="0" w:color="auto"/>
-              <w:left w:val="single" w:sz="4" w:space="0" w:color="auto"/>
-              <w:bottom w:val="single" w:sz="4" w:space="0" w:color="auto"/>
-              <w:right w:val="single" w:sz="4" w:space="0" w:color="auto"/>
-            </w:tcBorders>
-            <w:hideMark/>
-          </w:tcPr>
-          <w:p>
-            <w:pPr>
-              <w:spacing w:line="240" w:lineRule="auto"/>
-            </w:pPr>
-            <w:r>
-              <w:rPr>
-                <w:b/>
-                <w:bCs/>
-              </w:rPr>
-              <w:t xml:space="preserve">Test Title: </w:t>
-            </w:r>
-            <w:r>
-              <w:t>Valid Email</w:t>
-            </w:r>
-          </w:p>
-        </w:tc>
-        <w:tc>
-          <w:tcPr>
-            <w:tcW w:w="4508" w:type="dxa"/>
-            <w:tcBorders>
-              <w:top w:val="single" w:sz="4" w:space="0" w:color="auto"/>
-              <w:left w:val="single" w:sz="4" w:space="0" w:color="auto"/>
-              <w:bottom w:val="single" w:sz="4" w:space="0" w:color="auto"/>
-              <w:right w:val="single" w:sz="4" w:space="0" w:color="auto"/>
-            </w:tcBorders>
-            <w:hideMark/>
-          </w:tcPr>
-          <w:p>
-            <w:pPr>
-              <w:spacing w:line="240" w:lineRule="auto"/>
-            </w:pPr>
-            <w:r>
-              <w:rPr>
-                <w:b/>
-                <w:bCs/>
-              </w:rPr>
-              <w:t xml:space="preserve">Test Executed By: </w:t>
-            </w:r>
-          </w:p>
-        </w:tc>
-      </w:tr>
-      <w:tr>
-        <w:tc>
-          <w:tcPr>
-            <w:tcW w:w="4508" w:type="dxa"/>
-            <w:tcBorders>
-              <w:top w:val="single" w:sz="4" w:space="0" w:color="auto"/>
-              <w:left w:val="single" w:sz="4" w:space="0" w:color="auto"/>
-              <w:bottom w:val="single" w:sz="4" w:space="0" w:color="auto"/>
-              <w:right w:val="single" w:sz="4" w:space="0" w:color="auto"/>
-            </w:tcBorders>
-            <w:hideMark/>
-          </w:tcPr>
-          <w:p>
-            <w:pPr>
-              <w:spacing w:line="240" w:lineRule="auto"/>
-            </w:pPr>
-            <w:r>
-              <w:rPr>
-                <w:b/>
-                <w:bCs/>
-              </w:rPr>
-              <w:t xml:space="preserve">Description: </w:t>
-            </w:r>
-            <w:r>
-              <w:t>Accept an email that fits the email regex</w:t>
-            </w:r>
-          </w:p>
-        </w:tc>
-        <w:tc>
-          <w:tcPr>
-            <w:tcW w:w="4508" w:type="dxa"/>
-            <w:tcBorders>
-              <w:top w:val="single" w:sz="4" w:space="0" w:color="auto"/>
-              <w:left w:val="single" w:sz="4" w:space="0" w:color="auto"/>
-              <w:bottom w:val="single" w:sz="4" w:space="0" w:color="auto"/>
-              <w:right w:val="single" w:sz="4" w:space="0" w:color="auto"/>
-            </w:tcBorders>
-            <w:hideMark/>
-          </w:tcPr>
-          <w:p>
-            <w:pPr>
-              <w:spacing w:line="240" w:lineRule="auto"/>
-            </w:pPr>
-            <w:r>
-              <w:rPr>
-                <w:b/>
-                <w:bCs/>
-              </w:rPr>
-              <w:t xml:space="preserve">Test Executed Date: </w:t>
-            </w:r>
-          </w:p>
-        </w:tc>
-      </w:tr>
-      <w:tr>
-        <w:tc>
-          <w:tcPr>
-            <w:tcW w:w="9016" w:type="dxa"/>
-            <w:gridSpan w:val="2"/>
-            <w:tcBorders>
-              <w:top w:val="single" w:sz="4" w:space="0" w:color="auto"/>
-              <w:left w:val="single" w:sz="4" w:space="0" w:color="auto"/>
-              <w:bottom w:val="single" w:sz="4" w:space="0" w:color="auto"/>
-              <w:right w:val="single" w:sz="4" w:space="0" w:color="auto"/>
-            </w:tcBorders>
-            <w:hideMark/>
-          </w:tcPr>
-          <w:p>
-            <w:pPr>
-              <w:spacing w:line="240" w:lineRule="auto"/>
-              <w:jc w:val="center"/>
-              <w:rPr>
-                <w:b/>
-                <w:bCs/>
-              </w:rPr>
-            </w:pPr>
-            <w:r>
-              <w:rPr>
-                <w:b/>
-                <w:bCs/>
-              </w:rPr>
-              <w:t>Steps</w:t>
-            </w:r>
-          </w:p>
-        </w:tc>
-      </w:tr>
-      <w:tr>
-        <w:tc>
-          <w:tcPr>
-            <w:tcW w:w="9016" w:type="dxa"/>
-            <w:gridSpan w:val="2"/>
-            <w:tcBorders>
-              <w:top w:val="single" w:sz="4" w:space="0" w:color="auto"/>
-              <w:left w:val="single" w:sz="4" w:space="0" w:color="auto"/>
-              <w:bottom w:val="single" w:sz="4" w:space="0" w:color="auto"/>
-              <w:right w:val="single" w:sz="4" w:space="0" w:color="auto"/>
-            </w:tcBorders>
-          </w:tcPr>
-          <w:p>
-            <w:pPr>
-              <w:pStyle w:val="ListParagraph"/>
-              <w:numPr>
-                <w:ilvl w:val="0"/>
-                <w:numId w:val="12"/>
-              </w:numPr>
-              <w:spacing w:line="240" w:lineRule="auto"/>
-            </w:pPr>
-            <w:r>
-              <w:t>Enter email into the email input field</w:t>
-            </w:r>
-          </w:p>
-          <w:p>
-            <w:pPr>
-              <w:pStyle w:val="ListParagraph"/>
-              <w:numPr>
-                <w:ilvl w:val="0"/>
-                <w:numId w:val="12"/>
-              </w:numPr>
-              <w:spacing w:line="240" w:lineRule="auto"/>
-            </w:pPr>
-            <w:r>
-              <w:t>Ensure it is in the form (SOMETHING + @ + SOMETHING + . + SOMETHING)</w:t>
+              <w:t>Ensure the day value exists within the month (E.g. if month value is 2, day value can only be between 1 and 28)</w:t>
             </w:r>
           </w:p>
         </w:tc>
@@ -4437,7 +4115,7 @@
                 <w:b/>
                 <w:bCs/>
               </w:rPr>
-              <w:t>Front End: Central Authentication Test Case</w:t>
+              <w:t>Front End: Calendar Test Case</w:t>
             </w:r>
           </w:p>
         </w:tc>
@@ -4466,7 +4144,10 @@
               <w:t xml:space="preserve">Test Case ID: </w:t>
             </w:r>
             <w:r>
-              <w:t>LA2</w:t>
+              <w:t>CE</w:t>
+            </w:r>
+            <w:r>
+              <w:t>12</w:t>
             </w:r>
           </w:p>
         </w:tc>
@@ -4578,7 +4259,7 @@
               <w:t xml:space="preserve">Test Title: </w:t>
             </w:r>
             <w:r>
-              <w:t>Invalid Email</w:t>
+              <w:t>Invalid day</w:t>
             </w:r>
           </w:p>
         </w:tc>
@@ -4631,7 +4312,14 @@
               <w:t xml:space="preserve">Description: </w:t>
             </w:r>
             <w:r>
-              <w:t>Reject an email that fits does not fit the email regex</w:t>
+              <w:t>Reject a day that not a real day within the month inputted</w:t>
+            </w:r>
+            <w:r>
+              <w:rPr>
+                <w:b/>
+                <w:bCs/>
+              </w:rPr>
+              <w:t xml:space="preserve"> </w:t>
             </w:r>
           </w:p>
         </w:tc>
@@ -4709,12 +4397,12 @@
               <w:pStyle w:val="ListParagraph"/>
               <w:numPr>
                 <w:ilvl w:val="0"/>
-                <w:numId w:val="13"/>
+                <w:numId w:val="11"/>
               </w:numPr>
               <w:spacing w:line="240" w:lineRule="auto"/>
             </w:pPr>
             <w:r>
-              <w:t>Enter email into the email input field</w:t>
+              <w:t>Input date into the date input field</w:t>
             </w:r>
           </w:p>
           <w:p>
@@ -4722,12 +4410,369 @@
               <w:pStyle w:val="ListParagraph"/>
               <w:numPr>
                 <w:ilvl w:val="0"/>
-                <w:numId w:val="13"/>
+                <w:numId w:val="11"/>
               </w:numPr>
               <w:spacing w:line="240" w:lineRule="auto"/>
             </w:pPr>
             <w:r>
-              <w:t>Ensure it is not in the form (SOMETHING + @ + SOMETHING + . + SOMETHING)</w:t>
+              <w:t>Ensure the day value does not exists within the month (E.g. if month value is 2, day value cannot only be between 1 and 28)</w:t>
+            </w:r>
+          </w:p>
+        </w:tc>
+      </w:tr>
+    </w:tbl>
+    <w:p/>
+    <w:p/>
+    <w:p/>
+    <w:p/>
+    <w:p>
+      <w:bookmarkStart w:id="0" w:name="_GoBack"/>
+      <w:bookmarkEnd w:id="0"/>
+    </w:p>
+    <w:tbl>
+      <w:tblPr>
+        <w:tblStyle w:val="TableGrid"/>
+        <w:tblW w:w="0" w:type="auto"/>
+        <w:tblInd w:w="0" w:type="dxa"/>
+        <w:tblLook w:val="04A0" w:firstRow="1" w:lastRow="0" w:firstColumn="1" w:lastColumn="0" w:noHBand="0" w:noVBand="1"/>
+      </w:tblPr>
+      <w:tblGrid>
+        <w:gridCol w:w="4508"/>
+        <w:gridCol w:w="4508"/>
+      </w:tblGrid>
+      <w:tr>
+        <w:tc>
+          <w:tcPr>
+            <w:tcW w:w="9016" w:type="dxa"/>
+            <w:gridSpan w:val="2"/>
+            <w:tcBorders>
+              <w:top w:val="single" w:sz="4" w:space="0" w:color="auto"/>
+              <w:left w:val="single" w:sz="4" w:space="0" w:color="auto"/>
+              <w:bottom w:val="single" w:sz="4" w:space="0" w:color="auto"/>
+              <w:right w:val="single" w:sz="4" w:space="0" w:color="auto"/>
+            </w:tcBorders>
+            <w:hideMark/>
+          </w:tcPr>
+          <w:p>
+            <w:pPr>
+              <w:spacing w:line="240" w:lineRule="auto"/>
+              <w:jc w:val="center"/>
+              <w:rPr>
+                <w:b/>
+                <w:bCs/>
+              </w:rPr>
+            </w:pPr>
+            <w:r>
+              <w:rPr>
+                <w:b/>
+                <w:bCs/>
+              </w:rPr>
+              <w:lastRenderedPageBreak/>
+              <w:t>Front End: C</w:t>
+            </w:r>
+            <w:r>
+              <w:rPr>
+                <w:b/>
+                <w:bCs/>
+              </w:rPr>
+              <w:t>entral Authentication</w:t>
+            </w:r>
+            <w:r>
+              <w:rPr>
+                <w:b/>
+                <w:bCs/>
+              </w:rPr>
+              <w:t xml:space="preserve"> Test Case</w:t>
+            </w:r>
+          </w:p>
+        </w:tc>
+      </w:tr>
+      <w:tr>
+        <w:tc>
+          <w:tcPr>
+            <w:tcW w:w="4508" w:type="dxa"/>
+            <w:tcBorders>
+              <w:top w:val="single" w:sz="4" w:space="0" w:color="auto"/>
+              <w:left w:val="single" w:sz="4" w:space="0" w:color="auto"/>
+              <w:bottom w:val="single" w:sz="4" w:space="0" w:color="auto"/>
+              <w:right w:val="single" w:sz="4" w:space="0" w:color="auto"/>
+            </w:tcBorders>
+            <w:hideMark/>
+          </w:tcPr>
+          <w:p>
+            <w:pPr>
+              <w:spacing w:line="240" w:lineRule="auto"/>
+            </w:pPr>
+            <w:r>
+              <w:rPr>
+                <w:b/>
+                <w:bCs/>
+              </w:rPr>
+              <w:t xml:space="preserve">Test Case ID: </w:t>
+            </w:r>
+            <w:r>
+              <w:t>LA1</w:t>
+            </w:r>
+          </w:p>
+        </w:tc>
+        <w:tc>
+          <w:tcPr>
+            <w:tcW w:w="4508" w:type="dxa"/>
+            <w:tcBorders>
+              <w:top w:val="single" w:sz="4" w:space="0" w:color="auto"/>
+              <w:left w:val="single" w:sz="4" w:space="0" w:color="auto"/>
+              <w:bottom w:val="single" w:sz="4" w:space="0" w:color="auto"/>
+              <w:right w:val="single" w:sz="4" w:space="0" w:color="auto"/>
+            </w:tcBorders>
+            <w:hideMark/>
+          </w:tcPr>
+          <w:p>
+            <w:pPr>
+              <w:spacing w:line="240" w:lineRule="auto"/>
+            </w:pPr>
+            <w:r>
+              <w:rPr>
+                <w:b/>
+                <w:bCs/>
+              </w:rPr>
+              <w:t xml:space="preserve">Test Designed By: </w:t>
+            </w:r>
+            <w:r>
+              <w:t>Duncan</w:t>
+            </w:r>
+          </w:p>
+        </w:tc>
+      </w:tr>
+      <w:tr>
+        <w:tc>
+          <w:tcPr>
+            <w:tcW w:w="4508" w:type="dxa"/>
+            <w:tcBorders>
+              <w:top w:val="single" w:sz="4" w:space="0" w:color="auto"/>
+              <w:left w:val="single" w:sz="4" w:space="0" w:color="auto"/>
+              <w:bottom w:val="single" w:sz="4" w:space="0" w:color="auto"/>
+              <w:right w:val="single" w:sz="4" w:space="0" w:color="auto"/>
+            </w:tcBorders>
+            <w:hideMark/>
+          </w:tcPr>
+          <w:p>
+            <w:pPr>
+              <w:spacing w:line="240" w:lineRule="auto"/>
+            </w:pPr>
+            <w:r>
+              <w:rPr>
+                <w:b/>
+                <w:bCs/>
+              </w:rPr>
+              <w:t xml:space="preserve">Test Priority: </w:t>
+            </w:r>
+            <w:r>
+              <w:t>1</w:t>
+            </w:r>
+          </w:p>
+        </w:tc>
+        <w:tc>
+          <w:tcPr>
+            <w:tcW w:w="4508" w:type="dxa"/>
+            <w:tcBorders>
+              <w:top w:val="single" w:sz="4" w:space="0" w:color="auto"/>
+              <w:left w:val="single" w:sz="4" w:space="0" w:color="auto"/>
+              <w:bottom w:val="single" w:sz="4" w:space="0" w:color="auto"/>
+              <w:right w:val="single" w:sz="4" w:space="0" w:color="auto"/>
+            </w:tcBorders>
+            <w:hideMark/>
+          </w:tcPr>
+          <w:p>
+            <w:pPr>
+              <w:spacing w:line="240" w:lineRule="auto"/>
+            </w:pPr>
+            <w:r>
+              <w:rPr>
+                <w:b/>
+                <w:bCs/>
+              </w:rPr>
+              <w:t xml:space="preserve">Test Designed Date:  </w:t>
+            </w:r>
+            <w:r>
+              <w:t>28/8/2019</w:t>
+            </w:r>
+          </w:p>
+        </w:tc>
+      </w:tr>
+      <w:tr>
+        <w:tc>
+          <w:tcPr>
+            <w:tcW w:w="4508" w:type="dxa"/>
+            <w:tcBorders>
+              <w:top w:val="single" w:sz="4" w:space="0" w:color="auto"/>
+              <w:left w:val="single" w:sz="4" w:space="0" w:color="auto"/>
+              <w:bottom w:val="single" w:sz="4" w:space="0" w:color="auto"/>
+              <w:right w:val="single" w:sz="4" w:space="0" w:color="auto"/>
+            </w:tcBorders>
+            <w:hideMark/>
+          </w:tcPr>
+          <w:p>
+            <w:pPr>
+              <w:spacing w:line="240" w:lineRule="auto"/>
+            </w:pPr>
+            <w:r>
+              <w:rPr>
+                <w:b/>
+                <w:bCs/>
+              </w:rPr>
+              <w:t xml:space="preserve">Test Title: </w:t>
+            </w:r>
+            <w:r>
+              <w:t>Valid Email</w:t>
+            </w:r>
+          </w:p>
+        </w:tc>
+        <w:tc>
+          <w:tcPr>
+            <w:tcW w:w="4508" w:type="dxa"/>
+            <w:tcBorders>
+              <w:top w:val="single" w:sz="4" w:space="0" w:color="auto"/>
+              <w:left w:val="single" w:sz="4" w:space="0" w:color="auto"/>
+              <w:bottom w:val="single" w:sz="4" w:space="0" w:color="auto"/>
+              <w:right w:val="single" w:sz="4" w:space="0" w:color="auto"/>
+            </w:tcBorders>
+            <w:hideMark/>
+          </w:tcPr>
+          <w:p>
+            <w:pPr>
+              <w:spacing w:line="240" w:lineRule="auto"/>
+            </w:pPr>
+            <w:r>
+              <w:rPr>
+                <w:b/>
+                <w:bCs/>
+              </w:rPr>
+              <w:t xml:space="preserve">Test Executed By: </w:t>
+            </w:r>
+          </w:p>
+        </w:tc>
+      </w:tr>
+      <w:tr>
+        <w:tc>
+          <w:tcPr>
+            <w:tcW w:w="4508" w:type="dxa"/>
+            <w:tcBorders>
+              <w:top w:val="single" w:sz="4" w:space="0" w:color="auto"/>
+              <w:left w:val="single" w:sz="4" w:space="0" w:color="auto"/>
+              <w:bottom w:val="single" w:sz="4" w:space="0" w:color="auto"/>
+              <w:right w:val="single" w:sz="4" w:space="0" w:color="auto"/>
+            </w:tcBorders>
+            <w:hideMark/>
+          </w:tcPr>
+          <w:p>
+            <w:pPr>
+              <w:spacing w:line="240" w:lineRule="auto"/>
+            </w:pPr>
+            <w:r>
+              <w:rPr>
+                <w:b/>
+                <w:bCs/>
+              </w:rPr>
+              <w:t xml:space="preserve">Description: </w:t>
+            </w:r>
+            <w:r>
+              <w:t>Accept an email that fits the email regex</w:t>
+            </w:r>
+          </w:p>
+        </w:tc>
+        <w:tc>
+          <w:tcPr>
+            <w:tcW w:w="4508" w:type="dxa"/>
+            <w:tcBorders>
+              <w:top w:val="single" w:sz="4" w:space="0" w:color="auto"/>
+              <w:left w:val="single" w:sz="4" w:space="0" w:color="auto"/>
+              <w:bottom w:val="single" w:sz="4" w:space="0" w:color="auto"/>
+              <w:right w:val="single" w:sz="4" w:space="0" w:color="auto"/>
+            </w:tcBorders>
+            <w:hideMark/>
+          </w:tcPr>
+          <w:p>
+            <w:pPr>
+              <w:spacing w:line="240" w:lineRule="auto"/>
+            </w:pPr>
+            <w:r>
+              <w:rPr>
+                <w:b/>
+                <w:bCs/>
+              </w:rPr>
+              <w:t xml:space="preserve">Test Executed Date: </w:t>
+            </w:r>
+          </w:p>
+        </w:tc>
+      </w:tr>
+      <w:tr>
+        <w:tc>
+          <w:tcPr>
+            <w:tcW w:w="9016" w:type="dxa"/>
+            <w:gridSpan w:val="2"/>
+            <w:tcBorders>
+              <w:top w:val="single" w:sz="4" w:space="0" w:color="auto"/>
+              <w:left w:val="single" w:sz="4" w:space="0" w:color="auto"/>
+              <w:bottom w:val="single" w:sz="4" w:space="0" w:color="auto"/>
+              <w:right w:val="single" w:sz="4" w:space="0" w:color="auto"/>
+            </w:tcBorders>
+            <w:hideMark/>
+          </w:tcPr>
+          <w:p>
+            <w:pPr>
+              <w:spacing w:line="240" w:lineRule="auto"/>
+              <w:jc w:val="center"/>
+              <w:rPr>
+                <w:b/>
+                <w:bCs/>
+              </w:rPr>
+            </w:pPr>
+            <w:r>
+              <w:rPr>
+                <w:b/>
+                <w:bCs/>
+              </w:rPr>
+              <w:t>Steps</w:t>
+            </w:r>
+          </w:p>
+        </w:tc>
+      </w:tr>
+      <w:tr>
+        <w:tc>
+          <w:tcPr>
+            <w:tcW w:w="9016" w:type="dxa"/>
+            <w:gridSpan w:val="2"/>
+            <w:tcBorders>
+              <w:top w:val="single" w:sz="4" w:space="0" w:color="auto"/>
+              <w:left w:val="single" w:sz="4" w:space="0" w:color="auto"/>
+              <w:bottom w:val="single" w:sz="4" w:space="0" w:color="auto"/>
+              <w:right w:val="single" w:sz="4" w:space="0" w:color="auto"/>
+            </w:tcBorders>
+          </w:tcPr>
+          <w:p>
+            <w:pPr>
+              <w:pStyle w:val="ListParagraph"/>
+              <w:numPr>
+                <w:ilvl w:val="0"/>
+                <w:numId w:val="12"/>
+              </w:numPr>
+              <w:spacing w:line="240" w:lineRule="auto"/>
+            </w:pPr>
+            <w:r>
+              <w:t>Enter email into the email input field</w:t>
+            </w:r>
+          </w:p>
+          <w:p>
+            <w:pPr>
+              <w:pStyle w:val="ListParagraph"/>
+              <w:numPr>
+                <w:ilvl w:val="0"/>
+                <w:numId w:val="12"/>
+              </w:numPr>
+              <w:spacing w:line="240" w:lineRule="auto"/>
+            </w:pPr>
+            <w:r>
+              <w:t>Ensure it is in the form (SOMETHING + @ + SOMETHING + . + SOMETHING)</w:t>
             </w:r>
           </w:p>
         </w:tc>
@@ -4772,7 +4817,7 @@
                 <w:b/>
                 <w:bCs/>
               </w:rPr>
-              <w:t>Front End: Calendar Test Case</w:t>
+              <w:t>Front End: Central Authentication Test Case</w:t>
             </w:r>
           </w:p>
         </w:tc>
@@ -4801,7 +4846,7 @@
               <w:t xml:space="preserve">Test Case ID: </w:t>
             </w:r>
             <w:r>
-              <w:t>LA3</w:t>
+              <w:t>LA2</w:t>
             </w:r>
           </w:p>
         </w:tc>
@@ -4913,7 +4958,7 @@
               <w:t xml:space="preserve">Test Title: </w:t>
             </w:r>
             <w:r>
-              <w:t>Full input fields</w:t>
+              <w:t>Invalid Email</w:t>
             </w:r>
           </w:p>
         </w:tc>
@@ -4966,7 +5011,7 @@
               <w:t xml:space="preserve">Description: </w:t>
             </w:r>
             <w:r>
-              <w:t>Allow account to be created when all input fields are full</w:t>
+              <w:t>Reject an email that fits does not fit the email regex</w:t>
             </w:r>
           </w:p>
         </w:tc>
@@ -5044,12 +5089,12 @@
               <w:pStyle w:val="ListParagraph"/>
               <w:numPr>
                 <w:ilvl w:val="0"/>
-                <w:numId w:val="16"/>
+                <w:numId w:val="13"/>
               </w:numPr>
               <w:spacing w:line="240" w:lineRule="auto"/>
             </w:pPr>
             <w:r>
-              <w:t>Input field with valid input</w:t>
+              <w:t>Enter email into the email input field</w:t>
             </w:r>
           </w:p>
           <w:p>
@@ -5057,12 +5102,12 @@
               <w:pStyle w:val="ListParagraph"/>
               <w:numPr>
                 <w:ilvl w:val="0"/>
-                <w:numId w:val="16"/>
+                <w:numId w:val="13"/>
               </w:numPr>
               <w:spacing w:line="240" w:lineRule="auto"/>
             </w:pPr>
             <w:r>
-              <w:t>Repeat step 1 for all input fields</w:t>
+              <w:t>Ensure it is not in the form (SOMETHING + @ + SOMETHING + . + SOMETHING)</w:t>
             </w:r>
           </w:p>
         </w:tc>
@@ -5136,7 +5181,7 @@
               <w:t xml:space="preserve">Test Case ID: </w:t>
             </w:r>
             <w:r>
-              <w:t>LA4</w:t>
+              <w:t>LA3</w:t>
             </w:r>
           </w:p>
         </w:tc>
@@ -5248,7 +5293,7 @@
               <w:t xml:space="preserve">Test Title: </w:t>
             </w:r>
             <w:r>
-              <w:t>Empty input fields</w:t>
+              <w:t>Full input fields</w:t>
             </w:r>
           </w:p>
         </w:tc>
@@ -5301,7 +5346,7 @@
               <w:t xml:space="preserve">Description: </w:t>
             </w:r>
             <w:r>
-              <w:t>Do not allow account to be created when any of the input fields are empty</w:t>
+              <w:t>Allow account to be created when all input fields are full</w:t>
             </w:r>
           </w:p>
         </w:tc>
@@ -5379,7 +5424,7 @@
               <w:pStyle w:val="ListParagraph"/>
               <w:numPr>
                 <w:ilvl w:val="0"/>
-                <w:numId w:val="17"/>
+                <w:numId w:val="16"/>
               </w:numPr>
               <w:spacing w:line="240" w:lineRule="auto"/>
             </w:pPr>
@@ -5392,12 +5437,12 @@
               <w:pStyle w:val="ListParagraph"/>
               <w:numPr>
                 <w:ilvl w:val="0"/>
-                <w:numId w:val="17"/>
+                <w:numId w:val="16"/>
               </w:numPr>
               <w:spacing w:line="240" w:lineRule="auto"/>
             </w:pPr>
             <w:r>
-              <w:t>Repeat step 1 for some but not all input fields</w:t>
+              <w:t>Repeat step 1 for all input fields</w:t>
             </w:r>
           </w:p>
         </w:tc>
@@ -5442,7 +5487,7 @@
                 <w:b/>
                 <w:bCs/>
               </w:rPr>
-              <w:t>Front End: Central Authentication Test Case</w:t>
+              <w:t>Front End: Calendar Test Case</w:t>
             </w:r>
           </w:p>
         </w:tc>
@@ -5471,7 +5516,7 @@
               <w:t xml:space="preserve">Test Case ID: </w:t>
             </w:r>
             <w:r>
-              <w:t>LA5</w:t>
+              <w:t>LA4</w:t>
             </w:r>
           </w:p>
         </w:tc>
@@ -5583,7 +5628,7 @@
               <w:t xml:space="preserve">Test Title: </w:t>
             </w:r>
             <w:r>
-              <w:t>Match passwords</w:t>
+              <w:t>Empty input fields</w:t>
             </w:r>
           </w:p>
         </w:tc>
@@ -5636,7 +5681,7 @@
               <w:t xml:space="preserve">Description: </w:t>
             </w:r>
             <w:r>
-              <w:t>Accept if the password and confirm password inputs are the same</w:t>
+              <w:t>Do not allow account to be created when any of the input fields are empty</w:t>
             </w:r>
           </w:p>
         </w:tc>
@@ -5714,13 +5759,12 @@
               <w:pStyle w:val="ListParagraph"/>
               <w:numPr>
                 <w:ilvl w:val="0"/>
-                <w:numId w:val="14"/>
+                <w:numId w:val="17"/>
               </w:numPr>
               <w:spacing w:line="240" w:lineRule="auto"/>
             </w:pPr>
             <w:r>
-              <w:lastRenderedPageBreak/>
-              <w:t>Enter password A into the password input field</w:t>
+              <w:t>Input field with valid input</w:t>
             </w:r>
           </w:p>
           <w:p>
@@ -5728,12 +5772,12 @@
               <w:pStyle w:val="ListParagraph"/>
               <w:numPr>
                 <w:ilvl w:val="0"/>
-                <w:numId w:val="14"/>
+                <w:numId w:val="17"/>
               </w:numPr>
               <w:spacing w:line="240" w:lineRule="auto"/>
             </w:pPr>
             <w:r>
-              <w:t>Enter password A into the confirm password input field</w:t>
+              <w:t>Repeat step 1 for some but not all input fields</w:t>
             </w:r>
           </w:p>
         </w:tc>
@@ -5807,7 +5851,7 @@
               <w:t xml:space="preserve">Test Case ID: </w:t>
             </w:r>
             <w:r>
-              <w:t>LA6</w:t>
+              <w:t>LA5</w:t>
             </w:r>
           </w:p>
         </w:tc>
@@ -5919,7 +5963,7 @@
               <w:t xml:space="preserve">Test Title: </w:t>
             </w:r>
             <w:r>
-              <w:t>Not match passwords</w:t>
+              <w:t>Match passwords</w:t>
             </w:r>
           </w:p>
         </w:tc>
@@ -5972,13 +6016,7 @@
               <w:t xml:space="preserve">Description: </w:t>
             </w:r>
             <w:r>
-              <w:t>Rejects if the password and confirm password inputs are</w:t>
-            </w:r>
-            <w:r>
-              <w:t xml:space="preserve"> not</w:t>
-            </w:r>
-            <w:r>
-              <w:t xml:space="preserve"> the same</w:t>
+              <w:t>Accept if the password and confirm password inputs are the same</w:t>
             </w:r>
           </w:p>
         </w:tc>
@@ -6056,11 +6094,12 @@
               <w:pStyle w:val="ListParagraph"/>
               <w:numPr>
                 <w:ilvl w:val="0"/>
-                <w:numId w:val="18"/>
+                <w:numId w:val="14"/>
               </w:numPr>
               <w:spacing w:line="240" w:lineRule="auto"/>
             </w:pPr>
             <w:r>
+              <w:lastRenderedPageBreak/>
               <w:t>Enter password A into the password input field</w:t>
             </w:r>
           </w:p>
@@ -6069,18 +6108,12 @@
               <w:pStyle w:val="ListParagraph"/>
               <w:numPr>
                 <w:ilvl w:val="0"/>
-                <w:numId w:val="18"/>
+                <w:numId w:val="14"/>
               </w:numPr>
               <w:spacing w:line="240" w:lineRule="auto"/>
             </w:pPr>
             <w:r>
-              <w:t xml:space="preserve">Enter password </w:t>
-            </w:r>
-            <w:r>
-              <w:t>B</w:t>
-            </w:r>
-            <w:r>
-              <w:t xml:space="preserve"> into the confirm password input field</w:t>
+              <w:t>Enter password A into the confirm password input field</w:t>
             </w:r>
           </w:p>
         </w:tc>
@@ -6125,7 +6158,7 @@
                 <w:b/>
                 <w:bCs/>
               </w:rPr>
-              <w:t>Front End: Calendar Test Case</w:t>
+              <w:t>Front End: Central Authentication Test Case</w:t>
             </w:r>
           </w:p>
         </w:tc>
@@ -6154,7 +6187,7 @@
               <w:t xml:space="preserve">Test Case ID: </w:t>
             </w:r>
             <w:r>
-              <w:t>LA7</w:t>
+              <w:t>LA6</w:t>
             </w:r>
           </w:p>
         </w:tc>
@@ -6210,7 +6243,7 @@
               <w:t xml:space="preserve">Test Priority: </w:t>
             </w:r>
             <w:r>
-              <w:t>2</w:t>
+              <w:t>1</w:t>
             </w:r>
           </w:p>
         </w:tc>
@@ -6266,13 +6299,7 @@
               <w:t xml:space="preserve">Test Title: </w:t>
             </w:r>
             <w:r>
-              <w:t xml:space="preserve">Valid </w:t>
-            </w:r>
-            <w:r>
-              <w:t>password</w:t>
-            </w:r>
-            <w:r>
-              <w:t xml:space="preserve"> length</w:t>
+              <w:t>Not match passwords</w:t>
             </w:r>
           </w:p>
         </w:tc>
@@ -6325,19 +6352,13 @@
               <w:t xml:space="preserve">Description: </w:t>
             </w:r>
             <w:r>
-              <w:t xml:space="preserve">Accept </w:t>
-            </w:r>
-            <w:r>
-              <w:t>passwords</w:t>
-            </w:r>
-            <w:r>
-              <w:t xml:space="preserve"> that are </w:t>
-            </w:r>
-            <w:r>
-              <w:t xml:space="preserve">6 or more </w:t>
-            </w:r>
-            <w:r>
-              <w:t>characters long</w:t>
+              <w:t>Rejects if the password and confirm password inputs are</w:t>
+            </w:r>
+            <w:r>
+              <w:t xml:space="preserve"> not</w:t>
+            </w:r>
+            <w:r>
+              <w:t xml:space="preserve"> the same</w:t>
             </w:r>
           </w:p>
         </w:tc>
@@ -6415,21 +6436,12 @@
               <w:pStyle w:val="ListParagraph"/>
               <w:numPr>
                 <w:ilvl w:val="0"/>
-                <w:numId w:val="20"/>
+                <w:numId w:val="18"/>
               </w:numPr>
               <w:spacing w:line="240" w:lineRule="auto"/>
             </w:pPr>
             <w:r>
-              <w:t>Enter</w:t>
-            </w:r>
-            <w:r>
-              <w:t xml:space="preserve"> a string into the </w:t>
-            </w:r>
-            <w:r>
-              <w:t>password</w:t>
-            </w:r>
-            <w:r>
-              <w:t xml:space="preserve"> input field</w:t>
+              <w:t>Enter password A into the password input field</w:t>
             </w:r>
           </w:p>
           <w:p>
@@ -6437,15 +6449,12 @@
               <w:pStyle w:val="ListParagraph"/>
               <w:numPr>
                 <w:ilvl w:val="0"/>
-                <w:numId w:val="20"/>
+                <w:numId w:val="18"/>
               </w:numPr>
               <w:spacing w:line="240" w:lineRule="auto"/>
             </w:pPr>
             <w:r>
-              <w:t>Ensure it is of size &gt;</w:t>
-            </w:r>
-            <w:r>
-              <w:t>= 6</w:t>
+              <w:t>Enter password B into the confirm password input field</w:t>
             </w:r>
           </w:p>
         </w:tc>
@@ -6519,7 +6528,7 @@
               <w:t xml:space="preserve">Test Case ID: </w:t>
             </w:r>
             <w:r>
-              <w:t>LA8</w:t>
+              <w:t>LA7</w:t>
             </w:r>
           </w:p>
         </w:tc>
@@ -6631,13 +6640,7 @@
               <w:t xml:space="preserve">Test Title: </w:t>
             </w:r>
             <w:r>
-              <w:t xml:space="preserve">Invalid </w:t>
-            </w:r>
-            <w:r>
-              <w:t>password</w:t>
-            </w:r>
-            <w:r>
-              <w:t xml:space="preserve"> length</w:t>
+              <w:t>Valid password length</w:t>
             </w:r>
           </w:p>
         </w:tc>
@@ -6690,19 +6693,7 @@
               <w:t xml:space="preserve">Description: </w:t>
             </w:r>
             <w:r>
-              <w:t xml:space="preserve">Reject </w:t>
-            </w:r>
-            <w:r>
-              <w:t xml:space="preserve">passwords </w:t>
-            </w:r>
-            <w:r>
-              <w:t xml:space="preserve">that are not longer than </w:t>
-            </w:r>
-            <w:r>
-              <w:t>5</w:t>
-            </w:r>
-            <w:r>
-              <w:t xml:space="preserve"> characters</w:t>
+              <w:t>Accept passwords that are 6 or more characters long</w:t>
             </w:r>
           </w:p>
         </w:tc>
@@ -6780,7 +6771,7 @@
               <w:pStyle w:val="ListParagraph"/>
               <w:numPr>
                 <w:ilvl w:val="0"/>
-                <w:numId w:val="21"/>
+                <w:numId w:val="20"/>
               </w:numPr>
               <w:spacing w:line="240" w:lineRule="auto"/>
             </w:pPr>
@@ -6788,13 +6779,7 @@
               <w:t>Enter</w:t>
             </w:r>
             <w:r>
-              <w:t xml:space="preserve"> string into the </w:t>
-            </w:r>
-            <w:r>
-              <w:t>password</w:t>
-            </w:r>
-            <w:r>
-              <w:t xml:space="preserve"> input field</w:t>
+              <w:t xml:space="preserve"> a string into the password input field</w:t>
             </w:r>
           </w:p>
           <w:p>
@@ -6802,15 +6787,12 @@
               <w:pStyle w:val="ListParagraph"/>
               <w:numPr>
                 <w:ilvl w:val="0"/>
-                <w:numId w:val="21"/>
+                <w:numId w:val="20"/>
               </w:numPr>
               <w:spacing w:line="240" w:lineRule="auto"/>
             </w:pPr>
             <w:r>
-              <w:t>Ensure it is of size &lt;</w:t>
-            </w:r>
-            <w:r>
-              <w:t>6</w:t>
+              <w:t>Ensure it is of size &gt;= 6</w:t>
             </w:r>
           </w:p>
         </w:tc>
@@ -6884,10 +6866,7 @@
               <w:t xml:space="preserve">Test Case ID: </w:t>
             </w:r>
             <w:r>
-              <w:t>LA</w:t>
-            </w:r>
-            <w:r>
-              <w:t>9</w:t>
+              <w:t>LA8</w:t>
             </w:r>
           </w:p>
         </w:tc>
@@ -6999,13 +6978,7 @@
               <w:t xml:space="preserve">Test Title: </w:t>
             </w:r>
             <w:r>
-              <w:t xml:space="preserve">Valid </w:t>
-            </w:r>
-            <w:r>
-              <w:t>security question 1 answer</w:t>
-            </w:r>
-            <w:r>
-              <w:t xml:space="preserve"> length</w:t>
+              <w:t>Invalid password length</w:t>
             </w:r>
           </w:p>
         </w:tc>
@@ -7058,25 +7031,7 @@
               <w:t xml:space="preserve">Description: </w:t>
             </w:r>
             <w:r>
-              <w:t xml:space="preserve">Accept </w:t>
-            </w:r>
-            <w:r>
-              <w:t>security question 1</w:t>
-            </w:r>
-            <w:r>
-              <w:t xml:space="preserve"> </w:t>
-            </w:r>
-            <w:r>
-              <w:t xml:space="preserve">answer </w:t>
-            </w:r>
-            <w:r>
-              <w:t xml:space="preserve">that are </w:t>
-            </w:r>
-            <w:r>
-              <w:t>5</w:t>
-            </w:r>
-            <w:r>
-              <w:t xml:space="preserve"> or more characters long</w:t>
+              <w:t>Reject passwords that are not longer than 5 characters</w:t>
             </w:r>
           </w:p>
         </w:tc>
@@ -7154,7 +7109,7 @@
               <w:pStyle w:val="ListParagraph"/>
               <w:numPr>
                 <w:ilvl w:val="0"/>
-                <w:numId w:val="22"/>
+                <w:numId w:val="21"/>
               </w:numPr>
               <w:spacing w:line="240" w:lineRule="auto"/>
             </w:pPr>
@@ -7162,19 +7117,7 @@
               <w:t>Enter</w:t>
             </w:r>
             <w:r>
-              <w:t xml:space="preserve"> a string into the </w:t>
-            </w:r>
-            <w:r>
-              <w:t>security question 1</w:t>
-            </w:r>
-            <w:r>
-              <w:t xml:space="preserve"> </w:t>
-            </w:r>
-            <w:r>
-              <w:t xml:space="preserve">answer </w:t>
-            </w:r>
-            <w:r>
-              <w:t>input field</w:t>
+              <w:t xml:space="preserve"> string into the password input field</w:t>
             </w:r>
           </w:p>
           <w:p>
@@ -7182,15 +7125,12 @@
               <w:pStyle w:val="ListParagraph"/>
               <w:numPr>
                 <w:ilvl w:val="0"/>
-                <w:numId w:val="22"/>
+                <w:numId w:val="21"/>
               </w:numPr>
               <w:spacing w:line="240" w:lineRule="auto"/>
             </w:pPr>
             <w:r>
-              <w:t xml:space="preserve">Ensure it is of size &gt;= </w:t>
-            </w:r>
-            <w:r>
-              <w:t>5</w:t>
+              <w:t>Ensure it is of size &lt;6</w:t>
             </w:r>
           </w:p>
         </w:tc>
@@ -7264,10 +7204,7 @@
               <w:t xml:space="preserve">Test Case ID: </w:t>
             </w:r>
             <w:r>
-              <w:t>LA</w:t>
-            </w:r>
-            <w:r>
-              <w:t>10</w:t>
+              <w:t>LA9</w:t>
             </w:r>
           </w:p>
         </w:tc>
@@ -7376,17 +7313,10 @@
                 <w:b/>
                 <w:bCs/>
               </w:rPr>
-              <w:lastRenderedPageBreak/>
               <w:t xml:space="preserve">Test Title: </w:t>
             </w:r>
             <w:r>
-              <w:t xml:space="preserve">Invalid </w:t>
-            </w:r>
-            <w:r>
-              <w:t>security question 1 answer</w:t>
-            </w:r>
-            <w:r>
-              <w:t xml:space="preserve"> length</w:t>
+              <w:t>Valid security question 1 answer length</w:t>
             </w:r>
           </w:p>
         </w:tc>
@@ -7439,19 +7369,7 @@
               <w:t xml:space="preserve">Description: </w:t>
             </w:r>
             <w:r>
-              <w:t xml:space="preserve">Reject </w:t>
-            </w:r>
-            <w:r>
-              <w:t>security question 1 answers</w:t>
-            </w:r>
-            <w:r>
-              <w:t xml:space="preserve"> that are not longer than </w:t>
-            </w:r>
-            <w:r>
-              <w:t>5</w:t>
-            </w:r>
-            <w:r>
-              <w:t xml:space="preserve"> characters</w:t>
+              <w:t>Accept security question 1 answer that are 5 or more characters long</w:t>
             </w:r>
           </w:p>
         </w:tc>
@@ -7529,21 +7447,12 @@
               <w:pStyle w:val="ListParagraph"/>
               <w:numPr>
                 <w:ilvl w:val="0"/>
-                <w:numId w:val="23"/>
+                <w:numId w:val="22"/>
               </w:numPr>
               <w:spacing w:line="240" w:lineRule="auto"/>
             </w:pPr>
             <w:r>
-              <w:t>Enter</w:t>
-            </w:r>
-            <w:r>
-              <w:t xml:space="preserve"> string into the</w:t>
-            </w:r>
-            <w:r>
-              <w:t xml:space="preserve"> security question 1 answer</w:t>
-            </w:r>
-            <w:r>
-              <w:t xml:space="preserve"> input field</w:t>
+              <w:t>Enter a string into the security question 1 answer input field</w:t>
             </w:r>
           </w:p>
           <w:p>
@@ -7551,15 +7460,12 @@
               <w:pStyle w:val="ListParagraph"/>
               <w:numPr>
                 <w:ilvl w:val="0"/>
-                <w:numId w:val="23"/>
+                <w:numId w:val="22"/>
               </w:numPr>
               <w:spacing w:line="240" w:lineRule="auto"/>
             </w:pPr>
             <w:r>
-              <w:t>Ensure it is of size &lt;</w:t>
-            </w:r>
-            <w:r>
-              <w:t>5</w:t>
+              <w:t>Ensure it is of size &gt;= 5</w:t>
             </w:r>
           </w:p>
         </w:tc>
@@ -7633,10 +7539,7 @@
               <w:t xml:space="preserve">Test Case ID: </w:t>
             </w:r>
             <w:r>
-              <w:t>LA</w:t>
-            </w:r>
-            <w:r>
-              <w:t>11</w:t>
+              <w:t>LA10</w:t>
             </w:r>
           </w:p>
         </w:tc>
@@ -7745,16 +7648,11 @@
                 <w:b/>
                 <w:bCs/>
               </w:rPr>
+              <w:lastRenderedPageBreak/>
               <w:t xml:space="preserve">Test Title: </w:t>
             </w:r>
             <w:r>
-              <w:t xml:space="preserve">Valid security question </w:t>
-            </w:r>
-            <w:r>
-              <w:t>2</w:t>
-            </w:r>
-            <w:r>
-              <w:t xml:space="preserve"> answer length</w:t>
+              <w:t>Invalid security question 1 answer length</w:t>
             </w:r>
           </w:p>
         </w:tc>
@@ -7807,13 +7705,7 @@
               <w:t xml:space="preserve">Description: </w:t>
             </w:r>
             <w:r>
-              <w:t xml:space="preserve">Accept security question </w:t>
-            </w:r>
-            <w:r>
-              <w:t>2</w:t>
-            </w:r>
-            <w:r>
-              <w:t xml:space="preserve"> answer that are 5 or more characters long</w:t>
+              <w:t>Reject security question 1 answers that are not longer than 5 characters</w:t>
             </w:r>
           </w:p>
         </w:tc>
@@ -7891,21 +7783,12 @@
               <w:pStyle w:val="ListParagraph"/>
               <w:numPr>
                 <w:ilvl w:val="0"/>
-                <w:numId w:val="24"/>
+                <w:numId w:val="23"/>
               </w:numPr>
               <w:spacing w:line="240" w:lineRule="auto"/>
             </w:pPr>
             <w:r>
-              <w:t>Enter</w:t>
-            </w:r>
-            <w:r>
-              <w:t xml:space="preserve"> a string into the security question </w:t>
-            </w:r>
-            <w:r>
-              <w:t>2</w:t>
-            </w:r>
-            <w:r>
-              <w:t xml:space="preserve"> answer input field</w:t>
+              <w:t>Enter string into the security question 1 answer input field</w:t>
             </w:r>
           </w:p>
           <w:p>
@@ -7913,12 +7796,12 @@
               <w:pStyle w:val="ListParagraph"/>
               <w:numPr>
                 <w:ilvl w:val="0"/>
-                <w:numId w:val="24"/>
+                <w:numId w:val="23"/>
               </w:numPr>
               <w:spacing w:line="240" w:lineRule="auto"/>
             </w:pPr>
             <w:r>
-              <w:t>Ensure it is of size &gt;= 5</w:t>
+              <w:t>Ensure it is of size &lt;5</w:t>
             </w:r>
           </w:p>
         </w:tc>
@@ -7992,7 +7875,60 @@
               <w:t xml:space="preserve">Test Case ID: </w:t>
             </w:r>
             <w:r>
-              <w:t>LA1</w:t>
+              <w:t>LA11</w:t>
+            </w:r>
+          </w:p>
+        </w:tc>
+        <w:tc>
+          <w:tcPr>
+            <w:tcW w:w="4508" w:type="dxa"/>
+            <w:tcBorders>
+              <w:top w:val="single" w:sz="4" w:space="0" w:color="auto"/>
+              <w:left w:val="single" w:sz="4" w:space="0" w:color="auto"/>
+              <w:bottom w:val="single" w:sz="4" w:space="0" w:color="auto"/>
+              <w:right w:val="single" w:sz="4" w:space="0" w:color="auto"/>
+            </w:tcBorders>
+            <w:hideMark/>
+          </w:tcPr>
+          <w:p>
+            <w:pPr>
+              <w:spacing w:line="240" w:lineRule="auto"/>
+            </w:pPr>
+            <w:r>
+              <w:rPr>
+                <w:b/>
+                <w:bCs/>
+              </w:rPr>
+              <w:t xml:space="preserve">Test Designed By: </w:t>
+            </w:r>
+            <w:r>
+              <w:t>Duncan</w:t>
+            </w:r>
+          </w:p>
+        </w:tc>
+      </w:tr>
+      <w:tr>
+        <w:tc>
+          <w:tcPr>
+            <w:tcW w:w="4508" w:type="dxa"/>
+            <w:tcBorders>
+              <w:top w:val="single" w:sz="4" w:space="0" w:color="auto"/>
+              <w:left w:val="single" w:sz="4" w:space="0" w:color="auto"/>
+              <w:bottom w:val="single" w:sz="4" w:space="0" w:color="auto"/>
+              <w:right w:val="single" w:sz="4" w:space="0" w:color="auto"/>
+            </w:tcBorders>
+            <w:hideMark/>
+          </w:tcPr>
+          <w:p>
+            <w:pPr>
+              <w:spacing w:line="240" w:lineRule="auto"/>
+            </w:pPr>
+            <w:r>
+              <w:rPr>
+                <w:b/>
+                <w:bCs/>
+              </w:rPr>
+              <w:t xml:space="preserve">Test Priority: </w:t>
             </w:r>
             <w:r>
               <w:t>2</w:t>
@@ -8019,62 +7955,6 @@
                 <w:b/>
                 <w:bCs/>
               </w:rPr>
-              <w:t xml:space="preserve">Test Designed By: </w:t>
-            </w:r>
-            <w:r>
-              <w:t>Duncan</w:t>
-            </w:r>
-          </w:p>
-        </w:tc>
-      </w:tr>
-      <w:tr>
-        <w:tc>
-          <w:tcPr>
-            <w:tcW w:w="4508" w:type="dxa"/>
-            <w:tcBorders>
-              <w:top w:val="single" w:sz="4" w:space="0" w:color="auto"/>
-              <w:left w:val="single" w:sz="4" w:space="0" w:color="auto"/>
-              <w:bottom w:val="single" w:sz="4" w:space="0" w:color="auto"/>
-              <w:right w:val="single" w:sz="4" w:space="0" w:color="auto"/>
-            </w:tcBorders>
-            <w:hideMark/>
-          </w:tcPr>
-          <w:p>
-            <w:pPr>
-              <w:spacing w:line="240" w:lineRule="auto"/>
-            </w:pPr>
-            <w:r>
-              <w:rPr>
-                <w:b/>
-                <w:bCs/>
-              </w:rPr>
-              <w:t xml:space="preserve">Test Priority: </w:t>
-            </w:r>
-            <w:r>
-              <w:t>2</w:t>
-            </w:r>
-          </w:p>
-        </w:tc>
-        <w:tc>
-          <w:tcPr>
-            <w:tcW w:w="4508" w:type="dxa"/>
-            <w:tcBorders>
-              <w:top w:val="single" w:sz="4" w:space="0" w:color="auto"/>
-              <w:left w:val="single" w:sz="4" w:space="0" w:color="auto"/>
-              <w:bottom w:val="single" w:sz="4" w:space="0" w:color="auto"/>
-              <w:right w:val="single" w:sz="4" w:space="0" w:color="auto"/>
-            </w:tcBorders>
-            <w:hideMark/>
-          </w:tcPr>
-          <w:p>
-            <w:pPr>
-              <w:spacing w:line="240" w:lineRule="auto"/>
-            </w:pPr>
-            <w:r>
-              <w:rPr>
-                <w:b/>
-                <w:bCs/>
-              </w:rPr>
               <w:t xml:space="preserve">Test Designed Date:  </w:t>
             </w:r>
             <w:r>
@@ -8107,13 +7987,7 @@
               <w:t xml:space="preserve">Test Title: </w:t>
             </w:r>
             <w:r>
-              <w:t xml:space="preserve">Invalid security question </w:t>
-            </w:r>
-            <w:r>
-              <w:t>2</w:t>
-            </w:r>
-            <w:r>
-              <w:t xml:space="preserve"> answer length</w:t>
+              <w:t>Valid security question 2 answer length</w:t>
             </w:r>
           </w:p>
         </w:tc>
@@ -8166,13 +8040,7 @@
               <w:t xml:space="preserve">Description: </w:t>
             </w:r>
             <w:r>
-              <w:t xml:space="preserve">Reject security question </w:t>
-            </w:r>
-            <w:r>
-              <w:t>2</w:t>
-            </w:r>
-            <w:r>
-              <w:t xml:space="preserve"> answers that are not longer than 5 characters</w:t>
+              <w:t>Accept security question 2 answer that are 5 or more characters long</w:t>
             </w:r>
           </w:p>
         </w:tc>
@@ -8250,21 +8118,12 @@
               <w:pStyle w:val="ListParagraph"/>
               <w:numPr>
                 <w:ilvl w:val="0"/>
-                <w:numId w:val="25"/>
+                <w:numId w:val="24"/>
               </w:numPr>
               <w:spacing w:line="240" w:lineRule="auto"/>
             </w:pPr>
             <w:r>
-              <w:t>Enter</w:t>
-            </w:r>
-            <w:r>
-              <w:t xml:space="preserve"> string into the security question </w:t>
-            </w:r>
-            <w:r>
-              <w:t>2</w:t>
-            </w:r>
-            <w:r>
-              <w:t xml:space="preserve"> answer input field</w:t>
+              <w:t>Enter a string into the security question 2 answer input field</w:t>
             </w:r>
           </w:p>
           <w:p>
@@ -8272,12 +8131,12 @@
               <w:pStyle w:val="ListParagraph"/>
               <w:numPr>
                 <w:ilvl w:val="0"/>
-                <w:numId w:val="25"/>
+                <w:numId w:val="24"/>
               </w:numPr>
               <w:spacing w:line="240" w:lineRule="auto"/>
             </w:pPr>
             <w:r>
-              <w:t>Ensure it is of size &lt;5</w:t>
+              <w:t>Ensure it is of size &gt;= 5</w:t>
             </w:r>
           </w:p>
         </w:tc>
@@ -8351,10 +8210,7 @@
               <w:t xml:space="preserve">Test Case ID: </w:t>
             </w:r>
             <w:r>
-              <w:t>LA</w:t>
-            </w:r>
-            <w:r>
-              <w:t>13</w:t>
+              <w:t>LA12</w:t>
             </w:r>
           </w:p>
         </w:tc>
@@ -8466,13 +8322,7 @@
               <w:t xml:space="preserve">Test Title: </w:t>
             </w:r>
             <w:r>
-              <w:t xml:space="preserve">Valid security question </w:t>
-            </w:r>
-            <w:r>
-              <w:t>3</w:t>
-            </w:r>
-            <w:r>
-              <w:t xml:space="preserve"> answer length</w:t>
+              <w:t>Invalid security question 2 answer length</w:t>
             </w:r>
           </w:p>
         </w:tc>
@@ -8525,13 +8375,7 @@
               <w:t xml:space="preserve">Description: </w:t>
             </w:r>
             <w:r>
-              <w:t xml:space="preserve">Accept security question </w:t>
-            </w:r>
-            <w:r>
-              <w:t>3</w:t>
-            </w:r>
-            <w:r>
-              <w:t xml:space="preserve"> answer that are 5 or more characters long</w:t>
+              <w:t>Reject security question 2 answers that are not longer than 5 characters</w:t>
             </w:r>
           </w:p>
         </w:tc>
@@ -8609,21 +8453,12 @@
               <w:pStyle w:val="ListParagraph"/>
               <w:numPr>
                 <w:ilvl w:val="0"/>
-                <w:numId w:val="26"/>
+                <w:numId w:val="25"/>
               </w:numPr>
               <w:spacing w:line="240" w:lineRule="auto"/>
             </w:pPr>
             <w:r>
-              <w:t>Enter</w:t>
-            </w:r>
-            <w:r>
-              <w:t xml:space="preserve"> a string into the security question </w:t>
-            </w:r>
-            <w:r>
-              <w:t>3</w:t>
-            </w:r>
-            <w:r>
-              <w:t xml:space="preserve"> answer input field</w:t>
+              <w:t>Enter string into the security question 2 answer input field</w:t>
             </w:r>
           </w:p>
           <w:p>
@@ -8631,12 +8466,12 @@
               <w:pStyle w:val="ListParagraph"/>
               <w:numPr>
                 <w:ilvl w:val="0"/>
-                <w:numId w:val="26"/>
+                <w:numId w:val="25"/>
               </w:numPr>
               <w:spacing w:line="240" w:lineRule="auto"/>
             </w:pPr>
             <w:r>
-              <w:t>Ensure it is of size &gt;= 5</w:t>
+              <w:t>Ensure it is of size &lt;5</w:t>
             </w:r>
           </w:p>
         </w:tc>
@@ -8710,10 +8545,7 @@
               <w:t xml:space="preserve">Test Case ID: </w:t>
             </w:r>
             <w:r>
-              <w:t>LA1</w:t>
-            </w:r>
-            <w:r>
-              <w:t>4</w:t>
+              <w:t>LA13</w:t>
             </w:r>
           </w:p>
         </w:tc>
@@ -8825,13 +8657,7 @@
               <w:t xml:space="preserve">Test Title: </w:t>
             </w:r>
             <w:r>
-              <w:t xml:space="preserve">Invalid security question </w:t>
-            </w:r>
-            <w:r>
-              <w:t>3</w:t>
-            </w:r>
-            <w:r>
-              <w:t xml:space="preserve"> answer length</w:t>
+              <w:t>Valid security question 3 answer length</w:t>
             </w:r>
           </w:p>
         </w:tc>
@@ -8884,13 +8710,7 @@
               <w:t xml:space="preserve">Description: </w:t>
             </w:r>
             <w:r>
-              <w:t xml:space="preserve">Reject security question </w:t>
-            </w:r>
-            <w:r>
-              <w:t>3</w:t>
-            </w:r>
-            <w:r>
-              <w:t xml:space="preserve"> answers that are not longer than 5 characters</w:t>
+              <w:t>Accept security question 3 answer that are 5 or more characters long</w:t>
             </w:r>
           </w:p>
         </w:tc>
@@ -8946,7 +8766,6 @@
                 <w:b/>
                 <w:bCs/>
               </w:rPr>
-              <w:lastRenderedPageBreak/>
               <w:t>Steps</w:t>
             </w:r>
           </w:p>
@@ -8969,21 +8788,12 @@
               <w:pStyle w:val="ListParagraph"/>
               <w:numPr>
                 <w:ilvl w:val="0"/>
-                <w:numId w:val="27"/>
+                <w:numId w:val="26"/>
               </w:numPr>
               <w:spacing w:line="240" w:lineRule="auto"/>
             </w:pPr>
             <w:r>
-              <w:t>Enter</w:t>
-            </w:r>
-            <w:r>
-              <w:t xml:space="preserve"> string into the security question </w:t>
-            </w:r>
-            <w:r>
-              <w:t>3</w:t>
-            </w:r>
-            <w:r>
-              <w:t xml:space="preserve"> answer input field</w:t>
+              <w:t>Enter a string into the security question 3 answer input field</w:t>
             </w:r>
           </w:p>
           <w:p>
@@ -8991,12 +8801,12 @@
               <w:pStyle w:val="ListParagraph"/>
               <w:numPr>
                 <w:ilvl w:val="0"/>
-                <w:numId w:val="27"/>
+                <w:numId w:val="26"/>
               </w:numPr>
               <w:spacing w:line="240" w:lineRule="auto"/>
             </w:pPr>
             <w:r>
-              <w:t>Ensure it is of size &lt;5</w:t>
+              <w:t>Ensure it is of size &gt;= 5</w:t>
             </w:r>
           </w:p>
         </w:tc>
@@ -9041,7 +8851,7 @@
                 <w:b/>
                 <w:bCs/>
               </w:rPr>
-              <w:t>Front End: Central Authentication Test Case</w:t>
+              <w:t>Front End: Calendar Test Case</w:t>
             </w:r>
           </w:p>
         </w:tc>
@@ -9070,7 +8880,7 @@
               <w:t xml:space="preserve">Test Case ID: </w:t>
             </w:r>
             <w:r>
-              <w:t>LL1</w:t>
+              <w:t>LA14</w:t>
             </w:r>
           </w:p>
         </w:tc>
@@ -9126,7 +8936,7 @@
               <w:t xml:space="preserve">Test Priority: </w:t>
             </w:r>
             <w:r>
-              <w:t>1</w:t>
+              <w:t>2</w:t>
             </w:r>
           </w:p>
         </w:tc>
@@ -9182,7 +8992,7 @@
               <w:t xml:space="preserve">Test Title: </w:t>
             </w:r>
             <w:r>
-              <w:t>Correct username</w:t>
+              <w:t>Invalid security question 3 answer length</w:t>
             </w:r>
           </w:p>
         </w:tc>
@@ -9235,7 +9045,7 @@
               <w:t xml:space="preserve">Description: </w:t>
             </w:r>
             <w:r>
-              <w:t>Accept if the username inputted matches the account username</w:t>
+              <w:t>Reject security question 3 answers that are not longer than 5 characters</w:t>
             </w:r>
           </w:p>
         </w:tc>
@@ -9291,6 +9101,7 @@
                 <w:b/>
                 <w:bCs/>
               </w:rPr>
+              <w:lastRenderedPageBreak/>
               <w:t>Steps</w:t>
             </w:r>
           </w:p>
@@ -9313,12 +9124,12 @@
               <w:pStyle w:val="ListParagraph"/>
               <w:numPr>
                 <w:ilvl w:val="0"/>
-                <w:numId w:val="19"/>
+                <w:numId w:val="27"/>
               </w:numPr>
               <w:spacing w:line="240" w:lineRule="auto"/>
             </w:pPr>
             <w:r>
-              <w:t>Enter a username into the username input field</w:t>
+              <w:t>Enter string into the security question 3 answer input field</w:t>
             </w:r>
           </w:p>
           <w:p>
@@ -9326,12 +9137,12 @@
               <w:pStyle w:val="ListParagraph"/>
               <w:numPr>
                 <w:ilvl w:val="0"/>
-                <w:numId w:val="19"/>
+                <w:numId w:val="27"/>
               </w:numPr>
               <w:spacing w:line="240" w:lineRule="auto"/>
             </w:pPr>
             <w:r>
-              <w:t>Ensure it matches the username of the account</w:t>
+              <w:t>Ensure it is of size &lt;5</w:t>
             </w:r>
           </w:p>
         </w:tc>
@@ -9405,7 +9216,7 @@
               <w:t xml:space="preserve">Test Case ID: </w:t>
             </w:r>
             <w:r>
-              <w:t>LL2</w:t>
+              <w:t>LL1</w:t>
             </w:r>
           </w:p>
         </w:tc>
@@ -9517,7 +9328,7 @@
               <w:t xml:space="preserve">Test Title: </w:t>
             </w:r>
             <w:r>
-              <w:t>Incorrect username</w:t>
+              <w:t>Correct username</w:t>
             </w:r>
           </w:p>
         </w:tc>
@@ -9570,7 +9381,7 @@
               <w:t xml:space="preserve">Description: </w:t>
             </w:r>
             <w:r>
-              <w:t>Rejects if the username inputted does not match the account username</w:t>
+              <w:t>Accept if the username inputted matches the account username</w:t>
             </w:r>
           </w:p>
         </w:tc>
@@ -9648,7 +9459,7 @@
               <w:pStyle w:val="ListParagraph"/>
               <w:numPr>
                 <w:ilvl w:val="0"/>
-                <w:numId w:val="28"/>
+                <w:numId w:val="19"/>
               </w:numPr>
               <w:spacing w:line="240" w:lineRule="auto"/>
             </w:pPr>
@@ -9661,378 +9472,12 @@
               <w:pStyle w:val="ListParagraph"/>
               <w:numPr>
                 <w:ilvl w:val="0"/>
-                <w:numId w:val="28"/>
+                <w:numId w:val="19"/>
               </w:numPr>
               <w:spacing w:line="240" w:lineRule="auto"/>
             </w:pPr>
             <w:r>
-              <w:t>Ensure it does not match the username of the account</w:t>
-            </w:r>
-          </w:p>
-        </w:tc>
-      </w:tr>
-    </w:tbl>
-    <w:p>
-      <w:pPr>
-        <w:spacing w:line="259" w:lineRule="auto"/>
-      </w:pPr>
-    </w:p>
-    <w:tbl>
-      <w:tblPr>
-        <w:tblStyle w:val="TableGrid"/>
-        <w:tblW w:w="0" w:type="auto"/>
-        <w:tblInd w:w="0" w:type="dxa"/>
-        <w:tblLook w:val="04A0" w:firstRow="1" w:lastRow="0" w:firstColumn="1" w:lastColumn="0" w:noHBand="0" w:noVBand="1"/>
-      </w:tblPr>
-      <w:tblGrid>
-        <w:gridCol w:w="4508"/>
-        <w:gridCol w:w="4508"/>
-      </w:tblGrid>
-      <w:tr>
-        <w:tc>
-          <w:tcPr>
-            <w:tcW w:w="9016" w:type="dxa"/>
-            <w:gridSpan w:val="2"/>
-            <w:tcBorders>
-              <w:top w:val="single" w:sz="4" w:space="0" w:color="auto"/>
-              <w:left w:val="single" w:sz="4" w:space="0" w:color="auto"/>
-              <w:bottom w:val="single" w:sz="4" w:space="0" w:color="auto"/>
-              <w:right w:val="single" w:sz="4" w:space="0" w:color="auto"/>
-            </w:tcBorders>
-            <w:hideMark/>
-          </w:tcPr>
-          <w:p>
-            <w:pPr>
-              <w:spacing w:line="240" w:lineRule="auto"/>
-              <w:jc w:val="center"/>
-              <w:rPr>
-                <w:b/>
-                <w:bCs/>
-              </w:rPr>
-            </w:pPr>
-            <w:r>
-              <w:rPr>
-                <w:b/>
-                <w:bCs/>
-              </w:rPr>
-              <w:t>Front End: Central Authentication Test Case</w:t>
-            </w:r>
-          </w:p>
-        </w:tc>
-      </w:tr>
-      <w:tr>
-        <w:tc>
-          <w:tcPr>
-            <w:tcW w:w="4508" w:type="dxa"/>
-            <w:tcBorders>
-              <w:top w:val="single" w:sz="4" w:space="0" w:color="auto"/>
-              <w:left w:val="single" w:sz="4" w:space="0" w:color="auto"/>
-              <w:bottom w:val="single" w:sz="4" w:space="0" w:color="auto"/>
-              <w:right w:val="single" w:sz="4" w:space="0" w:color="auto"/>
-            </w:tcBorders>
-            <w:hideMark/>
-          </w:tcPr>
-          <w:p>
-            <w:pPr>
-              <w:spacing w:line="240" w:lineRule="auto"/>
-            </w:pPr>
-            <w:r>
-              <w:rPr>
-                <w:b/>
-                <w:bCs/>
-              </w:rPr>
-              <w:t xml:space="preserve">Test Case ID: </w:t>
-            </w:r>
-            <w:r>
-              <w:t>LL</w:t>
-            </w:r>
-            <w:r>
-              <w:t>3</w:t>
-            </w:r>
-          </w:p>
-        </w:tc>
-        <w:tc>
-          <w:tcPr>
-            <w:tcW w:w="4508" w:type="dxa"/>
-            <w:tcBorders>
-              <w:top w:val="single" w:sz="4" w:space="0" w:color="auto"/>
-              <w:left w:val="single" w:sz="4" w:space="0" w:color="auto"/>
-              <w:bottom w:val="single" w:sz="4" w:space="0" w:color="auto"/>
-              <w:right w:val="single" w:sz="4" w:space="0" w:color="auto"/>
-            </w:tcBorders>
-            <w:hideMark/>
-          </w:tcPr>
-          <w:p>
-            <w:pPr>
-              <w:spacing w:line="240" w:lineRule="auto"/>
-            </w:pPr>
-            <w:r>
-              <w:rPr>
-                <w:b/>
-                <w:bCs/>
-              </w:rPr>
-              <w:t xml:space="preserve">Test Designed By: </w:t>
-            </w:r>
-            <w:r>
-              <w:t>Duncan</w:t>
-            </w:r>
-          </w:p>
-        </w:tc>
-      </w:tr>
-      <w:tr>
-        <w:tc>
-          <w:tcPr>
-            <w:tcW w:w="4508" w:type="dxa"/>
-            <w:tcBorders>
-              <w:top w:val="single" w:sz="4" w:space="0" w:color="auto"/>
-              <w:left w:val="single" w:sz="4" w:space="0" w:color="auto"/>
-              <w:bottom w:val="single" w:sz="4" w:space="0" w:color="auto"/>
-              <w:right w:val="single" w:sz="4" w:space="0" w:color="auto"/>
-            </w:tcBorders>
-            <w:hideMark/>
-          </w:tcPr>
-          <w:p>
-            <w:pPr>
-              <w:spacing w:line="240" w:lineRule="auto"/>
-            </w:pPr>
-            <w:r>
-              <w:rPr>
-                <w:b/>
-                <w:bCs/>
-              </w:rPr>
-              <w:t xml:space="preserve">Test Priority: </w:t>
-            </w:r>
-            <w:r>
-              <w:t>1</w:t>
-            </w:r>
-          </w:p>
-        </w:tc>
-        <w:tc>
-          <w:tcPr>
-            <w:tcW w:w="4508" w:type="dxa"/>
-            <w:tcBorders>
-              <w:top w:val="single" w:sz="4" w:space="0" w:color="auto"/>
-              <w:left w:val="single" w:sz="4" w:space="0" w:color="auto"/>
-              <w:bottom w:val="single" w:sz="4" w:space="0" w:color="auto"/>
-              <w:right w:val="single" w:sz="4" w:space="0" w:color="auto"/>
-            </w:tcBorders>
-            <w:hideMark/>
-          </w:tcPr>
-          <w:p>
-            <w:pPr>
-              <w:spacing w:line="240" w:lineRule="auto"/>
-            </w:pPr>
-            <w:r>
-              <w:rPr>
-                <w:b/>
-                <w:bCs/>
-              </w:rPr>
-              <w:t xml:space="preserve">Test Designed Date:  </w:t>
-            </w:r>
-            <w:r>
-              <w:t>28/8/2019</w:t>
-            </w:r>
-          </w:p>
-        </w:tc>
-      </w:tr>
-      <w:tr>
-        <w:tc>
-          <w:tcPr>
-            <w:tcW w:w="4508" w:type="dxa"/>
-            <w:tcBorders>
-              <w:top w:val="single" w:sz="4" w:space="0" w:color="auto"/>
-              <w:left w:val="single" w:sz="4" w:space="0" w:color="auto"/>
-              <w:bottom w:val="single" w:sz="4" w:space="0" w:color="auto"/>
-              <w:right w:val="single" w:sz="4" w:space="0" w:color="auto"/>
-            </w:tcBorders>
-            <w:hideMark/>
-          </w:tcPr>
-          <w:p>
-            <w:pPr>
-              <w:spacing w:line="240" w:lineRule="auto"/>
-            </w:pPr>
-            <w:r>
-              <w:rPr>
-                <w:b/>
-                <w:bCs/>
-              </w:rPr>
-              <w:t xml:space="preserve">Test Title: </w:t>
-            </w:r>
-            <w:r>
-              <w:t xml:space="preserve">Correct </w:t>
-            </w:r>
-            <w:r>
-              <w:t>password</w:t>
-            </w:r>
-          </w:p>
-        </w:tc>
-        <w:tc>
-          <w:tcPr>
-            <w:tcW w:w="4508" w:type="dxa"/>
-            <w:tcBorders>
-              <w:top w:val="single" w:sz="4" w:space="0" w:color="auto"/>
-              <w:left w:val="single" w:sz="4" w:space="0" w:color="auto"/>
-              <w:bottom w:val="single" w:sz="4" w:space="0" w:color="auto"/>
-              <w:right w:val="single" w:sz="4" w:space="0" w:color="auto"/>
-            </w:tcBorders>
-            <w:hideMark/>
-          </w:tcPr>
-          <w:p>
-            <w:pPr>
-              <w:spacing w:line="240" w:lineRule="auto"/>
-            </w:pPr>
-            <w:r>
-              <w:rPr>
-                <w:b/>
-                <w:bCs/>
-              </w:rPr>
-              <w:t xml:space="preserve">Test Executed By: </w:t>
-            </w:r>
-          </w:p>
-        </w:tc>
-      </w:tr>
-      <w:tr>
-        <w:tc>
-          <w:tcPr>
-            <w:tcW w:w="4508" w:type="dxa"/>
-            <w:tcBorders>
-              <w:top w:val="single" w:sz="4" w:space="0" w:color="auto"/>
-              <w:left w:val="single" w:sz="4" w:space="0" w:color="auto"/>
-              <w:bottom w:val="single" w:sz="4" w:space="0" w:color="auto"/>
-              <w:right w:val="single" w:sz="4" w:space="0" w:color="auto"/>
-            </w:tcBorders>
-            <w:hideMark/>
-          </w:tcPr>
-          <w:p>
-            <w:pPr>
-              <w:spacing w:line="240" w:lineRule="auto"/>
-            </w:pPr>
-            <w:r>
-              <w:rPr>
-                <w:b/>
-                <w:bCs/>
-              </w:rPr>
-              <w:t xml:space="preserve">Description: </w:t>
-            </w:r>
-            <w:r>
-              <w:t xml:space="preserve">Accept if the </w:t>
-            </w:r>
-            <w:r>
-              <w:t>password</w:t>
-            </w:r>
-            <w:r>
-              <w:t xml:space="preserve"> inputted matches the account </w:t>
-            </w:r>
-            <w:r>
-              <w:t>password</w:t>
-            </w:r>
-          </w:p>
-        </w:tc>
-        <w:tc>
-          <w:tcPr>
-            <w:tcW w:w="4508" w:type="dxa"/>
-            <w:tcBorders>
-              <w:top w:val="single" w:sz="4" w:space="0" w:color="auto"/>
-              <w:left w:val="single" w:sz="4" w:space="0" w:color="auto"/>
-              <w:bottom w:val="single" w:sz="4" w:space="0" w:color="auto"/>
-              <w:right w:val="single" w:sz="4" w:space="0" w:color="auto"/>
-            </w:tcBorders>
-            <w:hideMark/>
-          </w:tcPr>
-          <w:p>
-            <w:pPr>
-              <w:spacing w:line="240" w:lineRule="auto"/>
-            </w:pPr>
-            <w:r>
-              <w:rPr>
-                <w:b/>
-                <w:bCs/>
-              </w:rPr>
-              <w:t xml:space="preserve">Test Executed Date: </w:t>
-            </w:r>
-          </w:p>
-        </w:tc>
-      </w:tr>
-      <w:tr>
-        <w:tc>
-          <w:tcPr>
-            <w:tcW w:w="9016" w:type="dxa"/>
-            <w:gridSpan w:val="2"/>
-            <w:tcBorders>
-              <w:top w:val="single" w:sz="4" w:space="0" w:color="auto"/>
-              <w:left w:val="single" w:sz="4" w:space="0" w:color="auto"/>
-              <w:bottom w:val="single" w:sz="4" w:space="0" w:color="auto"/>
-              <w:right w:val="single" w:sz="4" w:space="0" w:color="auto"/>
-            </w:tcBorders>
-            <w:hideMark/>
-          </w:tcPr>
-          <w:p>
-            <w:pPr>
-              <w:spacing w:line="240" w:lineRule="auto"/>
-              <w:jc w:val="center"/>
-              <w:rPr>
-                <w:b/>
-                <w:bCs/>
-              </w:rPr>
-            </w:pPr>
-            <w:r>
-              <w:rPr>
-                <w:b/>
-                <w:bCs/>
-              </w:rPr>
-              <w:t>Steps</w:t>
-            </w:r>
-          </w:p>
-        </w:tc>
-      </w:tr>
-      <w:tr>
-        <w:tc>
-          <w:tcPr>
-            <w:tcW w:w="9016" w:type="dxa"/>
-            <w:gridSpan w:val="2"/>
-            <w:tcBorders>
-              <w:top w:val="single" w:sz="4" w:space="0" w:color="auto"/>
-              <w:left w:val="single" w:sz="4" w:space="0" w:color="auto"/>
-              <w:bottom w:val="single" w:sz="4" w:space="0" w:color="auto"/>
-              <w:right w:val="single" w:sz="4" w:space="0" w:color="auto"/>
-            </w:tcBorders>
-          </w:tcPr>
-          <w:p>
-            <w:pPr>
-              <w:pStyle w:val="ListParagraph"/>
-              <w:numPr>
-                <w:ilvl w:val="0"/>
-                <w:numId w:val="30"/>
-              </w:numPr>
-              <w:spacing w:line="240" w:lineRule="auto"/>
-            </w:pPr>
-            <w:r>
-              <w:t xml:space="preserve">Enter a </w:t>
-            </w:r>
-            <w:r>
-              <w:t xml:space="preserve">password </w:t>
-            </w:r>
-            <w:r>
-              <w:t>into the username input field</w:t>
-            </w:r>
-          </w:p>
-          <w:p>
-            <w:pPr>
-              <w:pStyle w:val="ListParagraph"/>
-              <w:numPr>
-                <w:ilvl w:val="0"/>
-                <w:numId w:val="30"/>
-              </w:numPr>
-              <w:spacing w:line="240" w:lineRule="auto"/>
-            </w:pPr>
-            <w:r>
-              <w:t xml:space="preserve">Ensure it matches the </w:t>
-            </w:r>
-            <w:r>
-              <w:t>password</w:t>
-            </w:r>
-            <w:r>
-              <w:t xml:space="preserve"> of the account</w:t>
+              <w:t>Ensure it matches the username of the account</w:t>
             </w:r>
           </w:p>
         </w:tc>
@@ -10106,10 +9551,7 @@
               <w:t xml:space="preserve">Test Case ID: </w:t>
             </w:r>
             <w:r>
-              <w:t>LL</w:t>
-            </w:r>
-            <w:r>
-              <w:t>4</w:t>
+              <w:t>LL2</w:t>
             </w:r>
           </w:p>
         </w:tc>
@@ -10221,10 +9663,7 @@
               <w:t xml:space="preserve">Test Title: </w:t>
             </w:r>
             <w:r>
-              <w:t xml:space="preserve">Incorrect </w:t>
-            </w:r>
-            <w:r>
-              <w:t>password</w:t>
+              <w:t>Incorrect username</w:t>
             </w:r>
           </w:p>
         </w:tc>
@@ -10277,16 +9716,7 @@
               <w:t xml:space="preserve">Description: </w:t>
             </w:r>
             <w:r>
-              <w:t xml:space="preserve">Rejects if the </w:t>
-            </w:r>
-            <w:r>
-              <w:t>password</w:t>
-            </w:r>
-            <w:r>
-              <w:t xml:space="preserve"> inputted does not match the account </w:t>
-            </w:r>
-            <w:r>
-              <w:t>password</w:t>
+              <w:t>Rejects if the username inputted does not match the account username</w:t>
             </w:r>
           </w:p>
         </w:tc>
@@ -10364,18 +9794,12 @@
               <w:pStyle w:val="ListParagraph"/>
               <w:numPr>
                 <w:ilvl w:val="0"/>
-                <w:numId w:val="31"/>
+                <w:numId w:val="28"/>
               </w:numPr>
               <w:spacing w:line="240" w:lineRule="auto"/>
             </w:pPr>
             <w:r>
-              <w:t xml:space="preserve">Enter a password into the </w:t>
-            </w:r>
-            <w:r>
-              <w:t>password</w:t>
-            </w:r>
-            <w:r>
-              <w:t xml:space="preserve"> input field</w:t>
+              <w:t>Enter a username into the username input field</w:t>
             </w:r>
           </w:p>
           <w:p>
@@ -10383,18 +9807,12 @@
               <w:pStyle w:val="ListParagraph"/>
               <w:numPr>
                 <w:ilvl w:val="0"/>
-                <w:numId w:val="31"/>
+                <w:numId w:val="28"/>
               </w:numPr>
               <w:spacing w:line="240" w:lineRule="auto"/>
             </w:pPr>
             <w:r>
-              <w:t xml:space="preserve">Ensure it </w:t>
-            </w:r>
-            <w:r>
-              <w:t xml:space="preserve">does not </w:t>
-            </w:r>
-            <w:r>
-              <w:t>match the password of the account</w:t>
+              <w:t>Ensure it does not match the username of the account</w:t>
             </w:r>
           </w:p>
         </w:tc>
@@ -10443,7 +9861,7 @@
                 <w:b/>
                 <w:bCs/>
               </w:rPr>
-              <w:t>Front End: Calendar Test Case</w:t>
+              <w:t>Front End: Central Authentication Test Case</w:t>
             </w:r>
           </w:p>
         </w:tc>
@@ -10472,10 +9890,7 @@
               <w:t xml:space="preserve">Test Case ID: </w:t>
             </w:r>
             <w:r>
-              <w:t>L</w:t>
-            </w:r>
-            <w:r>
-              <w:t>L5</w:t>
+              <w:t>LL3</w:t>
             </w:r>
           </w:p>
         </w:tc>
@@ -10531,7 +9946,7 @@
               <w:t xml:space="preserve">Test Priority: </w:t>
             </w:r>
             <w:r>
-              <w:t>2</w:t>
+              <w:t>1</w:t>
             </w:r>
           </w:p>
         </w:tc>
@@ -10584,17 +9999,10 @@
                 <w:b/>
                 <w:bCs/>
               </w:rPr>
-              <w:lastRenderedPageBreak/>
               <w:t xml:space="preserve">Test Title: </w:t>
             </w:r>
             <w:r>
-              <w:t xml:space="preserve">Valid </w:t>
-            </w:r>
-            <w:r>
-              <w:t xml:space="preserve">recovered </w:t>
-            </w:r>
-            <w:r>
-              <w:t>password length</w:t>
+              <w:t>Correct password</w:t>
             </w:r>
           </w:p>
         </w:tc>
@@ -10647,13 +10055,7 @@
               <w:t xml:space="preserve">Description: </w:t>
             </w:r>
             <w:r>
-              <w:t xml:space="preserve">Accept </w:t>
-            </w:r>
-            <w:r>
-              <w:t xml:space="preserve">recovered </w:t>
-            </w:r>
-            <w:r>
-              <w:t>passwords that are 6 or more characters long</w:t>
+              <w:t>Accept if the password inputted matches the account password</w:t>
             </w:r>
           </w:p>
         </w:tc>
@@ -10731,18 +10133,12 @@
               <w:pStyle w:val="ListParagraph"/>
               <w:numPr>
                 <w:ilvl w:val="0"/>
-                <w:numId w:val="32"/>
+                <w:numId w:val="30"/>
               </w:numPr>
               <w:spacing w:line="240" w:lineRule="auto"/>
             </w:pPr>
             <w:r>
-              <w:t xml:space="preserve">Enter a string into the </w:t>
-            </w:r>
-            <w:r>
-              <w:t>recovered password</w:t>
-            </w:r>
-            <w:r>
-              <w:t xml:space="preserve"> input field</w:t>
+              <w:t>Enter a password into the username input field</w:t>
             </w:r>
           </w:p>
           <w:p>
@@ -10750,12 +10146,12 @@
               <w:pStyle w:val="ListParagraph"/>
               <w:numPr>
                 <w:ilvl w:val="0"/>
-                <w:numId w:val="32"/>
+                <w:numId w:val="30"/>
               </w:numPr>
               <w:spacing w:line="240" w:lineRule="auto"/>
             </w:pPr>
             <w:r>
-              <w:t>Ensure it is of size &gt;= 6</w:t>
+              <w:t>Ensure it matches the password of the account</w:t>
             </w:r>
           </w:p>
         </w:tc>
@@ -10800,7 +10196,7 @@
                 <w:b/>
                 <w:bCs/>
               </w:rPr>
-              <w:t>Front End: Calendar Test Case</w:t>
+              <w:t>Front End: Central Authentication Test Case</w:t>
             </w:r>
           </w:p>
         </w:tc>
@@ -10829,10 +10225,10 @@
               <w:t xml:space="preserve">Test Case ID: </w:t>
             </w:r>
             <w:r>
-              <w:t>L</w:t>
-            </w:r>
-            <w:r>
-              <w:t>L6</w:t>
+              <w:t>LL</w:t>
+            </w:r>
+            <w:r>
+              <w:t>4</w:t>
             </w:r>
           </w:p>
         </w:tc>
@@ -10888,7 +10284,7 @@
               <w:t xml:space="preserve">Test Priority: </w:t>
             </w:r>
             <w:r>
-              <w:t>2</w:t>
+              <w:t>1</w:t>
             </w:r>
           </w:p>
         </w:tc>
@@ -10944,13 +10340,7 @@
               <w:t xml:space="preserve">Test Title: </w:t>
             </w:r>
             <w:r>
-              <w:t>Invalid</w:t>
-            </w:r>
-            <w:r>
-              <w:t xml:space="preserve"> recovered</w:t>
-            </w:r>
-            <w:r>
-              <w:t xml:space="preserve"> password length</w:t>
+              <w:t>Incorrect password</w:t>
             </w:r>
           </w:p>
         </w:tc>
@@ -11003,13 +10393,10 @@
               <w:t xml:space="preserve">Description: </w:t>
             </w:r>
             <w:r>
-              <w:t xml:space="preserve">Reject </w:t>
-            </w:r>
-            <w:r>
-              <w:t xml:space="preserve">recovered </w:t>
-            </w:r>
-            <w:r>
-              <w:t>passwords that are not longer than 5 characters</w:t>
+              <w:t xml:space="preserve">Rejects if the password inputted does not match the account </w:t>
+            </w:r>
+            <w:r>
+              <w:t>password</w:t>
             </w:r>
           </w:p>
         </w:tc>
@@ -11087,18 +10474,18 @@
               <w:pStyle w:val="ListParagraph"/>
               <w:numPr>
                 <w:ilvl w:val="0"/>
-                <w:numId w:val="33"/>
+                <w:numId w:val="31"/>
               </w:numPr>
               <w:spacing w:line="240" w:lineRule="auto"/>
             </w:pPr>
             <w:r>
-              <w:t>Enter string into the</w:t>
-            </w:r>
-            <w:r>
-              <w:t xml:space="preserve"> recovered </w:t>
-            </w:r>
-            <w:r>
-              <w:t>password input field</w:t>
+              <w:t xml:space="preserve">Enter a password into the </w:t>
+            </w:r>
+            <w:r>
+              <w:t>password</w:t>
+            </w:r>
+            <w:r>
+              <w:t xml:space="preserve"> input field</w:t>
             </w:r>
           </w:p>
           <w:p>
@@ -11106,12 +10493,12 @@
               <w:pStyle w:val="ListParagraph"/>
               <w:numPr>
                 <w:ilvl w:val="0"/>
-                <w:numId w:val="33"/>
+                <w:numId w:val="31"/>
               </w:numPr>
               <w:spacing w:line="240" w:lineRule="auto"/>
             </w:pPr>
             <w:r>
-              <w:t>Ensure it is of size &lt;6</w:t>
+              <w:t>Ensure it does not match the password of the account</w:t>
             </w:r>
           </w:p>
         </w:tc>
@@ -11160,7 +10547,7 @@
                 <w:b/>
                 <w:bCs/>
               </w:rPr>
-              <w:t>Front End: Central Authentication Test Case</w:t>
+              <w:t>Front End: Calendar Test Case</w:t>
             </w:r>
           </w:p>
         </w:tc>
@@ -11189,10 +10576,7 @@
               <w:t xml:space="preserve">Test Case ID: </w:t>
             </w:r>
             <w:r>
-              <w:t>L</w:t>
-            </w:r>
-            <w:r>
-              <w:t>L7</w:t>
+              <w:t>LL5</w:t>
             </w:r>
           </w:p>
         </w:tc>
@@ -11248,7 +10632,7 @@
               <w:t xml:space="preserve">Test Priority: </w:t>
             </w:r>
             <w:r>
-              <w:t>1</w:t>
+              <w:t>2</w:t>
             </w:r>
           </w:p>
         </w:tc>
@@ -11301,16 +10685,11 @@
                 <w:b/>
                 <w:bCs/>
               </w:rPr>
+              <w:lastRenderedPageBreak/>
               <w:t xml:space="preserve">Test Title: </w:t>
             </w:r>
             <w:r>
-              <w:t>Match</w:t>
-            </w:r>
-            <w:r>
-              <w:t xml:space="preserve"> recovered</w:t>
-            </w:r>
-            <w:r>
-              <w:t xml:space="preserve"> passwords</w:t>
+              <w:t>Valid recovered password length</w:t>
             </w:r>
           </w:p>
         </w:tc>
@@ -11363,19 +10742,7 @@
               <w:t xml:space="preserve">Description: </w:t>
             </w:r>
             <w:r>
-              <w:t xml:space="preserve">Accept if the </w:t>
-            </w:r>
-            <w:r>
-              <w:t xml:space="preserve">recovered </w:t>
-            </w:r>
-            <w:r>
-              <w:t>password and confirm</w:t>
-            </w:r>
-            <w:r>
-              <w:t xml:space="preserve"> recovered</w:t>
-            </w:r>
-            <w:r>
-              <w:t xml:space="preserve"> password inputs are the same</w:t>
+              <w:t>Accept recovered passwords that are 6 or more characters long</w:t>
             </w:r>
           </w:p>
         </w:tc>
@@ -11453,18 +10820,12 @@
               <w:pStyle w:val="ListParagraph"/>
               <w:numPr>
                 <w:ilvl w:val="0"/>
-                <w:numId w:val="34"/>
+                <w:numId w:val="32"/>
               </w:numPr>
               <w:spacing w:line="240" w:lineRule="auto"/>
             </w:pPr>
             <w:r>
-              <w:t xml:space="preserve">Enter password A into the </w:t>
-            </w:r>
-            <w:r>
-              <w:t xml:space="preserve">recovered </w:t>
-            </w:r>
-            <w:r>
-              <w:t>password input field</w:t>
+              <w:t>Enter a string into the recovered password input field</w:t>
             </w:r>
           </w:p>
           <w:p>
@@ -11472,18 +10833,12 @@
               <w:pStyle w:val="ListParagraph"/>
               <w:numPr>
                 <w:ilvl w:val="0"/>
-                <w:numId w:val="34"/>
+                <w:numId w:val="32"/>
               </w:numPr>
               <w:spacing w:line="240" w:lineRule="auto"/>
             </w:pPr>
             <w:r>
-              <w:t xml:space="preserve">Enter password A into the confirm </w:t>
-            </w:r>
-            <w:r>
-              <w:t xml:space="preserve">recovered </w:t>
-            </w:r>
-            <w:r>
-              <w:t>password input field</w:t>
+              <w:t>Ensure it is of size &gt;= 6</w:t>
             </w:r>
           </w:p>
         </w:tc>
@@ -11528,6 +10883,345 @@
                 <w:b/>
                 <w:bCs/>
               </w:rPr>
+              <w:t>Front End: Calendar Test Case</w:t>
+            </w:r>
+          </w:p>
+        </w:tc>
+      </w:tr>
+      <w:tr>
+        <w:tc>
+          <w:tcPr>
+            <w:tcW w:w="4508" w:type="dxa"/>
+            <w:tcBorders>
+              <w:top w:val="single" w:sz="4" w:space="0" w:color="auto"/>
+              <w:left w:val="single" w:sz="4" w:space="0" w:color="auto"/>
+              <w:bottom w:val="single" w:sz="4" w:space="0" w:color="auto"/>
+              <w:right w:val="single" w:sz="4" w:space="0" w:color="auto"/>
+            </w:tcBorders>
+            <w:hideMark/>
+          </w:tcPr>
+          <w:p>
+            <w:pPr>
+              <w:spacing w:line="240" w:lineRule="auto"/>
+            </w:pPr>
+            <w:r>
+              <w:rPr>
+                <w:b/>
+                <w:bCs/>
+              </w:rPr>
+              <w:t xml:space="preserve">Test Case ID: </w:t>
+            </w:r>
+            <w:r>
+              <w:t>LL6</w:t>
+            </w:r>
+          </w:p>
+        </w:tc>
+        <w:tc>
+          <w:tcPr>
+            <w:tcW w:w="4508" w:type="dxa"/>
+            <w:tcBorders>
+              <w:top w:val="single" w:sz="4" w:space="0" w:color="auto"/>
+              <w:left w:val="single" w:sz="4" w:space="0" w:color="auto"/>
+              <w:bottom w:val="single" w:sz="4" w:space="0" w:color="auto"/>
+              <w:right w:val="single" w:sz="4" w:space="0" w:color="auto"/>
+            </w:tcBorders>
+            <w:hideMark/>
+          </w:tcPr>
+          <w:p>
+            <w:pPr>
+              <w:spacing w:line="240" w:lineRule="auto"/>
+            </w:pPr>
+            <w:r>
+              <w:rPr>
+                <w:b/>
+                <w:bCs/>
+              </w:rPr>
+              <w:t xml:space="preserve">Test Designed By: </w:t>
+            </w:r>
+            <w:r>
+              <w:t>Duncan</w:t>
+            </w:r>
+          </w:p>
+        </w:tc>
+      </w:tr>
+      <w:tr>
+        <w:tc>
+          <w:tcPr>
+            <w:tcW w:w="4508" w:type="dxa"/>
+            <w:tcBorders>
+              <w:top w:val="single" w:sz="4" w:space="0" w:color="auto"/>
+              <w:left w:val="single" w:sz="4" w:space="0" w:color="auto"/>
+              <w:bottom w:val="single" w:sz="4" w:space="0" w:color="auto"/>
+              <w:right w:val="single" w:sz="4" w:space="0" w:color="auto"/>
+            </w:tcBorders>
+            <w:hideMark/>
+          </w:tcPr>
+          <w:p>
+            <w:pPr>
+              <w:spacing w:line="240" w:lineRule="auto"/>
+            </w:pPr>
+            <w:r>
+              <w:rPr>
+                <w:b/>
+                <w:bCs/>
+              </w:rPr>
+              <w:t xml:space="preserve">Test Priority: </w:t>
+            </w:r>
+            <w:r>
+              <w:t>2</w:t>
+            </w:r>
+          </w:p>
+        </w:tc>
+        <w:tc>
+          <w:tcPr>
+            <w:tcW w:w="4508" w:type="dxa"/>
+            <w:tcBorders>
+              <w:top w:val="single" w:sz="4" w:space="0" w:color="auto"/>
+              <w:left w:val="single" w:sz="4" w:space="0" w:color="auto"/>
+              <w:bottom w:val="single" w:sz="4" w:space="0" w:color="auto"/>
+              <w:right w:val="single" w:sz="4" w:space="0" w:color="auto"/>
+            </w:tcBorders>
+            <w:hideMark/>
+          </w:tcPr>
+          <w:p>
+            <w:pPr>
+              <w:spacing w:line="240" w:lineRule="auto"/>
+            </w:pPr>
+            <w:r>
+              <w:rPr>
+                <w:b/>
+                <w:bCs/>
+              </w:rPr>
+              <w:t xml:space="preserve">Test Designed Date:  </w:t>
+            </w:r>
+            <w:r>
+              <w:t>28/8/2019</w:t>
+            </w:r>
+          </w:p>
+        </w:tc>
+      </w:tr>
+      <w:tr>
+        <w:tc>
+          <w:tcPr>
+            <w:tcW w:w="4508" w:type="dxa"/>
+            <w:tcBorders>
+              <w:top w:val="single" w:sz="4" w:space="0" w:color="auto"/>
+              <w:left w:val="single" w:sz="4" w:space="0" w:color="auto"/>
+              <w:bottom w:val="single" w:sz="4" w:space="0" w:color="auto"/>
+              <w:right w:val="single" w:sz="4" w:space="0" w:color="auto"/>
+            </w:tcBorders>
+            <w:hideMark/>
+          </w:tcPr>
+          <w:p>
+            <w:pPr>
+              <w:spacing w:line="240" w:lineRule="auto"/>
+            </w:pPr>
+            <w:r>
+              <w:rPr>
+                <w:b/>
+                <w:bCs/>
+              </w:rPr>
+              <w:t xml:space="preserve">Test Title: </w:t>
+            </w:r>
+            <w:r>
+              <w:t>Invalid recovered password length</w:t>
+            </w:r>
+          </w:p>
+        </w:tc>
+        <w:tc>
+          <w:tcPr>
+            <w:tcW w:w="4508" w:type="dxa"/>
+            <w:tcBorders>
+              <w:top w:val="single" w:sz="4" w:space="0" w:color="auto"/>
+              <w:left w:val="single" w:sz="4" w:space="0" w:color="auto"/>
+              <w:bottom w:val="single" w:sz="4" w:space="0" w:color="auto"/>
+              <w:right w:val="single" w:sz="4" w:space="0" w:color="auto"/>
+            </w:tcBorders>
+            <w:hideMark/>
+          </w:tcPr>
+          <w:p>
+            <w:pPr>
+              <w:spacing w:line="240" w:lineRule="auto"/>
+            </w:pPr>
+            <w:r>
+              <w:rPr>
+                <w:b/>
+                <w:bCs/>
+              </w:rPr>
+              <w:t xml:space="preserve">Test Executed By: </w:t>
+            </w:r>
+          </w:p>
+        </w:tc>
+      </w:tr>
+      <w:tr>
+        <w:tc>
+          <w:tcPr>
+            <w:tcW w:w="4508" w:type="dxa"/>
+            <w:tcBorders>
+              <w:top w:val="single" w:sz="4" w:space="0" w:color="auto"/>
+              <w:left w:val="single" w:sz="4" w:space="0" w:color="auto"/>
+              <w:bottom w:val="single" w:sz="4" w:space="0" w:color="auto"/>
+              <w:right w:val="single" w:sz="4" w:space="0" w:color="auto"/>
+            </w:tcBorders>
+            <w:hideMark/>
+          </w:tcPr>
+          <w:p>
+            <w:pPr>
+              <w:spacing w:line="240" w:lineRule="auto"/>
+            </w:pPr>
+            <w:r>
+              <w:rPr>
+                <w:b/>
+                <w:bCs/>
+              </w:rPr>
+              <w:t xml:space="preserve">Description: </w:t>
+            </w:r>
+            <w:r>
+              <w:t>Reject recovered passwords that are not longer than 5 characters</w:t>
+            </w:r>
+          </w:p>
+        </w:tc>
+        <w:tc>
+          <w:tcPr>
+            <w:tcW w:w="4508" w:type="dxa"/>
+            <w:tcBorders>
+              <w:top w:val="single" w:sz="4" w:space="0" w:color="auto"/>
+              <w:left w:val="single" w:sz="4" w:space="0" w:color="auto"/>
+              <w:bottom w:val="single" w:sz="4" w:space="0" w:color="auto"/>
+              <w:right w:val="single" w:sz="4" w:space="0" w:color="auto"/>
+            </w:tcBorders>
+            <w:hideMark/>
+          </w:tcPr>
+          <w:p>
+            <w:pPr>
+              <w:spacing w:line="240" w:lineRule="auto"/>
+            </w:pPr>
+            <w:r>
+              <w:rPr>
+                <w:b/>
+                <w:bCs/>
+              </w:rPr>
+              <w:t xml:space="preserve">Test Executed Date: </w:t>
+            </w:r>
+          </w:p>
+        </w:tc>
+      </w:tr>
+      <w:tr>
+        <w:tc>
+          <w:tcPr>
+            <w:tcW w:w="9016" w:type="dxa"/>
+            <w:gridSpan w:val="2"/>
+            <w:tcBorders>
+              <w:top w:val="single" w:sz="4" w:space="0" w:color="auto"/>
+              <w:left w:val="single" w:sz="4" w:space="0" w:color="auto"/>
+              <w:bottom w:val="single" w:sz="4" w:space="0" w:color="auto"/>
+              <w:right w:val="single" w:sz="4" w:space="0" w:color="auto"/>
+            </w:tcBorders>
+            <w:hideMark/>
+          </w:tcPr>
+          <w:p>
+            <w:pPr>
+              <w:spacing w:line="240" w:lineRule="auto"/>
+              <w:jc w:val="center"/>
+              <w:rPr>
+                <w:b/>
+                <w:bCs/>
+              </w:rPr>
+            </w:pPr>
+            <w:r>
+              <w:rPr>
+                <w:b/>
+                <w:bCs/>
+              </w:rPr>
+              <w:t>Steps</w:t>
+            </w:r>
+          </w:p>
+        </w:tc>
+      </w:tr>
+      <w:tr>
+        <w:tc>
+          <w:tcPr>
+            <w:tcW w:w="9016" w:type="dxa"/>
+            <w:gridSpan w:val="2"/>
+            <w:tcBorders>
+              <w:top w:val="single" w:sz="4" w:space="0" w:color="auto"/>
+              <w:left w:val="single" w:sz="4" w:space="0" w:color="auto"/>
+              <w:bottom w:val="single" w:sz="4" w:space="0" w:color="auto"/>
+              <w:right w:val="single" w:sz="4" w:space="0" w:color="auto"/>
+            </w:tcBorders>
+          </w:tcPr>
+          <w:p>
+            <w:pPr>
+              <w:pStyle w:val="ListParagraph"/>
+              <w:numPr>
+                <w:ilvl w:val="0"/>
+                <w:numId w:val="33"/>
+              </w:numPr>
+              <w:spacing w:line="240" w:lineRule="auto"/>
+            </w:pPr>
+            <w:r>
+              <w:t>Enter string into the recovered password input field</w:t>
+            </w:r>
+          </w:p>
+          <w:p>
+            <w:pPr>
+              <w:pStyle w:val="ListParagraph"/>
+              <w:numPr>
+                <w:ilvl w:val="0"/>
+                <w:numId w:val="33"/>
+              </w:numPr>
+              <w:spacing w:line="240" w:lineRule="auto"/>
+            </w:pPr>
+            <w:r>
+              <w:t>Ensure it is of size &lt;6</w:t>
+            </w:r>
+          </w:p>
+        </w:tc>
+      </w:tr>
+    </w:tbl>
+    <w:p>
+      <w:pPr>
+        <w:spacing w:line="259" w:lineRule="auto"/>
+      </w:pPr>
+    </w:p>
+    <w:tbl>
+      <w:tblPr>
+        <w:tblStyle w:val="TableGrid"/>
+        <w:tblW w:w="0" w:type="auto"/>
+        <w:tblInd w:w="0" w:type="dxa"/>
+        <w:tblLook w:val="04A0" w:firstRow="1" w:lastRow="0" w:firstColumn="1" w:lastColumn="0" w:noHBand="0" w:noVBand="1"/>
+      </w:tblPr>
+      <w:tblGrid>
+        <w:gridCol w:w="4508"/>
+        <w:gridCol w:w="4508"/>
+      </w:tblGrid>
+      <w:tr>
+        <w:tc>
+          <w:tcPr>
+            <w:tcW w:w="9016" w:type="dxa"/>
+            <w:gridSpan w:val="2"/>
+            <w:tcBorders>
+              <w:top w:val="single" w:sz="4" w:space="0" w:color="auto"/>
+              <w:left w:val="single" w:sz="4" w:space="0" w:color="auto"/>
+              <w:bottom w:val="single" w:sz="4" w:space="0" w:color="auto"/>
+              <w:right w:val="single" w:sz="4" w:space="0" w:color="auto"/>
+            </w:tcBorders>
+            <w:hideMark/>
+          </w:tcPr>
+          <w:p>
+            <w:pPr>
+              <w:spacing w:line="240" w:lineRule="auto"/>
+              <w:jc w:val="center"/>
+              <w:rPr>
+                <w:b/>
+                <w:bCs/>
+              </w:rPr>
+            </w:pPr>
+            <w:r>
+              <w:rPr>
+                <w:b/>
+                <w:bCs/>
+              </w:rPr>
               <w:t>Front End: Central Authentication Test Case</w:t>
             </w:r>
           </w:p>
@@ -11557,10 +11251,7 @@
               <w:t xml:space="preserve">Test Case ID: </w:t>
             </w:r>
             <w:r>
-              <w:t>L</w:t>
-            </w:r>
-            <w:r>
-              <w:t>L8</w:t>
+              <w:t>LL7</w:t>
             </w:r>
           </w:p>
         </w:tc>
@@ -11672,13 +11363,7 @@
               <w:t xml:space="preserve">Test Title: </w:t>
             </w:r>
             <w:r>
-              <w:t xml:space="preserve">Not match </w:t>
-            </w:r>
-            <w:r>
-              <w:t xml:space="preserve">recovered </w:t>
-            </w:r>
-            <w:r>
-              <w:t>passwords</w:t>
+              <w:t>Match recovered passwords</w:t>
             </w:r>
           </w:p>
         </w:tc>
@@ -11731,19 +11416,342 @@
               <w:t xml:space="preserve">Description: </w:t>
             </w:r>
             <w:r>
-              <w:t xml:space="preserve">Rejects if the </w:t>
-            </w:r>
-            <w:r>
-              <w:t xml:space="preserve">recovered </w:t>
-            </w:r>
-            <w:r>
-              <w:t>password and confirm</w:t>
-            </w:r>
-            <w:r>
-              <w:t xml:space="preserve"> recovered</w:t>
-            </w:r>
-            <w:r>
-              <w:t xml:space="preserve"> password inputs are not the same</w:t>
+              <w:t>Accept if the recovered password and confirm recovered password inputs are the same</w:t>
+            </w:r>
+          </w:p>
+        </w:tc>
+        <w:tc>
+          <w:tcPr>
+            <w:tcW w:w="4508" w:type="dxa"/>
+            <w:tcBorders>
+              <w:top w:val="single" w:sz="4" w:space="0" w:color="auto"/>
+              <w:left w:val="single" w:sz="4" w:space="0" w:color="auto"/>
+              <w:bottom w:val="single" w:sz="4" w:space="0" w:color="auto"/>
+              <w:right w:val="single" w:sz="4" w:space="0" w:color="auto"/>
+            </w:tcBorders>
+            <w:hideMark/>
+          </w:tcPr>
+          <w:p>
+            <w:pPr>
+              <w:spacing w:line="240" w:lineRule="auto"/>
+            </w:pPr>
+            <w:r>
+              <w:rPr>
+                <w:b/>
+                <w:bCs/>
+              </w:rPr>
+              <w:t xml:space="preserve">Test Executed Date: </w:t>
+            </w:r>
+          </w:p>
+        </w:tc>
+      </w:tr>
+      <w:tr>
+        <w:tc>
+          <w:tcPr>
+            <w:tcW w:w="9016" w:type="dxa"/>
+            <w:gridSpan w:val="2"/>
+            <w:tcBorders>
+              <w:top w:val="single" w:sz="4" w:space="0" w:color="auto"/>
+              <w:left w:val="single" w:sz="4" w:space="0" w:color="auto"/>
+              <w:bottom w:val="single" w:sz="4" w:space="0" w:color="auto"/>
+              <w:right w:val="single" w:sz="4" w:space="0" w:color="auto"/>
+            </w:tcBorders>
+            <w:hideMark/>
+          </w:tcPr>
+          <w:p>
+            <w:pPr>
+              <w:spacing w:line="240" w:lineRule="auto"/>
+              <w:jc w:val="center"/>
+              <w:rPr>
+                <w:b/>
+                <w:bCs/>
+              </w:rPr>
+            </w:pPr>
+            <w:r>
+              <w:rPr>
+                <w:b/>
+                <w:bCs/>
+              </w:rPr>
+              <w:t>Steps</w:t>
+            </w:r>
+          </w:p>
+        </w:tc>
+      </w:tr>
+      <w:tr>
+        <w:tc>
+          <w:tcPr>
+            <w:tcW w:w="9016" w:type="dxa"/>
+            <w:gridSpan w:val="2"/>
+            <w:tcBorders>
+              <w:top w:val="single" w:sz="4" w:space="0" w:color="auto"/>
+              <w:left w:val="single" w:sz="4" w:space="0" w:color="auto"/>
+              <w:bottom w:val="single" w:sz="4" w:space="0" w:color="auto"/>
+              <w:right w:val="single" w:sz="4" w:space="0" w:color="auto"/>
+            </w:tcBorders>
+          </w:tcPr>
+          <w:p>
+            <w:pPr>
+              <w:pStyle w:val="ListParagraph"/>
+              <w:numPr>
+                <w:ilvl w:val="0"/>
+                <w:numId w:val="34"/>
+              </w:numPr>
+              <w:spacing w:line="240" w:lineRule="auto"/>
+            </w:pPr>
+            <w:r>
+              <w:t>Enter password A into the recovered password input field</w:t>
+            </w:r>
+          </w:p>
+          <w:p>
+            <w:pPr>
+              <w:pStyle w:val="ListParagraph"/>
+              <w:numPr>
+                <w:ilvl w:val="0"/>
+                <w:numId w:val="34"/>
+              </w:numPr>
+              <w:spacing w:line="240" w:lineRule="auto"/>
+            </w:pPr>
+            <w:r>
+              <w:t>Enter password A into the confirm recovered password input field</w:t>
+            </w:r>
+          </w:p>
+        </w:tc>
+      </w:tr>
+    </w:tbl>
+    <w:p/>
+    <w:tbl>
+      <w:tblPr>
+        <w:tblStyle w:val="TableGrid"/>
+        <w:tblW w:w="0" w:type="auto"/>
+        <w:tblInd w:w="0" w:type="dxa"/>
+        <w:tblLook w:val="04A0" w:firstRow="1" w:lastRow="0" w:firstColumn="1" w:lastColumn="0" w:noHBand="0" w:noVBand="1"/>
+      </w:tblPr>
+      <w:tblGrid>
+        <w:gridCol w:w="4508"/>
+        <w:gridCol w:w="4508"/>
+      </w:tblGrid>
+      <w:tr>
+        <w:tc>
+          <w:tcPr>
+            <w:tcW w:w="9016" w:type="dxa"/>
+            <w:gridSpan w:val="2"/>
+            <w:tcBorders>
+              <w:top w:val="single" w:sz="4" w:space="0" w:color="auto"/>
+              <w:left w:val="single" w:sz="4" w:space="0" w:color="auto"/>
+              <w:bottom w:val="single" w:sz="4" w:space="0" w:color="auto"/>
+              <w:right w:val="single" w:sz="4" w:space="0" w:color="auto"/>
+            </w:tcBorders>
+            <w:hideMark/>
+          </w:tcPr>
+          <w:p>
+            <w:pPr>
+              <w:spacing w:line="240" w:lineRule="auto"/>
+              <w:jc w:val="center"/>
+              <w:rPr>
+                <w:b/>
+                <w:bCs/>
+              </w:rPr>
+            </w:pPr>
+            <w:r>
+              <w:rPr>
+                <w:b/>
+                <w:bCs/>
+              </w:rPr>
+              <w:t>Front End: Central Authentication Test Case</w:t>
+            </w:r>
+          </w:p>
+        </w:tc>
+      </w:tr>
+      <w:tr>
+        <w:tc>
+          <w:tcPr>
+            <w:tcW w:w="4508" w:type="dxa"/>
+            <w:tcBorders>
+              <w:top w:val="single" w:sz="4" w:space="0" w:color="auto"/>
+              <w:left w:val="single" w:sz="4" w:space="0" w:color="auto"/>
+              <w:bottom w:val="single" w:sz="4" w:space="0" w:color="auto"/>
+              <w:right w:val="single" w:sz="4" w:space="0" w:color="auto"/>
+            </w:tcBorders>
+            <w:hideMark/>
+          </w:tcPr>
+          <w:p>
+            <w:pPr>
+              <w:spacing w:line="240" w:lineRule="auto"/>
+            </w:pPr>
+            <w:r>
+              <w:rPr>
+                <w:b/>
+                <w:bCs/>
+              </w:rPr>
+              <w:t xml:space="preserve">Test Case ID: </w:t>
+            </w:r>
+            <w:r>
+              <w:t>LL8</w:t>
+            </w:r>
+          </w:p>
+        </w:tc>
+        <w:tc>
+          <w:tcPr>
+            <w:tcW w:w="4508" w:type="dxa"/>
+            <w:tcBorders>
+              <w:top w:val="single" w:sz="4" w:space="0" w:color="auto"/>
+              <w:left w:val="single" w:sz="4" w:space="0" w:color="auto"/>
+              <w:bottom w:val="single" w:sz="4" w:space="0" w:color="auto"/>
+              <w:right w:val="single" w:sz="4" w:space="0" w:color="auto"/>
+            </w:tcBorders>
+            <w:hideMark/>
+          </w:tcPr>
+          <w:p>
+            <w:pPr>
+              <w:spacing w:line="240" w:lineRule="auto"/>
+            </w:pPr>
+            <w:r>
+              <w:rPr>
+                <w:b/>
+                <w:bCs/>
+              </w:rPr>
+              <w:t xml:space="preserve">Test Designed By: </w:t>
+            </w:r>
+            <w:r>
+              <w:t>Duncan</w:t>
+            </w:r>
+          </w:p>
+        </w:tc>
+      </w:tr>
+      <w:tr>
+        <w:tc>
+          <w:tcPr>
+            <w:tcW w:w="4508" w:type="dxa"/>
+            <w:tcBorders>
+              <w:top w:val="single" w:sz="4" w:space="0" w:color="auto"/>
+              <w:left w:val="single" w:sz="4" w:space="0" w:color="auto"/>
+              <w:bottom w:val="single" w:sz="4" w:space="0" w:color="auto"/>
+              <w:right w:val="single" w:sz="4" w:space="0" w:color="auto"/>
+            </w:tcBorders>
+            <w:hideMark/>
+          </w:tcPr>
+          <w:p>
+            <w:pPr>
+              <w:spacing w:line="240" w:lineRule="auto"/>
+            </w:pPr>
+            <w:r>
+              <w:rPr>
+                <w:b/>
+                <w:bCs/>
+              </w:rPr>
+              <w:t xml:space="preserve">Test Priority: </w:t>
+            </w:r>
+            <w:r>
+              <w:t>1</w:t>
+            </w:r>
+          </w:p>
+        </w:tc>
+        <w:tc>
+          <w:tcPr>
+            <w:tcW w:w="4508" w:type="dxa"/>
+            <w:tcBorders>
+              <w:top w:val="single" w:sz="4" w:space="0" w:color="auto"/>
+              <w:left w:val="single" w:sz="4" w:space="0" w:color="auto"/>
+              <w:bottom w:val="single" w:sz="4" w:space="0" w:color="auto"/>
+              <w:right w:val="single" w:sz="4" w:space="0" w:color="auto"/>
+            </w:tcBorders>
+            <w:hideMark/>
+          </w:tcPr>
+          <w:p>
+            <w:pPr>
+              <w:spacing w:line="240" w:lineRule="auto"/>
+            </w:pPr>
+            <w:r>
+              <w:rPr>
+                <w:b/>
+                <w:bCs/>
+              </w:rPr>
+              <w:t xml:space="preserve">Test Designed Date:  </w:t>
+            </w:r>
+            <w:r>
+              <w:t>28/8/2019</w:t>
+            </w:r>
+          </w:p>
+        </w:tc>
+      </w:tr>
+      <w:tr>
+        <w:tc>
+          <w:tcPr>
+            <w:tcW w:w="4508" w:type="dxa"/>
+            <w:tcBorders>
+              <w:top w:val="single" w:sz="4" w:space="0" w:color="auto"/>
+              <w:left w:val="single" w:sz="4" w:space="0" w:color="auto"/>
+              <w:bottom w:val="single" w:sz="4" w:space="0" w:color="auto"/>
+              <w:right w:val="single" w:sz="4" w:space="0" w:color="auto"/>
+            </w:tcBorders>
+            <w:hideMark/>
+          </w:tcPr>
+          <w:p>
+            <w:pPr>
+              <w:spacing w:line="240" w:lineRule="auto"/>
+            </w:pPr>
+            <w:r>
+              <w:rPr>
+                <w:b/>
+                <w:bCs/>
+              </w:rPr>
+              <w:t xml:space="preserve">Test Title: </w:t>
+            </w:r>
+            <w:r>
+              <w:t>Not match recovered passwords</w:t>
+            </w:r>
+          </w:p>
+        </w:tc>
+        <w:tc>
+          <w:tcPr>
+            <w:tcW w:w="4508" w:type="dxa"/>
+            <w:tcBorders>
+              <w:top w:val="single" w:sz="4" w:space="0" w:color="auto"/>
+              <w:left w:val="single" w:sz="4" w:space="0" w:color="auto"/>
+              <w:bottom w:val="single" w:sz="4" w:space="0" w:color="auto"/>
+              <w:right w:val="single" w:sz="4" w:space="0" w:color="auto"/>
+            </w:tcBorders>
+            <w:hideMark/>
+          </w:tcPr>
+          <w:p>
+            <w:pPr>
+              <w:spacing w:line="240" w:lineRule="auto"/>
+            </w:pPr>
+            <w:r>
+              <w:rPr>
+                <w:b/>
+                <w:bCs/>
+              </w:rPr>
+              <w:t xml:space="preserve">Test Executed By: </w:t>
+            </w:r>
+          </w:p>
+        </w:tc>
+      </w:tr>
+      <w:tr>
+        <w:tc>
+          <w:tcPr>
+            <w:tcW w:w="4508" w:type="dxa"/>
+            <w:tcBorders>
+              <w:top w:val="single" w:sz="4" w:space="0" w:color="auto"/>
+              <w:left w:val="single" w:sz="4" w:space="0" w:color="auto"/>
+              <w:bottom w:val="single" w:sz="4" w:space="0" w:color="auto"/>
+              <w:right w:val="single" w:sz="4" w:space="0" w:color="auto"/>
+            </w:tcBorders>
+            <w:hideMark/>
+          </w:tcPr>
+          <w:p>
+            <w:pPr>
+              <w:spacing w:line="240" w:lineRule="auto"/>
+            </w:pPr>
+            <w:r>
+              <w:rPr>
+                <w:b/>
+                <w:bCs/>
+              </w:rPr>
+              <w:t xml:space="preserve">Description: </w:t>
+            </w:r>
+            <w:r>
+              <w:t>Rejects if the recovered password and confirm recovered password inputs are not the same</w:t>
             </w:r>
           </w:p>
         </w:tc>
@@ -11826,13 +11834,7 @@
               <w:spacing w:line="240" w:lineRule="auto"/>
             </w:pPr>
             <w:r>
-              <w:t xml:space="preserve">Enter password A into the </w:t>
-            </w:r>
-            <w:r>
-              <w:t xml:space="preserve">recovered </w:t>
-            </w:r>
-            <w:r>
-              <w:t>password input field</w:t>
+              <w:t>Enter password A into the recovered password input field</w:t>
             </w:r>
           </w:p>
           <w:p>
@@ -11845,15 +11847,7 @@
               <w:spacing w:line="240" w:lineRule="auto"/>
             </w:pPr>
             <w:r>
-              <w:t xml:space="preserve">Enter password B into the confirm </w:t>
-            </w:r>
-            <w:r>
-              <w:t xml:space="preserve">recovered </w:t>
-            </w:r>
-            <w:bookmarkStart w:id="0" w:name="_GoBack"/>
-            <w:bookmarkEnd w:id="0"/>
-            <w:r>
-              <w:t>password input field</w:t>
+              <w:t>Enter password B into the confirm recovered password input field</w:t>
             </w:r>
           </w:p>
         </w:tc>
@@ -11872,6 +11866,56 @@
     </w:sectPr>
   </w:body>
 </w:document>
+</file>
+
+<file path=word/endnotes.xml><?xml version="1.0" encoding="utf-8"?>
+<w:endnotes xmlns:wpc="http://schemas.microsoft.com/office/word/2010/wordprocessingCanvas" xmlns:cx="http://schemas.microsoft.com/office/drawing/2014/chartex" xmlns:cx1="http://schemas.microsoft.com/office/drawing/2015/9/8/chartex" xmlns:cx2="http://schemas.microsoft.com/office/drawing/2015/10/21/chartex" xmlns:cx3="http://schemas.microsoft.com/office/drawing/2016/5/9/chartex" xmlns:cx4="http://schemas.microsoft.com/office/drawing/2016/5/10/chartex" xmlns:cx5="http://schemas.microsoft.com/office/drawing/2016/5/11/chartex" xmlns:cx6="http://schemas.microsoft.com/office/drawing/2016/5/12/chartex" xmlns:cx7="http://schemas.microsoft.com/office/drawing/2016/5/13/chartex" xmlns:cx8="http://schemas.microsoft.com/office/drawing/2016/5/14/chartex" xmlns:mc="http://schemas.openxmlformats.org/markup-compatibility/2006" xmlns:aink="http://schemas.microsoft.com/office/drawing/2016/ink" xmlns:am3d="http://schemas.microsoft.com/office/drawing/2017/model3d" xmlns:o="urn:schemas-microsoft-com:office:office" xmlns:r="http://schemas.openxmlformats.org/officeDocument/2006/relationships" xmlns:m="http://schemas.openxmlformats.org/officeDocument/2006/math" xmlns:v="urn:schemas-microsoft-com:vml" xmlns:wp14="http://schemas.microsoft.com/office/word/2010/wordprocessingDrawing" xmlns:wp="http://schemas.openxmlformats.org/drawingml/2006/wordprocessingDrawing" xmlns:w10="urn:schemas-microsoft-com:office:word" xmlns:w="http://schemas.openxmlformats.org/wordprocessingml/2006/main" xmlns:w14="http://schemas.microsoft.com/office/word/2010/wordml" xmlns:w15="http://schemas.microsoft.com/office/word/2012/wordml" xmlns:w16cid="http://schemas.microsoft.com/office/word/2016/wordml/cid" xmlns:w16se="http://schemas.microsoft.com/office/word/2015/wordml/symex" xmlns:wpg="http://schemas.microsoft.com/office/word/2010/wordprocessingGroup" xmlns:wpi="http://schemas.microsoft.com/office/word/2010/wordprocessingInk" xmlns:wne="http://schemas.microsoft.com/office/word/2006/wordml" xmlns:wps="http://schemas.microsoft.com/office/word/2010/wordprocessingShape" mc:Ignorable="w14 w15 w16se w16cid wp14">
+  <w:endnote w:type="separator" w:id="-1">
+    <w:p>
+      <w:pPr>
+        <w:spacing w:after="0" w:line="240" w:lineRule="auto"/>
+      </w:pPr>
+      <w:r>
+        <w:separator/>
+      </w:r>
+    </w:p>
+  </w:endnote>
+  <w:endnote w:type="continuationSeparator" w:id="0">
+    <w:p>
+      <w:pPr>
+        <w:spacing w:after="0" w:line="240" w:lineRule="auto"/>
+      </w:pPr>
+      <w:r>
+        <w:continuationSeparator/>
+      </w:r>
+    </w:p>
+  </w:endnote>
+</w:endnotes>
+</file>
+
+<file path=word/footnotes.xml><?xml version="1.0" encoding="utf-8"?>
+<w:footnotes xmlns:wpc="http://schemas.microsoft.com/office/word/2010/wordprocessingCanvas" xmlns:cx="http://schemas.microsoft.com/office/drawing/2014/chartex" xmlns:cx1="http://schemas.microsoft.com/office/drawing/2015/9/8/chartex" xmlns:cx2="http://schemas.microsoft.com/office/drawing/2015/10/21/chartex" xmlns:cx3="http://schemas.microsoft.com/office/drawing/2016/5/9/chartex" xmlns:cx4="http://schemas.microsoft.com/office/drawing/2016/5/10/chartex" xmlns:cx5="http://schemas.microsoft.com/office/drawing/2016/5/11/chartex" xmlns:cx6="http://schemas.microsoft.com/office/drawing/2016/5/12/chartex" xmlns:cx7="http://schemas.microsoft.com/office/drawing/2016/5/13/chartex" xmlns:cx8="http://schemas.microsoft.com/office/drawing/2016/5/14/chartex" xmlns:mc="http://schemas.openxmlformats.org/markup-compatibility/2006" xmlns:aink="http://schemas.microsoft.com/office/drawing/2016/ink" xmlns:am3d="http://schemas.microsoft.com/office/drawing/2017/model3d" xmlns:o="urn:schemas-microsoft-com:office:office" xmlns:r="http://schemas.openxmlformats.org/officeDocument/2006/relationships" xmlns:m="http://schemas.openxmlformats.org/officeDocument/2006/math" xmlns:v="urn:schemas-microsoft-com:vml" xmlns:wp14="http://schemas.microsoft.com/office/word/2010/wordprocessingDrawing" xmlns:wp="http://schemas.openxmlformats.org/drawingml/2006/wordprocessingDrawing" xmlns:w10="urn:schemas-microsoft-com:office:word" xmlns:w="http://schemas.openxmlformats.org/wordprocessingml/2006/main" xmlns:w14="http://schemas.microsoft.com/office/word/2010/wordml" xmlns:w15="http://schemas.microsoft.com/office/word/2012/wordml" xmlns:w16cid="http://schemas.microsoft.com/office/word/2016/wordml/cid" xmlns:w16se="http://schemas.microsoft.com/office/word/2015/wordml/symex" xmlns:wpg="http://schemas.microsoft.com/office/word/2010/wordprocessingGroup" xmlns:wpi="http://schemas.microsoft.com/office/word/2010/wordprocessingInk" xmlns:wne="http://schemas.microsoft.com/office/word/2006/wordml" xmlns:wps="http://schemas.microsoft.com/office/word/2010/wordprocessingShape" mc:Ignorable="w14 w15 w16se w16cid wp14">
+  <w:footnote w:type="separator" w:id="-1">
+    <w:p>
+      <w:pPr>
+        <w:spacing w:after="0" w:line="240" w:lineRule="auto"/>
+      </w:pPr>
+      <w:r>
+        <w:separator/>
+      </w:r>
+    </w:p>
+  </w:footnote>
+  <w:footnote w:type="continuationSeparator" w:id="0">
+    <w:p>
+      <w:pPr>
+        <w:spacing w:after="0" w:line="240" w:lineRule="auto"/>
+      </w:pPr>
+      <w:r>
+        <w:continuationSeparator/>
+      </w:r>
+    </w:p>
+  </w:footnote>
+</w:footnotes>
 </file>
 
 <file path=word/numbering.xml><?xml version="1.0" encoding="utf-8"?>
@@ -15222,6 +15266,7 @@
     <w:lsdException w:name="HTML Sample" w:semiHidden="1" w:unhideWhenUsed="1"/>
     <w:lsdException w:name="HTML Typewriter" w:semiHidden="1" w:unhideWhenUsed="1"/>
     <w:lsdException w:name="HTML Variable" w:semiHidden="1" w:unhideWhenUsed="1"/>
+    <w:lsdException w:name="Normal Table" w:semiHidden="1" w:unhideWhenUsed="1"/>
     <w:lsdException w:name="annotation subject" w:semiHidden="1" w:unhideWhenUsed="1"/>
     <w:lsdException w:name="No List" w:semiHidden="1" w:unhideWhenUsed="1"/>
     <w:lsdException w:name="Outline List 1" w:semiHidden="1" w:unhideWhenUsed="1"/>
@@ -15268,8 +15313,10 @@
     <w:lsdException w:name="Table Subtle 2" w:semiHidden="1" w:unhideWhenUsed="1"/>
     <w:lsdException w:name="Table Web 1" w:semiHidden="1" w:unhideWhenUsed="1"/>
     <w:lsdException w:name="Table Web 2" w:semiHidden="1" w:unhideWhenUsed="1"/>
+    <w:lsdException w:name="Table Web 3" w:semiHidden="1" w:unhideWhenUsed="1"/>
     <w:lsdException w:name="Balloon Text" w:semiHidden="1" w:unhideWhenUsed="1"/>
     <w:lsdException w:name="Table Grid" w:uiPriority="39"/>
+    <w:lsdException w:name="Table Theme" w:semiHidden="1" w:unhideWhenUsed="1"/>
     <w:lsdException w:name="Placeholder Text" w:semiHidden="1"/>
     <w:lsdException w:name="No Spacing" w:uiPriority="1" w:qFormat="1"/>
     <w:lsdException w:name="Light Shading" w:uiPriority="60"/>
@@ -15557,6 +15604,50 @@
       <w:ind w:left="720"/>
       <w:contextualSpacing/>
     </w:pPr>
+  </w:style>
+  <w:style w:type="paragraph" w:styleId="Header">
+    <w:name w:val="header"/>
+    <w:basedOn w:val="Normal"/>
+    <w:link w:val="HeaderChar"/>
+    <w:uiPriority w:val="99"/>
+    <w:unhideWhenUsed/>
+    <w:rsid w:val="008F218B"/>
+    <w:pPr>
+      <w:tabs>
+        <w:tab w:val="center" w:pos="4513"/>
+        <w:tab w:val="right" w:pos="9026"/>
+      </w:tabs>
+      <w:spacing w:after="0" w:line="240" w:lineRule="auto"/>
+    </w:pPr>
+  </w:style>
+  <w:style w:type="character" w:customStyle="1" w:styleId="HeaderChar">
+    <w:name w:val="Header Char"/>
+    <w:basedOn w:val="DefaultParagraphFont"/>
+    <w:link w:val="Header"/>
+    <w:uiPriority w:val="99"/>
+    <w:rsid w:val="008F218B"/>
+  </w:style>
+  <w:style w:type="paragraph" w:styleId="Footer">
+    <w:name w:val="footer"/>
+    <w:basedOn w:val="Normal"/>
+    <w:link w:val="FooterChar"/>
+    <w:uiPriority w:val="99"/>
+    <w:unhideWhenUsed/>
+    <w:rsid w:val="008F218B"/>
+    <w:pPr>
+      <w:tabs>
+        <w:tab w:val="center" w:pos="4513"/>
+        <w:tab w:val="right" w:pos="9026"/>
+      </w:tabs>
+      <w:spacing w:after="0" w:line="240" w:lineRule="auto"/>
+    </w:pPr>
+  </w:style>
+  <w:style w:type="character" w:customStyle="1" w:styleId="FooterChar">
+    <w:name w:val="Footer Char"/>
+    <w:basedOn w:val="DefaultParagraphFont"/>
+    <w:link w:val="Footer"/>
+    <w:uiPriority w:val="99"/>
+    <w:rsid w:val="008F218B"/>
   </w:style>
 </w:styles>
 </file>

</xml_diff>

<commit_message>
finished tweaking acceptance test doc
</commit_message>
<xml_diff>
--- a/Documents/General/TestCasesFrontEnd.docx
+++ b/Documents/General/TestCasesFrontEnd.docx
@@ -2347,7 +2347,11 @@
         </w:tc>
       </w:tr>
     </w:tbl>
-    <w:p/>
+    <w:p>
+      <w:pPr>
+        <w:ind w:left="5040" w:hanging="5040"/>
+      </w:pPr>
+    </w:p>
     <w:tbl>
       <w:tblPr>
         <w:tblStyle w:val="TableGrid"/>
@@ -4425,10 +4429,41 @@
     <w:p/>
     <w:p/>
     <w:p/>
+    <w:p/>
+    <w:p/>
+    <w:p/>
+    <w:p/>
+    <w:p/>
+    <w:p/>
+    <w:p/>
+    <w:p/>
+    <w:p/>
+    <w:p/>
+    <w:p/>
+    <w:p/>
+    <w:p/>
+    <w:p/>
+    <w:p/>
+    <w:p/>
+    <w:p/>
     <w:p>
       <w:bookmarkStart w:id="0" w:name="_GoBack"/>
       <w:bookmarkEnd w:id="0"/>
     </w:p>
+    <w:p/>
+    <w:p/>
+    <w:p/>
+    <w:p/>
+    <w:p/>
+    <w:p/>
+    <w:p/>
+    <w:p/>
+    <w:p/>
+    <w:p/>
+    <w:p/>
+    <w:p/>
+    <w:p/>
+    <w:p/>
     <w:tbl>
       <w:tblPr>
         <w:tblStyle w:val="TableGrid"/>
@@ -5152,7 +5187,7 @@
                 <w:b/>
                 <w:bCs/>
               </w:rPr>
-              <w:t>Front End: Calendar Test Case</w:t>
+              <w:t>Front End: Central Authentication Test Case</w:t>
             </w:r>
           </w:p>
         </w:tc>
@@ -5487,7 +5522,7 @@
                 <w:b/>
                 <w:bCs/>
               </w:rPr>
-              <w:t>Front End: Calendar Test Case</w:t>
+              <w:t>Front End: Central Authentication Test Case</w:t>
             </w:r>
           </w:p>
         </w:tc>
@@ -5778,6 +5813,347 @@
             </w:pPr>
             <w:r>
               <w:t>Repeat step 1 for some but not all input fields</w:t>
+            </w:r>
+          </w:p>
+        </w:tc>
+      </w:tr>
+    </w:tbl>
+    <w:p/>
+    <w:p/>
+    <w:p/>
+    <w:p/>
+    <w:p/>
+    <w:p/>
+    <w:tbl>
+      <w:tblPr>
+        <w:tblStyle w:val="TableGrid"/>
+        <w:tblW w:w="0" w:type="auto"/>
+        <w:tblInd w:w="0" w:type="dxa"/>
+        <w:tblLook w:val="04A0" w:firstRow="1" w:lastRow="0" w:firstColumn="1" w:lastColumn="0" w:noHBand="0" w:noVBand="1"/>
+      </w:tblPr>
+      <w:tblGrid>
+        <w:gridCol w:w="4508"/>
+        <w:gridCol w:w="4508"/>
+      </w:tblGrid>
+      <w:tr>
+        <w:tc>
+          <w:tcPr>
+            <w:tcW w:w="9016" w:type="dxa"/>
+            <w:gridSpan w:val="2"/>
+            <w:tcBorders>
+              <w:top w:val="single" w:sz="4" w:space="0" w:color="auto"/>
+              <w:left w:val="single" w:sz="4" w:space="0" w:color="auto"/>
+              <w:bottom w:val="single" w:sz="4" w:space="0" w:color="auto"/>
+              <w:right w:val="single" w:sz="4" w:space="0" w:color="auto"/>
+            </w:tcBorders>
+            <w:hideMark/>
+          </w:tcPr>
+          <w:p>
+            <w:pPr>
+              <w:spacing w:line="240" w:lineRule="auto"/>
+              <w:jc w:val="center"/>
+              <w:rPr>
+                <w:b/>
+                <w:bCs/>
+              </w:rPr>
+            </w:pPr>
+            <w:r>
+              <w:rPr>
+                <w:b/>
+                <w:bCs/>
+              </w:rPr>
+              <w:lastRenderedPageBreak/>
+              <w:t>Front End: Central Authentication Test Case</w:t>
+            </w:r>
+          </w:p>
+        </w:tc>
+      </w:tr>
+      <w:tr>
+        <w:tc>
+          <w:tcPr>
+            <w:tcW w:w="4508" w:type="dxa"/>
+            <w:tcBorders>
+              <w:top w:val="single" w:sz="4" w:space="0" w:color="auto"/>
+              <w:left w:val="single" w:sz="4" w:space="0" w:color="auto"/>
+              <w:bottom w:val="single" w:sz="4" w:space="0" w:color="auto"/>
+              <w:right w:val="single" w:sz="4" w:space="0" w:color="auto"/>
+            </w:tcBorders>
+            <w:hideMark/>
+          </w:tcPr>
+          <w:p>
+            <w:pPr>
+              <w:spacing w:line="240" w:lineRule="auto"/>
+            </w:pPr>
+            <w:r>
+              <w:rPr>
+                <w:b/>
+                <w:bCs/>
+              </w:rPr>
+              <w:t xml:space="preserve">Test Case ID: </w:t>
+            </w:r>
+            <w:r>
+              <w:t>LA5</w:t>
+            </w:r>
+          </w:p>
+        </w:tc>
+        <w:tc>
+          <w:tcPr>
+            <w:tcW w:w="4508" w:type="dxa"/>
+            <w:tcBorders>
+              <w:top w:val="single" w:sz="4" w:space="0" w:color="auto"/>
+              <w:left w:val="single" w:sz="4" w:space="0" w:color="auto"/>
+              <w:bottom w:val="single" w:sz="4" w:space="0" w:color="auto"/>
+              <w:right w:val="single" w:sz="4" w:space="0" w:color="auto"/>
+            </w:tcBorders>
+            <w:hideMark/>
+          </w:tcPr>
+          <w:p>
+            <w:pPr>
+              <w:spacing w:line="240" w:lineRule="auto"/>
+            </w:pPr>
+            <w:r>
+              <w:rPr>
+                <w:b/>
+                <w:bCs/>
+              </w:rPr>
+              <w:t xml:space="preserve">Test Designed By: </w:t>
+            </w:r>
+            <w:r>
+              <w:t>Duncan</w:t>
+            </w:r>
+          </w:p>
+        </w:tc>
+      </w:tr>
+      <w:tr>
+        <w:tc>
+          <w:tcPr>
+            <w:tcW w:w="4508" w:type="dxa"/>
+            <w:tcBorders>
+              <w:top w:val="single" w:sz="4" w:space="0" w:color="auto"/>
+              <w:left w:val="single" w:sz="4" w:space="0" w:color="auto"/>
+              <w:bottom w:val="single" w:sz="4" w:space="0" w:color="auto"/>
+              <w:right w:val="single" w:sz="4" w:space="0" w:color="auto"/>
+            </w:tcBorders>
+            <w:hideMark/>
+          </w:tcPr>
+          <w:p>
+            <w:pPr>
+              <w:spacing w:line="240" w:lineRule="auto"/>
+            </w:pPr>
+            <w:r>
+              <w:rPr>
+                <w:b/>
+                <w:bCs/>
+              </w:rPr>
+              <w:t xml:space="preserve">Test Priority: </w:t>
+            </w:r>
+            <w:r>
+              <w:t>1</w:t>
+            </w:r>
+          </w:p>
+        </w:tc>
+        <w:tc>
+          <w:tcPr>
+            <w:tcW w:w="4508" w:type="dxa"/>
+            <w:tcBorders>
+              <w:top w:val="single" w:sz="4" w:space="0" w:color="auto"/>
+              <w:left w:val="single" w:sz="4" w:space="0" w:color="auto"/>
+              <w:bottom w:val="single" w:sz="4" w:space="0" w:color="auto"/>
+              <w:right w:val="single" w:sz="4" w:space="0" w:color="auto"/>
+            </w:tcBorders>
+            <w:hideMark/>
+          </w:tcPr>
+          <w:p>
+            <w:pPr>
+              <w:spacing w:line="240" w:lineRule="auto"/>
+            </w:pPr>
+            <w:r>
+              <w:rPr>
+                <w:b/>
+                <w:bCs/>
+              </w:rPr>
+              <w:t xml:space="preserve">Test Designed Date:  </w:t>
+            </w:r>
+            <w:r>
+              <w:t>28/8/2019</w:t>
+            </w:r>
+          </w:p>
+        </w:tc>
+      </w:tr>
+      <w:tr>
+        <w:tc>
+          <w:tcPr>
+            <w:tcW w:w="4508" w:type="dxa"/>
+            <w:tcBorders>
+              <w:top w:val="single" w:sz="4" w:space="0" w:color="auto"/>
+              <w:left w:val="single" w:sz="4" w:space="0" w:color="auto"/>
+              <w:bottom w:val="single" w:sz="4" w:space="0" w:color="auto"/>
+              <w:right w:val="single" w:sz="4" w:space="0" w:color="auto"/>
+            </w:tcBorders>
+            <w:hideMark/>
+          </w:tcPr>
+          <w:p>
+            <w:pPr>
+              <w:spacing w:line="240" w:lineRule="auto"/>
+            </w:pPr>
+            <w:r>
+              <w:rPr>
+                <w:b/>
+                <w:bCs/>
+              </w:rPr>
+              <w:t xml:space="preserve">Test Title: </w:t>
+            </w:r>
+            <w:r>
+              <w:t>Match passwords</w:t>
+            </w:r>
+          </w:p>
+        </w:tc>
+        <w:tc>
+          <w:tcPr>
+            <w:tcW w:w="4508" w:type="dxa"/>
+            <w:tcBorders>
+              <w:top w:val="single" w:sz="4" w:space="0" w:color="auto"/>
+              <w:left w:val="single" w:sz="4" w:space="0" w:color="auto"/>
+              <w:bottom w:val="single" w:sz="4" w:space="0" w:color="auto"/>
+              <w:right w:val="single" w:sz="4" w:space="0" w:color="auto"/>
+            </w:tcBorders>
+            <w:hideMark/>
+          </w:tcPr>
+          <w:p>
+            <w:pPr>
+              <w:spacing w:line="240" w:lineRule="auto"/>
+            </w:pPr>
+            <w:r>
+              <w:rPr>
+                <w:b/>
+                <w:bCs/>
+              </w:rPr>
+              <w:t xml:space="preserve">Test Executed By: </w:t>
+            </w:r>
+          </w:p>
+        </w:tc>
+      </w:tr>
+      <w:tr>
+        <w:tc>
+          <w:tcPr>
+            <w:tcW w:w="4508" w:type="dxa"/>
+            <w:tcBorders>
+              <w:top w:val="single" w:sz="4" w:space="0" w:color="auto"/>
+              <w:left w:val="single" w:sz="4" w:space="0" w:color="auto"/>
+              <w:bottom w:val="single" w:sz="4" w:space="0" w:color="auto"/>
+              <w:right w:val="single" w:sz="4" w:space="0" w:color="auto"/>
+            </w:tcBorders>
+            <w:hideMark/>
+          </w:tcPr>
+          <w:p>
+            <w:pPr>
+              <w:spacing w:line="240" w:lineRule="auto"/>
+            </w:pPr>
+            <w:r>
+              <w:rPr>
+                <w:b/>
+                <w:bCs/>
+              </w:rPr>
+              <w:t xml:space="preserve">Description: </w:t>
+            </w:r>
+            <w:r>
+              <w:t>Accept if the password and confirm password inputs are the same</w:t>
+            </w:r>
+          </w:p>
+        </w:tc>
+        <w:tc>
+          <w:tcPr>
+            <w:tcW w:w="4508" w:type="dxa"/>
+            <w:tcBorders>
+              <w:top w:val="single" w:sz="4" w:space="0" w:color="auto"/>
+              <w:left w:val="single" w:sz="4" w:space="0" w:color="auto"/>
+              <w:bottom w:val="single" w:sz="4" w:space="0" w:color="auto"/>
+              <w:right w:val="single" w:sz="4" w:space="0" w:color="auto"/>
+            </w:tcBorders>
+            <w:hideMark/>
+          </w:tcPr>
+          <w:p>
+            <w:pPr>
+              <w:spacing w:line="240" w:lineRule="auto"/>
+            </w:pPr>
+            <w:r>
+              <w:rPr>
+                <w:b/>
+                <w:bCs/>
+              </w:rPr>
+              <w:t xml:space="preserve">Test Executed Date: </w:t>
+            </w:r>
+          </w:p>
+        </w:tc>
+      </w:tr>
+      <w:tr>
+        <w:tc>
+          <w:tcPr>
+            <w:tcW w:w="9016" w:type="dxa"/>
+            <w:gridSpan w:val="2"/>
+            <w:tcBorders>
+              <w:top w:val="single" w:sz="4" w:space="0" w:color="auto"/>
+              <w:left w:val="single" w:sz="4" w:space="0" w:color="auto"/>
+              <w:bottom w:val="single" w:sz="4" w:space="0" w:color="auto"/>
+              <w:right w:val="single" w:sz="4" w:space="0" w:color="auto"/>
+            </w:tcBorders>
+            <w:hideMark/>
+          </w:tcPr>
+          <w:p>
+            <w:pPr>
+              <w:spacing w:line="240" w:lineRule="auto"/>
+              <w:jc w:val="center"/>
+              <w:rPr>
+                <w:b/>
+                <w:bCs/>
+              </w:rPr>
+            </w:pPr>
+            <w:r>
+              <w:rPr>
+                <w:b/>
+                <w:bCs/>
+              </w:rPr>
+              <w:t>Steps</w:t>
+            </w:r>
+          </w:p>
+        </w:tc>
+      </w:tr>
+      <w:tr>
+        <w:tc>
+          <w:tcPr>
+            <w:tcW w:w="9016" w:type="dxa"/>
+            <w:gridSpan w:val="2"/>
+            <w:tcBorders>
+              <w:top w:val="single" w:sz="4" w:space="0" w:color="auto"/>
+              <w:left w:val="single" w:sz="4" w:space="0" w:color="auto"/>
+              <w:bottom w:val="single" w:sz="4" w:space="0" w:color="auto"/>
+              <w:right w:val="single" w:sz="4" w:space="0" w:color="auto"/>
+            </w:tcBorders>
+          </w:tcPr>
+          <w:p>
+            <w:pPr>
+              <w:pStyle w:val="ListParagraph"/>
+              <w:numPr>
+                <w:ilvl w:val="0"/>
+                <w:numId w:val="14"/>
+              </w:numPr>
+              <w:spacing w:line="240" w:lineRule="auto"/>
+            </w:pPr>
+            <w:r>
+              <w:t>Enter password A into the password input field</w:t>
+            </w:r>
+          </w:p>
+          <w:p>
+            <w:pPr>
+              <w:pStyle w:val="ListParagraph"/>
+              <w:numPr>
+                <w:ilvl w:val="0"/>
+                <w:numId w:val="14"/>
+              </w:numPr>
+              <w:spacing w:line="240" w:lineRule="auto"/>
+            </w:pPr>
+            <w:r>
+              <w:t>Enter password A into the confirm password input field</w:t>
             </w:r>
           </w:p>
         </w:tc>
@@ -5851,7 +6227,7 @@
               <w:t xml:space="preserve">Test Case ID: </w:t>
             </w:r>
             <w:r>
-              <w:t>LA5</w:t>
+              <w:t>LA6</w:t>
             </w:r>
           </w:p>
         </w:tc>
@@ -5963,7 +6339,7 @@
               <w:t xml:space="preserve">Test Title: </w:t>
             </w:r>
             <w:r>
-              <w:t>Match passwords</w:t>
+              <w:t>Not match passwords</w:t>
             </w:r>
           </w:p>
         </w:tc>
@@ -6016,7 +6392,13 @@
               <w:t xml:space="preserve">Description: </w:t>
             </w:r>
             <w:r>
-              <w:t>Accept if the password and confirm password inputs are the same</w:t>
+              <w:t>Rejects if the password and confirm password inputs are</w:t>
+            </w:r>
+            <w:r>
+              <w:t xml:space="preserve"> not</w:t>
+            </w:r>
+            <w:r>
+              <w:t xml:space="preserve"> the same</w:t>
             </w:r>
           </w:p>
         </w:tc>
@@ -6094,12 +6476,11 @@
               <w:pStyle w:val="ListParagraph"/>
               <w:numPr>
                 <w:ilvl w:val="0"/>
-                <w:numId w:val="14"/>
+                <w:numId w:val="18"/>
               </w:numPr>
               <w:spacing w:line="240" w:lineRule="auto"/>
             </w:pPr>
             <w:r>
-              <w:lastRenderedPageBreak/>
               <w:t>Enter password A into the password input field</w:t>
             </w:r>
           </w:p>
@@ -6108,12 +6489,12 @@
               <w:pStyle w:val="ListParagraph"/>
               <w:numPr>
                 <w:ilvl w:val="0"/>
-                <w:numId w:val="14"/>
+                <w:numId w:val="18"/>
               </w:numPr>
               <w:spacing w:line="240" w:lineRule="auto"/>
             </w:pPr>
             <w:r>
-              <w:t>Enter password A into the confirm password input field</w:t>
+              <w:t>Enter password B into the confirm password input field</w:t>
             </w:r>
           </w:p>
         </w:tc>
@@ -6187,7 +6568,7 @@
               <w:t xml:space="preserve">Test Case ID: </w:t>
             </w:r>
             <w:r>
-              <w:t>LA6</w:t>
+              <w:t>LA7</w:t>
             </w:r>
           </w:p>
         </w:tc>
@@ -6243,7 +6624,7 @@
               <w:t xml:space="preserve">Test Priority: </w:t>
             </w:r>
             <w:r>
-              <w:t>1</w:t>
+              <w:t>2</w:t>
             </w:r>
           </w:p>
         </w:tc>
@@ -6299,7 +6680,7 @@
               <w:t xml:space="preserve">Test Title: </w:t>
             </w:r>
             <w:r>
-              <w:t>Not match passwords</w:t>
+              <w:t>Valid password length</w:t>
             </w:r>
           </w:p>
         </w:tc>
@@ -6352,13 +6733,7 @@
               <w:t xml:space="preserve">Description: </w:t>
             </w:r>
             <w:r>
-              <w:t>Rejects if the password and confirm password inputs are</w:t>
-            </w:r>
-            <w:r>
-              <w:t xml:space="preserve"> not</w:t>
-            </w:r>
-            <w:r>
-              <w:t xml:space="preserve"> the same</w:t>
+              <w:t>Accept passwords that are 6 or more characters long</w:t>
             </w:r>
           </w:p>
         </w:tc>
@@ -6436,12 +6811,15 @@
               <w:pStyle w:val="ListParagraph"/>
               <w:numPr>
                 <w:ilvl w:val="0"/>
-                <w:numId w:val="18"/>
+                <w:numId w:val="20"/>
               </w:numPr>
               <w:spacing w:line="240" w:lineRule="auto"/>
             </w:pPr>
             <w:r>
-              <w:t>Enter password A into the password input field</w:t>
+              <w:t>Enter</w:t>
+            </w:r>
+            <w:r>
+              <w:t xml:space="preserve"> a string into the password input field</w:t>
             </w:r>
           </w:p>
           <w:p>
@@ -6449,12 +6827,12 @@
               <w:pStyle w:val="ListParagraph"/>
               <w:numPr>
                 <w:ilvl w:val="0"/>
-                <w:numId w:val="18"/>
+                <w:numId w:val="20"/>
               </w:numPr>
               <w:spacing w:line="240" w:lineRule="auto"/>
             </w:pPr>
             <w:r>
-              <w:t>Enter password B into the confirm password input field</w:t>
+              <w:t>Ensure it is of size &gt;= 6</w:t>
             </w:r>
           </w:p>
         </w:tc>
@@ -6499,7 +6877,7 @@
                 <w:b/>
                 <w:bCs/>
               </w:rPr>
-              <w:t>Front End: Calendar Test Case</w:t>
+              <w:t>Front End: Central Authentication Test Case</w:t>
             </w:r>
           </w:p>
         </w:tc>
@@ -6528,7 +6906,7 @@
               <w:t xml:space="preserve">Test Case ID: </w:t>
             </w:r>
             <w:r>
-              <w:t>LA7</w:t>
+              <w:t>LA8</w:t>
             </w:r>
           </w:p>
         </w:tc>
@@ -6640,7 +7018,7 @@
               <w:t xml:space="preserve">Test Title: </w:t>
             </w:r>
             <w:r>
-              <w:t>Valid password length</w:t>
+              <w:t>Invalid password length</w:t>
             </w:r>
           </w:p>
         </w:tc>
@@ -6693,7 +7071,7 @@
               <w:t xml:space="preserve">Description: </w:t>
             </w:r>
             <w:r>
-              <w:t>Accept passwords that are 6 or more characters long</w:t>
+              <w:t>Reject passwords that are not longer than 5 characters</w:t>
             </w:r>
           </w:p>
         </w:tc>
@@ -6771,7 +7149,7 @@
               <w:pStyle w:val="ListParagraph"/>
               <w:numPr>
                 <w:ilvl w:val="0"/>
-                <w:numId w:val="20"/>
+                <w:numId w:val="21"/>
               </w:numPr>
               <w:spacing w:line="240" w:lineRule="auto"/>
             </w:pPr>
@@ -6779,7 +7157,7 @@
               <w:t>Enter</w:t>
             </w:r>
             <w:r>
-              <w:t xml:space="preserve"> a string into the password input field</w:t>
+              <w:t xml:space="preserve"> string into the password input field</w:t>
             </w:r>
           </w:p>
           <w:p>
@@ -6787,12 +7165,353 @@
               <w:pStyle w:val="ListParagraph"/>
               <w:numPr>
                 <w:ilvl w:val="0"/>
-                <w:numId w:val="20"/>
+                <w:numId w:val="21"/>
               </w:numPr>
               <w:spacing w:line="240" w:lineRule="auto"/>
             </w:pPr>
             <w:r>
-              <w:t>Ensure it is of size &gt;= 6</w:t>
+              <w:t>Ensure it is of size &lt;6</w:t>
+            </w:r>
+          </w:p>
+        </w:tc>
+      </w:tr>
+    </w:tbl>
+    <w:p/>
+    <w:p/>
+    <w:p/>
+    <w:p/>
+    <w:p/>
+    <w:p/>
+    <w:tbl>
+      <w:tblPr>
+        <w:tblStyle w:val="TableGrid"/>
+        <w:tblW w:w="0" w:type="auto"/>
+        <w:tblInd w:w="0" w:type="dxa"/>
+        <w:tblLook w:val="04A0" w:firstRow="1" w:lastRow="0" w:firstColumn="1" w:lastColumn="0" w:noHBand="0" w:noVBand="1"/>
+      </w:tblPr>
+      <w:tblGrid>
+        <w:gridCol w:w="4508"/>
+        <w:gridCol w:w="4508"/>
+      </w:tblGrid>
+      <w:tr>
+        <w:tc>
+          <w:tcPr>
+            <w:tcW w:w="9016" w:type="dxa"/>
+            <w:gridSpan w:val="2"/>
+            <w:tcBorders>
+              <w:top w:val="single" w:sz="4" w:space="0" w:color="auto"/>
+              <w:left w:val="single" w:sz="4" w:space="0" w:color="auto"/>
+              <w:bottom w:val="single" w:sz="4" w:space="0" w:color="auto"/>
+              <w:right w:val="single" w:sz="4" w:space="0" w:color="auto"/>
+            </w:tcBorders>
+            <w:hideMark/>
+          </w:tcPr>
+          <w:p>
+            <w:pPr>
+              <w:spacing w:line="240" w:lineRule="auto"/>
+              <w:jc w:val="center"/>
+              <w:rPr>
+                <w:b/>
+                <w:bCs/>
+              </w:rPr>
+            </w:pPr>
+            <w:r>
+              <w:rPr>
+                <w:b/>
+                <w:bCs/>
+              </w:rPr>
+              <w:lastRenderedPageBreak/>
+              <w:t>Front End: Central Authentication Test Case</w:t>
+            </w:r>
+          </w:p>
+        </w:tc>
+      </w:tr>
+      <w:tr>
+        <w:tc>
+          <w:tcPr>
+            <w:tcW w:w="4508" w:type="dxa"/>
+            <w:tcBorders>
+              <w:top w:val="single" w:sz="4" w:space="0" w:color="auto"/>
+              <w:left w:val="single" w:sz="4" w:space="0" w:color="auto"/>
+              <w:bottom w:val="single" w:sz="4" w:space="0" w:color="auto"/>
+              <w:right w:val="single" w:sz="4" w:space="0" w:color="auto"/>
+            </w:tcBorders>
+            <w:hideMark/>
+          </w:tcPr>
+          <w:p>
+            <w:pPr>
+              <w:spacing w:line="240" w:lineRule="auto"/>
+            </w:pPr>
+            <w:r>
+              <w:rPr>
+                <w:b/>
+                <w:bCs/>
+              </w:rPr>
+              <w:t xml:space="preserve">Test Case ID: </w:t>
+            </w:r>
+            <w:r>
+              <w:t>LA9</w:t>
+            </w:r>
+          </w:p>
+        </w:tc>
+        <w:tc>
+          <w:tcPr>
+            <w:tcW w:w="4508" w:type="dxa"/>
+            <w:tcBorders>
+              <w:top w:val="single" w:sz="4" w:space="0" w:color="auto"/>
+              <w:left w:val="single" w:sz="4" w:space="0" w:color="auto"/>
+              <w:bottom w:val="single" w:sz="4" w:space="0" w:color="auto"/>
+              <w:right w:val="single" w:sz="4" w:space="0" w:color="auto"/>
+            </w:tcBorders>
+            <w:hideMark/>
+          </w:tcPr>
+          <w:p>
+            <w:pPr>
+              <w:spacing w:line="240" w:lineRule="auto"/>
+            </w:pPr>
+            <w:r>
+              <w:rPr>
+                <w:b/>
+                <w:bCs/>
+              </w:rPr>
+              <w:t xml:space="preserve">Test Designed By: </w:t>
+            </w:r>
+            <w:r>
+              <w:t>Duncan</w:t>
+            </w:r>
+          </w:p>
+        </w:tc>
+      </w:tr>
+      <w:tr>
+        <w:tc>
+          <w:tcPr>
+            <w:tcW w:w="4508" w:type="dxa"/>
+            <w:tcBorders>
+              <w:top w:val="single" w:sz="4" w:space="0" w:color="auto"/>
+              <w:left w:val="single" w:sz="4" w:space="0" w:color="auto"/>
+              <w:bottom w:val="single" w:sz="4" w:space="0" w:color="auto"/>
+              <w:right w:val="single" w:sz="4" w:space="0" w:color="auto"/>
+            </w:tcBorders>
+            <w:hideMark/>
+          </w:tcPr>
+          <w:p>
+            <w:pPr>
+              <w:spacing w:line="240" w:lineRule="auto"/>
+            </w:pPr>
+            <w:r>
+              <w:rPr>
+                <w:b/>
+                <w:bCs/>
+              </w:rPr>
+              <w:t xml:space="preserve">Test Priority: </w:t>
+            </w:r>
+            <w:r>
+              <w:t>2</w:t>
+            </w:r>
+          </w:p>
+        </w:tc>
+        <w:tc>
+          <w:tcPr>
+            <w:tcW w:w="4508" w:type="dxa"/>
+            <w:tcBorders>
+              <w:top w:val="single" w:sz="4" w:space="0" w:color="auto"/>
+              <w:left w:val="single" w:sz="4" w:space="0" w:color="auto"/>
+              <w:bottom w:val="single" w:sz="4" w:space="0" w:color="auto"/>
+              <w:right w:val="single" w:sz="4" w:space="0" w:color="auto"/>
+            </w:tcBorders>
+            <w:hideMark/>
+          </w:tcPr>
+          <w:p>
+            <w:pPr>
+              <w:spacing w:line="240" w:lineRule="auto"/>
+            </w:pPr>
+            <w:r>
+              <w:rPr>
+                <w:b/>
+                <w:bCs/>
+              </w:rPr>
+              <w:t xml:space="preserve">Test Designed Date:  </w:t>
+            </w:r>
+            <w:r>
+              <w:t>28/8/2019</w:t>
+            </w:r>
+          </w:p>
+        </w:tc>
+      </w:tr>
+      <w:tr>
+        <w:tc>
+          <w:tcPr>
+            <w:tcW w:w="4508" w:type="dxa"/>
+            <w:tcBorders>
+              <w:top w:val="single" w:sz="4" w:space="0" w:color="auto"/>
+              <w:left w:val="single" w:sz="4" w:space="0" w:color="auto"/>
+              <w:bottom w:val="single" w:sz="4" w:space="0" w:color="auto"/>
+              <w:right w:val="single" w:sz="4" w:space="0" w:color="auto"/>
+            </w:tcBorders>
+            <w:hideMark/>
+          </w:tcPr>
+          <w:p>
+            <w:pPr>
+              <w:spacing w:line="240" w:lineRule="auto"/>
+            </w:pPr>
+            <w:r>
+              <w:rPr>
+                <w:b/>
+                <w:bCs/>
+              </w:rPr>
+              <w:t xml:space="preserve">Test Title: </w:t>
+            </w:r>
+            <w:r>
+              <w:t>Valid security question 1 answer length</w:t>
+            </w:r>
+          </w:p>
+        </w:tc>
+        <w:tc>
+          <w:tcPr>
+            <w:tcW w:w="4508" w:type="dxa"/>
+            <w:tcBorders>
+              <w:top w:val="single" w:sz="4" w:space="0" w:color="auto"/>
+              <w:left w:val="single" w:sz="4" w:space="0" w:color="auto"/>
+              <w:bottom w:val="single" w:sz="4" w:space="0" w:color="auto"/>
+              <w:right w:val="single" w:sz="4" w:space="0" w:color="auto"/>
+            </w:tcBorders>
+            <w:hideMark/>
+          </w:tcPr>
+          <w:p>
+            <w:pPr>
+              <w:spacing w:line="240" w:lineRule="auto"/>
+            </w:pPr>
+            <w:r>
+              <w:rPr>
+                <w:b/>
+                <w:bCs/>
+              </w:rPr>
+              <w:t xml:space="preserve">Test Executed By: </w:t>
+            </w:r>
+          </w:p>
+        </w:tc>
+      </w:tr>
+      <w:tr>
+        <w:tc>
+          <w:tcPr>
+            <w:tcW w:w="4508" w:type="dxa"/>
+            <w:tcBorders>
+              <w:top w:val="single" w:sz="4" w:space="0" w:color="auto"/>
+              <w:left w:val="single" w:sz="4" w:space="0" w:color="auto"/>
+              <w:bottom w:val="single" w:sz="4" w:space="0" w:color="auto"/>
+              <w:right w:val="single" w:sz="4" w:space="0" w:color="auto"/>
+            </w:tcBorders>
+            <w:hideMark/>
+          </w:tcPr>
+          <w:p>
+            <w:pPr>
+              <w:spacing w:line="240" w:lineRule="auto"/>
+            </w:pPr>
+            <w:r>
+              <w:rPr>
+                <w:b/>
+                <w:bCs/>
+              </w:rPr>
+              <w:t xml:space="preserve">Description: </w:t>
+            </w:r>
+            <w:r>
+              <w:t>Accept security question 1 answer that are 5 or more characters long</w:t>
+            </w:r>
+          </w:p>
+        </w:tc>
+        <w:tc>
+          <w:tcPr>
+            <w:tcW w:w="4508" w:type="dxa"/>
+            <w:tcBorders>
+              <w:top w:val="single" w:sz="4" w:space="0" w:color="auto"/>
+              <w:left w:val="single" w:sz="4" w:space="0" w:color="auto"/>
+              <w:bottom w:val="single" w:sz="4" w:space="0" w:color="auto"/>
+              <w:right w:val="single" w:sz="4" w:space="0" w:color="auto"/>
+            </w:tcBorders>
+            <w:hideMark/>
+          </w:tcPr>
+          <w:p>
+            <w:pPr>
+              <w:spacing w:line="240" w:lineRule="auto"/>
+            </w:pPr>
+            <w:r>
+              <w:rPr>
+                <w:b/>
+                <w:bCs/>
+              </w:rPr>
+              <w:t xml:space="preserve">Test Executed Date: </w:t>
+            </w:r>
+          </w:p>
+        </w:tc>
+      </w:tr>
+      <w:tr>
+        <w:tc>
+          <w:tcPr>
+            <w:tcW w:w="9016" w:type="dxa"/>
+            <w:gridSpan w:val="2"/>
+            <w:tcBorders>
+              <w:top w:val="single" w:sz="4" w:space="0" w:color="auto"/>
+              <w:left w:val="single" w:sz="4" w:space="0" w:color="auto"/>
+              <w:bottom w:val="single" w:sz="4" w:space="0" w:color="auto"/>
+              <w:right w:val="single" w:sz="4" w:space="0" w:color="auto"/>
+            </w:tcBorders>
+            <w:hideMark/>
+          </w:tcPr>
+          <w:p>
+            <w:pPr>
+              <w:spacing w:line="240" w:lineRule="auto"/>
+              <w:jc w:val="center"/>
+              <w:rPr>
+                <w:b/>
+                <w:bCs/>
+              </w:rPr>
+            </w:pPr>
+            <w:r>
+              <w:rPr>
+                <w:b/>
+                <w:bCs/>
+              </w:rPr>
+              <w:t>Steps</w:t>
+            </w:r>
+          </w:p>
+        </w:tc>
+      </w:tr>
+      <w:tr>
+        <w:tc>
+          <w:tcPr>
+            <w:tcW w:w="9016" w:type="dxa"/>
+            <w:gridSpan w:val="2"/>
+            <w:tcBorders>
+              <w:top w:val="single" w:sz="4" w:space="0" w:color="auto"/>
+              <w:left w:val="single" w:sz="4" w:space="0" w:color="auto"/>
+              <w:bottom w:val="single" w:sz="4" w:space="0" w:color="auto"/>
+              <w:right w:val="single" w:sz="4" w:space="0" w:color="auto"/>
+            </w:tcBorders>
+          </w:tcPr>
+          <w:p>
+            <w:pPr>
+              <w:pStyle w:val="ListParagraph"/>
+              <w:numPr>
+                <w:ilvl w:val="0"/>
+                <w:numId w:val="22"/>
+              </w:numPr>
+              <w:spacing w:line="240" w:lineRule="auto"/>
+            </w:pPr>
+            <w:r>
+              <w:t>Enter a string into the security question 1 answer input field</w:t>
+            </w:r>
+          </w:p>
+          <w:p>
+            <w:pPr>
+              <w:pStyle w:val="ListParagraph"/>
+              <w:numPr>
+                <w:ilvl w:val="0"/>
+                <w:numId w:val="22"/>
+              </w:numPr>
+              <w:spacing w:line="240" w:lineRule="auto"/>
+            </w:pPr>
+            <w:r>
+              <w:t>Ensure it is of size &gt;= 5</w:t>
             </w:r>
           </w:p>
         </w:tc>
@@ -6837,7 +7556,7 @@
                 <w:b/>
                 <w:bCs/>
               </w:rPr>
-              <w:t>Front End: Calendar Test Case</w:t>
+              <w:t>Front End: Central Authentication Test Case</w:t>
             </w:r>
           </w:p>
         </w:tc>
@@ -6866,7 +7585,7 @@
               <w:t xml:space="preserve">Test Case ID: </w:t>
             </w:r>
             <w:r>
-              <w:t>LA8</w:t>
+              <w:t>LA10</w:t>
             </w:r>
           </w:p>
         </w:tc>
@@ -6978,7 +7697,7 @@
               <w:t xml:space="preserve">Test Title: </w:t>
             </w:r>
             <w:r>
-              <w:t>Invalid password length</w:t>
+              <w:t>Invalid security question 1 answer length</w:t>
             </w:r>
           </w:p>
         </w:tc>
@@ -7031,7 +7750,7 @@
               <w:t xml:space="preserve">Description: </w:t>
             </w:r>
             <w:r>
-              <w:t>Reject passwords that are not longer than 5 characters</w:t>
+              <w:t>Reject security question 1 answers that are not longer than 5 characters</w:t>
             </w:r>
           </w:p>
         </w:tc>
@@ -7109,15 +7828,12 @@
               <w:pStyle w:val="ListParagraph"/>
               <w:numPr>
                 <w:ilvl w:val="0"/>
-                <w:numId w:val="21"/>
+                <w:numId w:val="23"/>
               </w:numPr>
               <w:spacing w:line="240" w:lineRule="auto"/>
             </w:pPr>
             <w:r>
-              <w:t>Enter</w:t>
-            </w:r>
-            <w:r>
-              <w:t xml:space="preserve"> string into the password input field</w:t>
+              <w:t>Enter string into the security question 1 answer input field</w:t>
             </w:r>
           </w:p>
           <w:p>
@@ -7125,12 +7841,12 @@
               <w:pStyle w:val="ListParagraph"/>
               <w:numPr>
                 <w:ilvl w:val="0"/>
-                <w:numId w:val="21"/>
+                <w:numId w:val="23"/>
               </w:numPr>
               <w:spacing w:line="240" w:lineRule="auto"/>
             </w:pPr>
             <w:r>
-              <w:t>Ensure it is of size &lt;6</w:t>
+              <w:t>Ensure it is of size &lt;5</w:t>
             </w:r>
           </w:p>
         </w:tc>
@@ -7175,7 +7891,7 @@
                 <w:b/>
                 <w:bCs/>
               </w:rPr>
-              <w:t>Front End: Calendar Test Case</w:t>
+              <w:t>Front End: Central Authentication Test Case</w:t>
             </w:r>
           </w:p>
         </w:tc>
@@ -7204,7 +7920,7 @@
               <w:t xml:space="preserve">Test Case ID: </w:t>
             </w:r>
             <w:r>
-              <w:t>LA9</w:t>
+              <w:t>LA11</w:t>
             </w:r>
           </w:p>
         </w:tc>
@@ -7316,7 +8032,7 @@
               <w:t xml:space="preserve">Test Title: </w:t>
             </w:r>
             <w:r>
-              <w:t>Valid security question 1 answer length</w:t>
+              <w:t>Valid security question 2 answer length</w:t>
             </w:r>
           </w:p>
         </w:tc>
@@ -7369,7 +8085,7 @@
               <w:t xml:space="preserve">Description: </w:t>
             </w:r>
             <w:r>
-              <w:t>Accept security question 1 answer that are 5 or more characters long</w:t>
+              <w:t>Accept security question 2 answer that are 5 or more characters long</w:t>
             </w:r>
           </w:p>
         </w:tc>
@@ -7447,12 +8163,12 @@
               <w:pStyle w:val="ListParagraph"/>
               <w:numPr>
                 <w:ilvl w:val="0"/>
-                <w:numId w:val="22"/>
+                <w:numId w:val="24"/>
               </w:numPr>
               <w:spacing w:line="240" w:lineRule="auto"/>
             </w:pPr>
             <w:r>
-              <w:t>Enter a string into the security question 1 answer input field</w:t>
+              <w:t>Enter a string into the security question 2 answer input field</w:t>
             </w:r>
           </w:p>
           <w:p>
@@ -7460,7 +8176,7 @@
               <w:pStyle w:val="ListParagraph"/>
               <w:numPr>
                 <w:ilvl w:val="0"/>
-                <w:numId w:val="22"/>
+                <w:numId w:val="24"/>
               </w:numPr>
               <w:spacing w:line="240" w:lineRule="auto"/>
             </w:pPr>
@@ -7510,7 +8226,7 @@
                 <w:b/>
                 <w:bCs/>
               </w:rPr>
-              <w:t>Front End: Calendar Test Case</w:t>
+              <w:t>Front End: Central Authentication Test Case</w:t>
             </w:r>
           </w:p>
         </w:tc>
@@ -7539,7 +8255,7 @@
               <w:t xml:space="preserve">Test Case ID: </w:t>
             </w:r>
             <w:r>
-              <w:t>LA10</w:t>
+              <w:t>LA12</w:t>
             </w:r>
           </w:p>
         </w:tc>
@@ -7648,11 +8364,10 @@
                 <w:b/>
                 <w:bCs/>
               </w:rPr>
-              <w:lastRenderedPageBreak/>
               <w:t xml:space="preserve">Test Title: </w:t>
             </w:r>
             <w:r>
-              <w:t>Invalid security question 1 answer length</w:t>
+              <w:t>Invalid security question 2 answer length</w:t>
             </w:r>
           </w:p>
         </w:tc>
@@ -7705,7 +8420,7 @@
               <w:t xml:space="preserve">Description: </w:t>
             </w:r>
             <w:r>
-              <w:t>Reject security question 1 answers that are not longer than 5 characters</w:t>
+              <w:t>Reject security question 2 answers that are not longer than 5 characters</w:t>
             </w:r>
           </w:p>
         </w:tc>
@@ -7783,12 +8498,12 @@
               <w:pStyle w:val="ListParagraph"/>
               <w:numPr>
                 <w:ilvl w:val="0"/>
-                <w:numId w:val="23"/>
+                <w:numId w:val="25"/>
               </w:numPr>
               <w:spacing w:line="240" w:lineRule="auto"/>
             </w:pPr>
             <w:r>
-              <w:t>Enter string into the security question 1 answer input field</w:t>
+              <w:t>Enter string into the security question 2 answer input field</w:t>
             </w:r>
           </w:p>
           <w:p>
@@ -7796,12 +8511,350 @@
               <w:pStyle w:val="ListParagraph"/>
               <w:numPr>
                 <w:ilvl w:val="0"/>
-                <w:numId w:val="23"/>
+                <w:numId w:val="25"/>
               </w:numPr>
               <w:spacing w:line="240" w:lineRule="auto"/>
             </w:pPr>
             <w:r>
               <w:t>Ensure it is of size &lt;5</w:t>
+            </w:r>
+          </w:p>
+        </w:tc>
+      </w:tr>
+    </w:tbl>
+    <w:p/>
+    <w:p/>
+    <w:p/>
+    <w:tbl>
+      <w:tblPr>
+        <w:tblStyle w:val="TableGrid"/>
+        <w:tblW w:w="0" w:type="auto"/>
+        <w:tblInd w:w="0" w:type="dxa"/>
+        <w:tblLook w:val="04A0" w:firstRow="1" w:lastRow="0" w:firstColumn="1" w:lastColumn="0" w:noHBand="0" w:noVBand="1"/>
+      </w:tblPr>
+      <w:tblGrid>
+        <w:gridCol w:w="4508"/>
+        <w:gridCol w:w="4508"/>
+      </w:tblGrid>
+      <w:tr>
+        <w:tc>
+          <w:tcPr>
+            <w:tcW w:w="9016" w:type="dxa"/>
+            <w:gridSpan w:val="2"/>
+            <w:tcBorders>
+              <w:top w:val="single" w:sz="4" w:space="0" w:color="auto"/>
+              <w:left w:val="single" w:sz="4" w:space="0" w:color="auto"/>
+              <w:bottom w:val="single" w:sz="4" w:space="0" w:color="auto"/>
+              <w:right w:val="single" w:sz="4" w:space="0" w:color="auto"/>
+            </w:tcBorders>
+            <w:hideMark/>
+          </w:tcPr>
+          <w:p>
+            <w:pPr>
+              <w:spacing w:line="240" w:lineRule="auto"/>
+              <w:jc w:val="center"/>
+              <w:rPr>
+                <w:b/>
+                <w:bCs/>
+              </w:rPr>
+            </w:pPr>
+            <w:r>
+              <w:rPr>
+                <w:b/>
+                <w:bCs/>
+              </w:rPr>
+              <w:lastRenderedPageBreak/>
+              <w:t>Front End: Central Authentication Test Case</w:t>
+            </w:r>
+          </w:p>
+        </w:tc>
+      </w:tr>
+      <w:tr>
+        <w:tc>
+          <w:tcPr>
+            <w:tcW w:w="4508" w:type="dxa"/>
+            <w:tcBorders>
+              <w:top w:val="single" w:sz="4" w:space="0" w:color="auto"/>
+              <w:left w:val="single" w:sz="4" w:space="0" w:color="auto"/>
+              <w:bottom w:val="single" w:sz="4" w:space="0" w:color="auto"/>
+              <w:right w:val="single" w:sz="4" w:space="0" w:color="auto"/>
+            </w:tcBorders>
+            <w:hideMark/>
+          </w:tcPr>
+          <w:p>
+            <w:pPr>
+              <w:spacing w:line="240" w:lineRule="auto"/>
+            </w:pPr>
+            <w:r>
+              <w:rPr>
+                <w:b/>
+                <w:bCs/>
+              </w:rPr>
+              <w:t xml:space="preserve">Test Case ID: </w:t>
+            </w:r>
+            <w:r>
+              <w:t>LA13</w:t>
+            </w:r>
+          </w:p>
+        </w:tc>
+        <w:tc>
+          <w:tcPr>
+            <w:tcW w:w="4508" w:type="dxa"/>
+            <w:tcBorders>
+              <w:top w:val="single" w:sz="4" w:space="0" w:color="auto"/>
+              <w:left w:val="single" w:sz="4" w:space="0" w:color="auto"/>
+              <w:bottom w:val="single" w:sz="4" w:space="0" w:color="auto"/>
+              <w:right w:val="single" w:sz="4" w:space="0" w:color="auto"/>
+            </w:tcBorders>
+            <w:hideMark/>
+          </w:tcPr>
+          <w:p>
+            <w:pPr>
+              <w:spacing w:line="240" w:lineRule="auto"/>
+            </w:pPr>
+            <w:r>
+              <w:rPr>
+                <w:b/>
+                <w:bCs/>
+              </w:rPr>
+              <w:t xml:space="preserve">Test Designed By: </w:t>
+            </w:r>
+            <w:r>
+              <w:t>Duncan</w:t>
+            </w:r>
+          </w:p>
+        </w:tc>
+      </w:tr>
+      <w:tr>
+        <w:tc>
+          <w:tcPr>
+            <w:tcW w:w="4508" w:type="dxa"/>
+            <w:tcBorders>
+              <w:top w:val="single" w:sz="4" w:space="0" w:color="auto"/>
+              <w:left w:val="single" w:sz="4" w:space="0" w:color="auto"/>
+              <w:bottom w:val="single" w:sz="4" w:space="0" w:color="auto"/>
+              <w:right w:val="single" w:sz="4" w:space="0" w:color="auto"/>
+            </w:tcBorders>
+            <w:hideMark/>
+          </w:tcPr>
+          <w:p>
+            <w:pPr>
+              <w:spacing w:line="240" w:lineRule="auto"/>
+            </w:pPr>
+            <w:r>
+              <w:rPr>
+                <w:b/>
+                <w:bCs/>
+              </w:rPr>
+              <w:t xml:space="preserve">Test Priority: </w:t>
+            </w:r>
+            <w:r>
+              <w:t>2</w:t>
+            </w:r>
+          </w:p>
+        </w:tc>
+        <w:tc>
+          <w:tcPr>
+            <w:tcW w:w="4508" w:type="dxa"/>
+            <w:tcBorders>
+              <w:top w:val="single" w:sz="4" w:space="0" w:color="auto"/>
+              <w:left w:val="single" w:sz="4" w:space="0" w:color="auto"/>
+              <w:bottom w:val="single" w:sz="4" w:space="0" w:color="auto"/>
+              <w:right w:val="single" w:sz="4" w:space="0" w:color="auto"/>
+            </w:tcBorders>
+            <w:hideMark/>
+          </w:tcPr>
+          <w:p>
+            <w:pPr>
+              <w:spacing w:line="240" w:lineRule="auto"/>
+            </w:pPr>
+            <w:r>
+              <w:rPr>
+                <w:b/>
+                <w:bCs/>
+              </w:rPr>
+              <w:t xml:space="preserve">Test Designed Date:  </w:t>
+            </w:r>
+            <w:r>
+              <w:t>28/8/2019</w:t>
+            </w:r>
+          </w:p>
+        </w:tc>
+      </w:tr>
+      <w:tr>
+        <w:tc>
+          <w:tcPr>
+            <w:tcW w:w="4508" w:type="dxa"/>
+            <w:tcBorders>
+              <w:top w:val="single" w:sz="4" w:space="0" w:color="auto"/>
+              <w:left w:val="single" w:sz="4" w:space="0" w:color="auto"/>
+              <w:bottom w:val="single" w:sz="4" w:space="0" w:color="auto"/>
+              <w:right w:val="single" w:sz="4" w:space="0" w:color="auto"/>
+            </w:tcBorders>
+            <w:hideMark/>
+          </w:tcPr>
+          <w:p>
+            <w:pPr>
+              <w:spacing w:line="240" w:lineRule="auto"/>
+            </w:pPr>
+            <w:r>
+              <w:rPr>
+                <w:b/>
+                <w:bCs/>
+              </w:rPr>
+              <w:t xml:space="preserve">Test Title: </w:t>
+            </w:r>
+            <w:r>
+              <w:t>Valid security question 3 answer length</w:t>
+            </w:r>
+          </w:p>
+        </w:tc>
+        <w:tc>
+          <w:tcPr>
+            <w:tcW w:w="4508" w:type="dxa"/>
+            <w:tcBorders>
+              <w:top w:val="single" w:sz="4" w:space="0" w:color="auto"/>
+              <w:left w:val="single" w:sz="4" w:space="0" w:color="auto"/>
+              <w:bottom w:val="single" w:sz="4" w:space="0" w:color="auto"/>
+              <w:right w:val="single" w:sz="4" w:space="0" w:color="auto"/>
+            </w:tcBorders>
+            <w:hideMark/>
+          </w:tcPr>
+          <w:p>
+            <w:pPr>
+              <w:spacing w:line="240" w:lineRule="auto"/>
+            </w:pPr>
+            <w:r>
+              <w:rPr>
+                <w:b/>
+                <w:bCs/>
+              </w:rPr>
+              <w:t xml:space="preserve">Test Executed By: </w:t>
+            </w:r>
+          </w:p>
+        </w:tc>
+      </w:tr>
+      <w:tr>
+        <w:tc>
+          <w:tcPr>
+            <w:tcW w:w="4508" w:type="dxa"/>
+            <w:tcBorders>
+              <w:top w:val="single" w:sz="4" w:space="0" w:color="auto"/>
+              <w:left w:val="single" w:sz="4" w:space="0" w:color="auto"/>
+              <w:bottom w:val="single" w:sz="4" w:space="0" w:color="auto"/>
+              <w:right w:val="single" w:sz="4" w:space="0" w:color="auto"/>
+            </w:tcBorders>
+            <w:hideMark/>
+          </w:tcPr>
+          <w:p>
+            <w:pPr>
+              <w:spacing w:line="240" w:lineRule="auto"/>
+            </w:pPr>
+            <w:r>
+              <w:rPr>
+                <w:b/>
+                <w:bCs/>
+              </w:rPr>
+              <w:t xml:space="preserve">Description: </w:t>
+            </w:r>
+            <w:r>
+              <w:t>Accept security question 3 answer that are 5 or more characters long</w:t>
+            </w:r>
+          </w:p>
+        </w:tc>
+        <w:tc>
+          <w:tcPr>
+            <w:tcW w:w="4508" w:type="dxa"/>
+            <w:tcBorders>
+              <w:top w:val="single" w:sz="4" w:space="0" w:color="auto"/>
+              <w:left w:val="single" w:sz="4" w:space="0" w:color="auto"/>
+              <w:bottom w:val="single" w:sz="4" w:space="0" w:color="auto"/>
+              <w:right w:val="single" w:sz="4" w:space="0" w:color="auto"/>
+            </w:tcBorders>
+            <w:hideMark/>
+          </w:tcPr>
+          <w:p>
+            <w:pPr>
+              <w:spacing w:line="240" w:lineRule="auto"/>
+            </w:pPr>
+            <w:r>
+              <w:rPr>
+                <w:b/>
+                <w:bCs/>
+              </w:rPr>
+              <w:t xml:space="preserve">Test Executed Date: </w:t>
+            </w:r>
+          </w:p>
+        </w:tc>
+      </w:tr>
+      <w:tr>
+        <w:tc>
+          <w:tcPr>
+            <w:tcW w:w="9016" w:type="dxa"/>
+            <w:gridSpan w:val="2"/>
+            <w:tcBorders>
+              <w:top w:val="single" w:sz="4" w:space="0" w:color="auto"/>
+              <w:left w:val="single" w:sz="4" w:space="0" w:color="auto"/>
+              <w:bottom w:val="single" w:sz="4" w:space="0" w:color="auto"/>
+              <w:right w:val="single" w:sz="4" w:space="0" w:color="auto"/>
+            </w:tcBorders>
+            <w:hideMark/>
+          </w:tcPr>
+          <w:p>
+            <w:pPr>
+              <w:spacing w:line="240" w:lineRule="auto"/>
+              <w:jc w:val="center"/>
+              <w:rPr>
+                <w:b/>
+                <w:bCs/>
+              </w:rPr>
+            </w:pPr>
+            <w:r>
+              <w:rPr>
+                <w:b/>
+                <w:bCs/>
+              </w:rPr>
+              <w:t>Steps</w:t>
+            </w:r>
+          </w:p>
+        </w:tc>
+      </w:tr>
+      <w:tr>
+        <w:tc>
+          <w:tcPr>
+            <w:tcW w:w="9016" w:type="dxa"/>
+            <w:gridSpan w:val="2"/>
+            <w:tcBorders>
+              <w:top w:val="single" w:sz="4" w:space="0" w:color="auto"/>
+              <w:left w:val="single" w:sz="4" w:space="0" w:color="auto"/>
+              <w:bottom w:val="single" w:sz="4" w:space="0" w:color="auto"/>
+              <w:right w:val="single" w:sz="4" w:space="0" w:color="auto"/>
+            </w:tcBorders>
+          </w:tcPr>
+          <w:p>
+            <w:pPr>
+              <w:pStyle w:val="ListParagraph"/>
+              <w:numPr>
+                <w:ilvl w:val="0"/>
+                <w:numId w:val="26"/>
+              </w:numPr>
+              <w:spacing w:line="240" w:lineRule="auto"/>
+            </w:pPr>
+            <w:r>
+              <w:t>Enter a string into the security question 3 answer input field</w:t>
+            </w:r>
+          </w:p>
+          <w:p>
+            <w:pPr>
+              <w:pStyle w:val="ListParagraph"/>
+              <w:numPr>
+                <w:ilvl w:val="0"/>
+                <w:numId w:val="26"/>
+              </w:numPr>
+              <w:spacing w:line="240" w:lineRule="auto"/>
+            </w:pPr>
+            <w:r>
+              <w:t>Ensure it is of size &gt;= 5</w:t>
             </w:r>
           </w:p>
         </w:tc>
@@ -7846,7 +8899,7 @@
                 <w:b/>
                 <w:bCs/>
               </w:rPr>
-              <w:t>Front End: Calendar Test Case</w:t>
+              <w:t>Front End: Central Authentication Test Case</w:t>
             </w:r>
           </w:p>
         </w:tc>
@@ -7875,7 +8928,7 @@
               <w:t xml:space="preserve">Test Case ID: </w:t>
             </w:r>
             <w:r>
-              <w:t>LA11</w:t>
+              <w:t>LA14</w:t>
             </w:r>
           </w:p>
         </w:tc>
@@ -7987,7 +9040,7 @@
               <w:t xml:space="preserve">Test Title: </w:t>
             </w:r>
             <w:r>
-              <w:t>Valid security question 2 answer length</w:t>
+              <w:t>Invalid security question 3 answer length</w:t>
             </w:r>
           </w:p>
         </w:tc>
@@ -8040,7 +9093,7 @@
               <w:t xml:space="preserve">Description: </w:t>
             </w:r>
             <w:r>
-              <w:t>Accept security question 2 answer that are 5 or more characters long</w:t>
+              <w:t>Reject security question 3 answers that are not longer than 5 characters</w:t>
             </w:r>
           </w:p>
         </w:tc>
@@ -8118,12 +9171,12 @@
               <w:pStyle w:val="ListParagraph"/>
               <w:numPr>
                 <w:ilvl w:val="0"/>
-                <w:numId w:val="24"/>
+                <w:numId w:val="27"/>
               </w:numPr>
               <w:spacing w:line="240" w:lineRule="auto"/>
             </w:pPr>
             <w:r>
-              <w:t>Enter a string into the security question 2 answer input field</w:t>
+              <w:t>Enter string into the security question 3 answer input field</w:t>
             </w:r>
           </w:p>
           <w:p>
@@ -8131,12 +9184,12 @@
               <w:pStyle w:val="ListParagraph"/>
               <w:numPr>
                 <w:ilvl w:val="0"/>
-                <w:numId w:val="24"/>
+                <w:numId w:val="27"/>
               </w:numPr>
               <w:spacing w:line="240" w:lineRule="auto"/>
             </w:pPr>
             <w:r>
-              <w:t>Ensure it is of size &gt;= 5</w:t>
+              <w:t>Ensure it is of size &lt;5</w:t>
             </w:r>
           </w:p>
         </w:tc>
@@ -8181,7 +9234,7 @@
                 <w:b/>
                 <w:bCs/>
               </w:rPr>
-              <w:t>Front End: Calendar Test Case</w:t>
+              <w:t>Front End: Central Authentication Test Case</w:t>
             </w:r>
           </w:p>
         </w:tc>
@@ -8210,7 +9263,7 @@
               <w:t xml:space="preserve">Test Case ID: </w:t>
             </w:r>
             <w:r>
-              <w:t>LA12</w:t>
+              <w:t>LL1</w:t>
             </w:r>
           </w:p>
         </w:tc>
@@ -8266,7 +9319,7 @@
               <w:t xml:space="preserve">Test Priority: </w:t>
             </w:r>
             <w:r>
-              <w:t>2</w:t>
+              <w:t>1</w:t>
             </w:r>
           </w:p>
         </w:tc>
@@ -8322,7 +9375,7 @@
               <w:t xml:space="preserve">Test Title: </w:t>
             </w:r>
             <w:r>
-              <w:t>Invalid security question 2 answer length</w:t>
+              <w:t>Correct username</w:t>
             </w:r>
           </w:p>
         </w:tc>
@@ -8375,7 +9428,7 @@
               <w:t xml:space="preserve">Description: </w:t>
             </w:r>
             <w:r>
-              <w:t>Reject security question 2 answers that are not longer than 5 characters</w:t>
+              <w:t>Accept if the username inputted matches the account username</w:t>
             </w:r>
           </w:p>
         </w:tc>
@@ -8453,12 +9506,12 @@
               <w:pStyle w:val="ListParagraph"/>
               <w:numPr>
                 <w:ilvl w:val="0"/>
-                <w:numId w:val="25"/>
+                <w:numId w:val="19"/>
               </w:numPr>
               <w:spacing w:line="240" w:lineRule="auto"/>
             </w:pPr>
             <w:r>
-              <w:t>Enter string into the security question 2 answer input field</w:t>
+              <w:t>Enter a username into the username input field</w:t>
             </w:r>
           </w:p>
           <w:p>
@@ -8466,12 +9519,12 @@
               <w:pStyle w:val="ListParagraph"/>
               <w:numPr>
                 <w:ilvl w:val="0"/>
-                <w:numId w:val="25"/>
+                <w:numId w:val="19"/>
               </w:numPr>
               <w:spacing w:line="240" w:lineRule="auto"/>
             </w:pPr>
             <w:r>
-              <w:t>Ensure it is of size &lt;5</w:t>
+              <w:t>Ensure it matches the username of the account</w:t>
             </w:r>
           </w:p>
         </w:tc>
@@ -8516,7 +9569,7 @@
                 <w:b/>
                 <w:bCs/>
               </w:rPr>
-              <w:t>Front End: Calendar Test Case</w:t>
+              <w:t>Front End: Central Authentication Test Case</w:t>
             </w:r>
           </w:p>
         </w:tc>
@@ -8545,7 +9598,7 @@
               <w:t xml:space="preserve">Test Case ID: </w:t>
             </w:r>
             <w:r>
-              <w:t>LA13</w:t>
+              <w:t>LL2</w:t>
             </w:r>
           </w:p>
         </w:tc>
@@ -8601,7 +9654,7 @@
               <w:t xml:space="preserve">Test Priority: </w:t>
             </w:r>
             <w:r>
-              <w:t>2</w:t>
+              <w:t>1</w:t>
             </w:r>
           </w:p>
         </w:tc>
@@ -8657,7 +9710,7 @@
               <w:t xml:space="preserve">Test Title: </w:t>
             </w:r>
             <w:r>
-              <w:t>Valid security question 3 answer length</w:t>
+              <w:t>Incorrect username</w:t>
             </w:r>
           </w:p>
         </w:tc>
@@ -8710,7 +9763,7 @@
               <w:t xml:space="preserve">Description: </w:t>
             </w:r>
             <w:r>
-              <w:t>Accept security question 3 answer that are 5 or more characters long</w:t>
+              <w:t>Rejects if the username inputted does not match the account username</w:t>
             </w:r>
           </w:p>
         </w:tc>
@@ -8788,12 +9841,12 @@
               <w:pStyle w:val="ListParagraph"/>
               <w:numPr>
                 <w:ilvl w:val="0"/>
-                <w:numId w:val="26"/>
+                <w:numId w:val="28"/>
               </w:numPr>
               <w:spacing w:line="240" w:lineRule="auto"/>
             </w:pPr>
             <w:r>
-              <w:t>Enter a string into the security question 3 answer input field</w:t>
+              <w:t>Enter a username into the username input field</w:t>
             </w:r>
           </w:p>
           <w:p>
@@ -8801,12 +9854,372 @@
               <w:pStyle w:val="ListParagraph"/>
               <w:numPr>
                 <w:ilvl w:val="0"/>
-                <w:numId w:val="26"/>
+                <w:numId w:val="28"/>
               </w:numPr>
               <w:spacing w:line="240" w:lineRule="auto"/>
             </w:pPr>
             <w:r>
-              <w:t>Ensure it is of size &gt;= 5</w:t>
+              <w:t>Ensure it does not match the username of the account</w:t>
+            </w:r>
+          </w:p>
+        </w:tc>
+      </w:tr>
+    </w:tbl>
+    <w:p>
+      <w:pPr>
+        <w:spacing w:line="259" w:lineRule="auto"/>
+      </w:pPr>
+    </w:p>
+    <w:p>
+      <w:pPr>
+        <w:spacing w:line="259" w:lineRule="auto"/>
+      </w:pPr>
+    </w:p>
+    <w:p>
+      <w:pPr>
+        <w:spacing w:line="259" w:lineRule="auto"/>
+      </w:pPr>
+    </w:p>
+    <w:p>
+      <w:pPr>
+        <w:spacing w:line="259" w:lineRule="auto"/>
+      </w:pPr>
+    </w:p>
+    <w:p>
+      <w:pPr>
+        <w:spacing w:line="259" w:lineRule="auto"/>
+      </w:pPr>
+    </w:p>
+    <w:tbl>
+      <w:tblPr>
+        <w:tblStyle w:val="TableGrid"/>
+        <w:tblW w:w="0" w:type="auto"/>
+        <w:tblInd w:w="0" w:type="dxa"/>
+        <w:tblLook w:val="04A0" w:firstRow="1" w:lastRow="0" w:firstColumn="1" w:lastColumn="0" w:noHBand="0" w:noVBand="1"/>
+      </w:tblPr>
+      <w:tblGrid>
+        <w:gridCol w:w="4508"/>
+        <w:gridCol w:w="4508"/>
+      </w:tblGrid>
+      <w:tr>
+        <w:tc>
+          <w:tcPr>
+            <w:tcW w:w="9016" w:type="dxa"/>
+            <w:gridSpan w:val="2"/>
+            <w:tcBorders>
+              <w:top w:val="single" w:sz="4" w:space="0" w:color="auto"/>
+              <w:left w:val="single" w:sz="4" w:space="0" w:color="auto"/>
+              <w:bottom w:val="single" w:sz="4" w:space="0" w:color="auto"/>
+              <w:right w:val="single" w:sz="4" w:space="0" w:color="auto"/>
+            </w:tcBorders>
+            <w:hideMark/>
+          </w:tcPr>
+          <w:p>
+            <w:pPr>
+              <w:spacing w:line="240" w:lineRule="auto"/>
+              <w:jc w:val="center"/>
+              <w:rPr>
+                <w:b/>
+                <w:bCs/>
+              </w:rPr>
+            </w:pPr>
+            <w:r>
+              <w:rPr>
+                <w:b/>
+                <w:bCs/>
+              </w:rPr>
+              <w:lastRenderedPageBreak/>
+              <w:t>Front End: Central Authentication Test Case</w:t>
+            </w:r>
+          </w:p>
+        </w:tc>
+      </w:tr>
+      <w:tr>
+        <w:tc>
+          <w:tcPr>
+            <w:tcW w:w="4508" w:type="dxa"/>
+            <w:tcBorders>
+              <w:top w:val="single" w:sz="4" w:space="0" w:color="auto"/>
+              <w:left w:val="single" w:sz="4" w:space="0" w:color="auto"/>
+              <w:bottom w:val="single" w:sz="4" w:space="0" w:color="auto"/>
+              <w:right w:val="single" w:sz="4" w:space="0" w:color="auto"/>
+            </w:tcBorders>
+            <w:hideMark/>
+          </w:tcPr>
+          <w:p>
+            <w:pPr>
+              <w:spacing w:line="240" w:lineRule="auto"/>
+            </w:pPr>
+            <w:r>
+              <w:rPr>
+                <w:b/>
+                <w:bCs/>
+              </w:rPr>
+              <w:t xml:space="preserve">Test Case ID: </w:t>
+            </w:r>
+            <w:r>
+              <w:t>LL3</w:t>
+            </w:r>
+          </w:p>
+        </w:tc>
+        <w:tc>
+          <w:tcPr>
+            <w:tcW w:w="4508" w:type="dxa"/>
+            <w:tcBorders>
+              <w:top w:val="single" w:sz="4" w:space="0" w:color="auto"/>
+              <w:left w:val="single" w:sz="4" w:space="0" w:color="auto"/>
+              <w:bottom w:val="single" w:sz="4" w:space="0" w:color="auto"/>
+              <w:right w:val="single" w:sz="4" w:space="0" w:color="auto"/>
+            </w:tcBorders>
+            <w:hideMark/>
+          </w:tcPr>
+          <w:p>
+            <w:pPr>
+              <w:spacing w:line="240" w:lineRule="auto"/>
+            </w:pPr>
+            <w:r>
+              <w:rPr>
+                <w:b/>
+                <w:bCs/>
+              </w:rPr>
+              <w:t xml:space="preserve">Test Designed By: </w:t>
+            </w:r>
+            <w:r>
+              <w:t>Duncan</w:t>
+            </w:r>
+          </w:p>
+        </w:tc>
+      </w:tr>
+      <w:tr>
+        <w:tc>
+          <w:tcPr>
+            <w:tcW w:w="4508" w:type="dxa"/>
+            <w:tcBorders>
+              <w:top w:val="single" w:sz="4" w:space="0" w:color="auto"/>
+              <w:left w:val="single" w:sz="4" w:space="0" w:color="auto"/>
+              <w:bottom w:val="single" w:sz="4" w:space="0" w:color="auto"/>
+              <w:right w:val="single" w:sz="4" w:space="0" w:color="auto"/>
+            </w:tcBorders>
+            <w:hideMark/>
+          </w:tcPr>
+          <w:p>
+            <w:pPr>
+              <w:spacing w:line="240" w:lineRule="auto"/>
+            </w:pPr>
+            <w:r>
+              <w:rPr>
+                <w:b/>
+                <w:bCs/>
+              </w:rPr>
+              <w:t xml:space="preserve">Test Priority: </w:t>
+            </w:r>
+            <w:r>
+              <w:t>1</w:t>
+            </w:r>
+          </w:p>
+        </w:tc>
+        <w:tc>
+          <w:tcPr>
+            <w:tcW w:w="4508" w:type="dxa"/>
+            <w:tcBorders>
+              <w:top w:val="single" w:sz="4" w:space="0" w:color="auto"/>
+              <w:left w:val="single" w:sz="4" w:space="0" w:color="auto"/>
+              <w:bottom w:val="single" w:sz="4" w:space="0" w:color="auto"/>
+              <w:right w:val="single" w:sz="4" w:space="0" w:color="auto"/>
+            </w:tcBorders>
+            <w:hideMark/>
+          </w:tcPr>
+          <w:p>
+            <w:pPr>
+              <w:spacing w:line="240" w:lineRule="auto"/>
+            </w:pPr>
+            <w:r>
+              <w:rPr>
+                <w:b/>
+                <w:bCs/>
+              </w:rPr>
+              <w:t xml:space="preserve">Test Designed Date:  </w:t>
+            </w:r>
+            <w:r>
+              <w:t>28/8/2019</w:t>
+            </w:r>
+          </w:p>
+        </w:tc>
+      </w:tr>
+      <w:tr>
+        <w:tc>
+          <w:tcPr>
+            <w:tcW w:w="4508" w:type="dxa"/>
+            <w:tcBorders>
+              <w:top w:val="single" w:sz="4" w:space="0" w:color="auto"/>
+              <w:left w:val="single" w:sz="4" w:space="0" w:color="auto"/>
+              <w:bottom w:val="single" w:sz="4" w:space="0" w:color="auto"/>
+              <w:right w:val="single" w:sz="4" w:space="0" w:color="auto"/>
+            </w:tcBorders>
+            <w:hideMark/>
+          </w:tcPr>
+          <w:p>
+            <w:pPr>
+              <w:spacing w:line="240" w:lineRule="auto"/>
+            </w:pPr>
+            <w:r>
+              <w:rPr>
+                <w:b/>
+                <w:bCs/>
+              </w:rPr>
+              <w:t xml:space="preserve">Test Title: </w:t>
+            </w:r>
+            <w:r>
+              <w:t>Correct password</w:t>
+            </w:r>
+          </w:p>
+        </w:tc>
+        <w:tc>
+          <w:tcPr>
+            <w:tcW w:w="4508" w:type="dxa"/>
+            <w:tcBorders>
+              <w:top w:val="single" w:sz="4" w:space="0" w:color="auto"/>
+              <w:left w:val="single" w:sz="4" w:space="0" w:color="auto"/>
+              <w:bottom w:val="single" w:sz="4" w:space="0" w:color="auto"/>
+              <w:right w:val="single" w:sz="4" w:space="0" w:color="auto"/>
+            </w:tcBorders>
+            <w:hideMark/>
+          </w:tcPr>
+          <w:p>
+            <w:pPr>
+              <w:spacing w:line="240" w:lineRule="auto"/>
+            </w:pPr>
+            <w:r>
+              <w:rPr>
+                <w:b/>
+                <w:bCs/>
+              </w:rPr>
+              <w:t xml:space="preserve">Test Executed By: </w:t>
+            </w:r>
+          </w:p>
+        </w:tc>
+      </w:tr>
+      <w:tr>
+        <w:tc>
+          <w:tcPr>
+            <w:tcW w:w="4508" w:type="dxa"/>
+            <w:tcBorders>
+              <w:top w:val="single" w:sz="4" w:space="0" w:color="auto"/>
+              <w:left w:val="single" w:sz="4" w:space="0" w:color="auto"/>
+              <w:bottom w:val="single" w:sz="4" w:space="0" w:color="auto"/>
+              <w:right w:val="single" w:sz="4" w:space="0" w:color="auto"/>
+            </w:tcBorders>
+            <w:hideMark/>
+          </w:tcPr>
+          <w:p>
+            <w:pPr>
+              <w:spacing w:line="240" w:lineRule="auto"/>
+            </w:pPr>
+            <w:r>
+              <w:rPr>
+                <w:b/>
+                <w:bCs/>
+              </w:rPr>
+              <w:t xml:space="preserve">Description: </w:t>
+            </w:r>
+            <w:r>
+              <w:t>Accept if the password inputted matches the account password</w:t>
+            </w:r>
+          </w:p>
+        </w:tc>
+        <w:tc>
+          <w:tcPr>
+            <w:tcW w:w="4508" w:type="dxa"/>
+            <w:tcBorders>
+              <w:top w:val="single" w:sz="4" w:space="0" w:color="auto"/>
+              <w:left w:val="single" w:sz="4" w:space="0" w:color="auto"/>
+              <w:bottom w:val="single" w:sz="4" w:space="0" w:color="auto"/>
+              <w:right w:val="single" w:sz="4" w:space="0" w:color="auto"/>
+            </w:tcBorders>
+            <w:hideMark/>
+          </w:tcPr>
+          <w:p>
+            <w:pPr>
+              <w:spacing w:line="240" w:lineRule="auto"/>
+            </w:pPr>
+            <w:r>
+              <w:rPr>
+                <w:b/>
+                <w:bCs/>
+              </w:rPr>
+              <w:t xml:space="preserve">Test Executed Date: </w:t>
+            </w:r>
+          </w:p>
+        </w:tc>
+      </w:tr>
+      <w:tr>
+        <w:tc>
+          <w:tcPr>
+            <w:tcW w:w="9016" w:type="dxa"/>
+            <w:gridSpan w:val="2"/>
+            <w:tcBorders>
+              <w:top w:val="single" w:sz="4" w:space="0" w:color="auto"/>
+              <w:left w:val="single" w:sz="4" w:space="0" w:color="auto"/>
+              <w:bottom w:val="single" w:sz="4" w:space="0" w:color="auto"/>
+              <w:right w:val="single" w:sz="4" w:space="0" w:color="auto"/>
+            </w:tcBorders>
+            <w:hideMark/>
+          </w:tcPr>
+          <w:p>
+            <w:pPr>
+              <w:spacing w:line="240" w:lineRule="auto"/>
+              <w:jc w:val="center"/>
+              <w:rPr>
+                <w:b/>
+                <w:bCs/>
+              </w:rPr>
+            </w:pPr>
+            <w:r>
+              <w:rPr>
+                <w:b/>
+                <w:bCs/>
+              </w:rPr>
+              <w:t>Steps</w:t>
+            </w:r>
+          </w:p>
+        </w:tc>
+      </w:tr>
+      <w:tr>
+        <w:tc>
+          <w:tcPr>
+            <w:tcW w:w="9016" w:type="dxa"/>
+            <w:gridSpan w:val="2"/>
+            <w:tcBorders>
+              <w:top w:val="single" w:sz="4" w:space="0" w:color="auto"/>
+              <w:left w:val="single" w:sz="4" w:space="0" w:color="auto"/>
+              <w:bottom w:val="single" w:sz="4" w:space="0" w:color="auto"/>
+              <w:right w:val="single" w:sz="4" w:space="0" w:color="auto"/>
+            </w:tcBorders>
+          </w:tcPr>
+          <w:p>
+            <w:pPr>
+              <w:pStyle w:val="ListParagraph"/>
+              <w:numPr>
+                <w:ilvl w:val="0"/>
+                <w:numId w:val="30"/>
+              </w:numPr>
+              <w:spacing w:line="240" w:lineRule="auto"/>
+            </w:pPr>
+            <w:r>
+              <w:t>Enter a password into the username input field</w:t>
+            </w:r>
+          </w:p>
+          <w:p>
+            <w:pPr>
+              <w:pStyle w:val="ListParagraph"/>
+              <w:numPr>
+                <w:ilvl w:val="0"/>
+                <w:numId w:val="30"/>
+              </w:numPr>
+              <w:spacing w:line="240" w:lineRule="auto"/>
+            </w:pPr>
+            <w:r>
+              <w:t>Ensure it matches the password of the account</w:t>
             </w:r>
           </w:p>
         </w:tc>
@@ -8851,7 +10264,7 @@
                 <w:b/>
                 <w:bCs/>
               </w:rPr>
-              <w:t>Front End: Calendar Test Case</w:t>
+              <w:t>Front End: Central Authentication Test Case</w:t>
             </w:r>
           </w:p>
         </w:tc>
@@ -8880,7 +10293,10 @@
               <w:t xml:space="preserve">Test Case ID: </w:t>
             </w:r>
             <w:r>
-              <w:t>LA14</w:t>
+              <w:t>LL</w:t>
+            </w:r>
+            <w:r>
+              <w:t>4</w:t>
             </w:r>
           </w:p>
         </w:tc>
@@ -8936,7 +10352,7 @@
               <w:t xml:space="preserve">Test Priority: </w:t>
             </w:r>
             <w:r>
-              <w:t>2</w:t>
+              <w:t>1</w:t>
             </w:r>
           </w:p>
         </w:tc>
@@ -8992,7 +10408,7 @@
               <w:t xml:space="preserve">Test Title: </w:t>
             </w:r>
             <w:r>
-              <w:t>Invalid security question 3 answer length</w:t>
+              <w:t>Incorrect password</w:t>
             </w:r>
           </w:p>
         </w:tc>
@@ -9045,7 +10461,10 @@
               <w:t xml:space="preserve">Description: </w:t>
             </w:r>
             <w:r>
-              <w:t>Reject security question 3 answers that are not longer than 5 characters</w:t>
+              <w:t xml:space="preserve">Rejects if the password inputted does not match the account </w:t>
+            </w:r>
+            <w:r>
+              <w:t>password</w:t>
             </w:r>
           </w:p>
         </w:tc>
@@ -9101,7 +10520,6 @@
                 <w:b/>
                 <w:bCs/>
               </w:rPr>
-              <w:lastRenderedPageBreak/>
               <w:t>Steps</w:t>
             </w:r>
           </w:p>
@@ -9124,12 +10542,18 @@
               <w:pStyle w:val="ListParagraph"/>
               <w:numPr>
                 <w:ilvl w:val="0"/>
-                <w:numId w:val="27"/>
+                <w:numId w:val="31"/>
               </w:numPr>
               <w:spacing w:line="240" w:lineRule="auto"/>
             </w:pPr>
             <w:r>
-              <w:t>Enter string into the security question 3 answer input field</w:t>
+              <w:t xml:space="preserve">Enter a password into the </w:t>
+            </w:r>
+            <w:r>
+              <w:t>password</w:t>
+            </w:r>
+            <w:r>
+              <w:t xml:space="preserve"> input field</w:t>
             </w:r>
           </w:p>
           <w:p>
@@ -9137,12 +10561,351 @@
               <w:pStyle w:val="ListParagraph"/>
               <w:numPr>
                 <w:ilvl w:val="0"/>
-                <w:numId w:val="27"/>
+                <w:numId w:val="31"/>
               </w:numPr>
               <w:spacing w:line="240" w:lineRule="auto"/>
             </w:pPr>
             <w:r>
-              <w:t>Ensure it is of size &lt;5</w:t>
+              <w:t>Ensure it does not match the password of the account</w:t>
+            </w:r>
+          </w:p>
+        </w:tc>
+      </w:tr>
+    </w:tbl>
+    <w:p>
+      <w:pPr>
+        <w:spacing w:line="259" w:lineRule="auto"/>
+      </w:pPr>
+    </w:p>
+    <w:tbl>
+      <w:tblPr>
+        <w:tblStyle w:val="TableGrid"/>
+        <w:tblW w:w="0" w:type="auto"/>
+        <w:tblInd w:w="0" w:type="dxa"/>
+        <w:tblLook w:val="04A0" w:firstRow="1" w:lastRow="0" w:firstColumn="1" w:lastColumn="0" w:noHBand="0" w:noVBand="1"/>
+      </w:tblPr>
+      <w:tblGrid>
+        <w:gridCol w:w="4508"/>
+        <w:gridCol w:w="4508"/>
+      </w:tblGrid>
+      <w:tr>
+        <w:tc>
+          <w:tcPr>
+            <w:tcW w:w="9016" w:type="dxa"/>
+            <w:gridSpan w:val="2"/>
+            <w:tcBorders>
+              <w:top w:val="single" w:sz="4" w:space="0" w:color="auto"/>
+              <w:left w:val="single" w:sz="4" w:space="0" w:color="auto"/>
+              <w:bottom w:val="single" w:sz="4" w:space="0" w:color="auto"/>
+              <w:right w:val="single" w:sz="4" w:space="0" w:color="auto"/>
+            </w:tcBorders>
+            <w:hideMark/>
+          </w:tcPr>
+          <w:p>
+            <w:pPr>
+              <w:spacing w:line="240" w:lineRule="auto"/>
+              <w:jc w:val="center"/>
+              <w:rPr>
+                <w:b/>
+                <w:bCs/>
+              </w:rPr>
+            </w:pPr>
+            <w:r>
+              <w:rPr>
+                <w:b/>
+                <w:bCs/>
+              </w:rPr>
+              <w:t>Front End: Central Authentication Test Case</w:t>
+            </w:r>
+          </w:p>
+        </w:tc>
+      </w:tr>
+      <w:tr>
+        <w:tc>
+          <w:tcPr>
+            <w:tcW w:w="4508" w:type="dxa"/>
+            <w:tcBorders>
+              <w:top w:val="single" w:sz="4" w:space="0" w:color="auto"/>
+              <w:left w:val="single" w:sz="4" w:space="0" w:color="auto"/>
+              <w:bottom w:val="single" w:sz="4" w:space="0" w:color="auto"/>
+              <w:right w:val="single" w:sz="4" w:space="0" w:color="auto"/>
+            </w:tcBorders>
+            <w:hideMark/>
+          </w:tcPr>
+          <w:p>
+            <w:pPr>
+              <w:spacing w:line="240" w:lineRule="auto"/>
+            </w:pPr>
+            <w:r>
+              <w:rPr>
+                <w:b/>
+                <w:bCs/>
+              </w:rPr>
+              <w:t xml:space="preserve">Test Case ID: </w:t>
+            </w:r>
+            <w:r>
+              <w:t>LL5</w:t>
+            </w:r>
+          </w:p>
+        </w:tc>
+        <w:tc>
+          <w:tcPr>
+            <w:tcW w:w="4508" w:type="dxa"/>
+            <w:tcBorders>
+              <w:top w:val="single" w:sz="4" w:space="0" w:color="auto"/>
+              <w:left w:val="single" w:sz="4" w:space="0" w:color="auto"/>
+              <w:bottom w:val="single" w:sz="4" w:space="0" w:color="auto"/>
+              <w:right w:val="single" w:sz="4" w:space="0" w:color="auto"/>
+            </w:tcBorders>
+            <w:hideMark/>
+          </w:tcPr>
+          <w:p>
+            <w:pPr>
+              <w:spacing w:line="240" w:lineRule="auto"/>
+            </w:pPr>
+            <w:r>
+              <w:rPr>
+                <w:b/>
+                <w:bCs/>
+              </w:rPr>
+              <w:t xml:space="preserve">Test Designed By: </w:t>
+            </w:r>
+            <w:r>
+              <w:t>Duncan</w:t>
+            </w:r>
+          </w:p>
+        </w:tc>
+      </w:tr>
+      <w:tr>
+        <w:tc>
+          <w:tcPr>
+            <w:tcW w:w="4508" w:type="dxa"/>
+            <w:tcBorders>
+              <w:top w:val="single" w:sz="4" w:space="0" w:color="auto"/>
+              <w:left w:val="single" w:sz="4" w:space="0" w:color="auto"/>
+              <w:bottom w:val="single" w:sz="4" w:space="0" w:color="auto"/>
+              <w:right w:val="single" w:sz="4" w:space="0" w:color="auto"/>
+            </w:tcBorders>
+            <w:hideMark/>
+          </w:tcPr>
+          <w:p>
+            <w:pPr>
+              <w:spacing w:line="240" w:lineRule="auto"/>
+            </w:pPr>
+            <w:r>
+              <w:rPr>
+                <w:b/>
+                <w:bCs/>
+              </w:rPr>
+              <w:t xml:space="preserve">Test Priority: </w:t>
+            </w:r>
+            <w:r>
+              <w:t>2</w:t>
+            </w:r>
+          </w:p>
+        </w:tc>
+        <w:tc>
+          <w:tcPr>
+            <w:tcW w:w="4508" w:type="dxa"/>
+            <w:tcBorders>
+              <w:top w:val="single" w:sz="4" w:space="0" w:color="auto"/>
+              <w:left w:val="single" w:sz="4" w:space="0" w:color="auto"/>
+              <w:bottom w:val="single" w:sz="4" w:space="0" w:color="auto"/>
+              <w:right w:val="single" w:sz="4" w:space="0" w:color="auto"/>
+            </w:tcBorders>
+            <w:hideMark/>
+          </w:tcPr>
+          <w:p>
+            <w:pPr>
+              <w:spacing w:line="240" w:lineRule="auto"/>
+            </w:pPr>
+            <w:r>
+              <w:rPr>
+                <w:b/>
+                <w:bCs/>
+              </w:rPr>
+              <w:t xml:space="preserve">Test Designed Date:  </w:t>
+            </w:r>
+            <w:r>
+              <w:t>28/8/2019</w:t>
+            </w:r>
+          </w:p>
+        </w:tc>
+      </w:tr>
+      <w:tr>
+        <w:tc>
+          <w:tcPr>
+            <w:tcW w:w="4508" w:type="dxa"/>
+            <w:tcBorders>
+              <w:top w:val="single" w:sz="4" w:space="0" w:color="auto"/>
+              <w:left w:val="single" w:sz="4" w:space="0" w:color="auto"/>
+              <w:bottom w:val="single" w:sz="4" w:space="0" w:color="auto"/>
+              <w:right w:val="single" w:sz="4" w:space="0" w:color="auto"/>
+            </w:tcBorders>
+            <w:hideMark/>
+          </w:tcPr>
+          <w:p>
+            <w:pPr>
+              <w:spacing w:line="240" w:lineRule="auto"/>
+            </w:pPr>
+            <w:r>
+              <w:rPr>
+                <w:b/>
+                <w:bCs/>
+              </w:rPr>
+              <w:t xml:space="preserve">Test Title: </w:t>
+            </w:r>
+            <w:r>
+              <w:t>Valid recovered password length</w:t>
+            </w:r>
+          </w:p>
+        </w:tc>
+        <w:tc>
+          <w:tcPr>
+            <w:tcW w:w="4508" w:type="dxa"/>
+            <w:tcBorders>
+              <w:top w:val="single" w:sz="4" w:space="0" w:color="auto"/>
+              <w:left w:val="single" w:sz="4" w:space="0" w:color="auto"/>
+              <w:bottom w:val="single" w:sz="4" w:space="0" w:color="auto"/>
+              <w:right w:val="single" w:sz="4" w:space="0" w:color="auto"/>
+            </w:tcBorders>
+            <w:hideMark/>
+          </w:tcPr>
+          <w:p>
+            <w:pPr>
+              <w:spacing w:line="240" w:lineRule="auto"/>
+            </w:pPr>
+            <w:r>
+              <w:rPr>
+                <w:b/>
+                <w:bCs/>
+              </w:rPr>
+              <w:t xml:space="preserve">Test Executed By: </w:t>
+            </w:r>
+          </w:p>
+        </w:tc>
+      </w:tr>
+      <w:tr>
+        <w:tc>
+          <w:tcPr>
+            <w:tcW w:w="4508" w:type="dxa"/>
+            <w:tcBorders>
+              <w:top w:val="single" w:sz="4" w:space="0" w:color="auto"/>
+              <w:left w:val="single" w:sz="4" w:space="0" w:color="auto"/>
+              <w:bottom w:val="single" w:sz="4" w:space="0" w:color="auto"/>
+              <w:right w:val="single" w:sz="4" w:space="0" w:color="auto"/>
+            </w:tcBorders>
+            <w:hideMark/>
+          </w:tcPr>
+          <w:p>
+            <w:pPr>
+              <w:spacing w:line="240" w:lineRule="auto"/>
+            </w:pPr>
+            <w:r>
+              <w:rPr>
+                <w:b/>
+                <w:bCs/>
+              </w:rPr>
+              <w:t xml:space="preserve">Description: </w:t>
+            </w:r>
+            <w:r>
+              <w:t>Accept recovered passwords that are 6 or more characters long</w:t>
+            </w:r>
+          </w:p>
+        </w:tc>
+        <w:tc>
+          <w:tcPr>
+            <w:tcW w:w="4508" w:type="dxa"/>
+            <w:tcBorders>
+              <w:top w:val="single" w:sz="4" w:space="0" w:color="auto"/>
+              <w:left w:val="single" w:sz="4" w:space="0" w:color="auto"/>
+              <w:bottom w:val="single" w:sz="4" w:space="0" w:color="auto"/>
+              <w:right w:val="single" w:sz="4" w:space="0" w:color="auto"/>
+            </w:tcBorders>
+            <w:hideMark/>
+          </w:tcPr>
+          <w:p>
+            <w:pPr>
+              <w:spacing w:line="240" w:lineRule="auto"/>
+            </w:pPr>
+            <w:r>
+              <w:rPr>
+                <w:b/>
+                <w:bCs/>
+              </w:rPr>
+              <w:t xml:space="preserve">Test Executed Date: </w:t>
+            </w:r>
+          </w:p>
+        </w:tc>
+      </w:tr>
+      <w:tr>
+        <w:tc>
+          <w:tcPr>
+            <w:tcW w:w="9016" w:type="dxa"/>
+            <w:gridSpan w:val="2"/>
+            <w:tcBorders>
+              <w:top w:val="single" w:sz="4" w:space="0" w:color="auto"/>
+              <w:left w:val="single" w:sz="4" w:space="0" w:color="auto"/>
+              <w:bottom w:val="single" w:sz="4" w:space="0" w:color="auto"/>
+              <w:right w:val="single" w:sz="4" w:space="0" w:color="auto"/>
+            </w:tcBorders>
+            <w:hideMark/>
+          </w:tcPr>
+          <w:p>
+            <w:pPr>
+              <w:spacing w:line="240" w:lineRule="auto"/>
+              <w:jc w:val="center"/>
+              <w:rPr>
+                <w:b/>
+                <w:bCs/>
+              </w:rPr>
+            </w:pPr>
+            <w:r>
+              <w:rPr>
+                <w:b/>
+                <w:bCs/>
+              </w:rPr>
+              <w:t>Steps</w:t>
+            </w:r>
+          </w:p>
+        </w:tc>
+      </w:tr>
+      <w:tr>
+        <w:tc>
+          <w:tcPr>
+            <w:tcW w:w="9016" w:type="dxa"/>
+            <w:gridSpan w:val="2"/>
+            <w:tcBorders>
+              <w:top w:val="single" w:sz="4" w:space="0" w:color="auto"/>
+              <w:left w:val="single" w:sz="4" w:space="0" w:color="auto"/>
+              <w:bottom w:val="single" w:sz="4" w:space="0" w:color="auto"/>
+              <w:right w:val="single" w:sz="4" w:space="0" w:color="auto"/>
+            </w:tcBorders>
+          </w:tcPr>
+          <w:p>
+            <w:pPr>
+              <w:pStyle w:val="ListParagraph"/>
+              <w:numPr>
+                <w:ilvl w:val="0"/>
+                <w:numId w:val="32"/>
+              </w:numPr>
+              <w:spacing w:line="240" w:lineRule="auto"/>
+            </w:pPr>
+            <w:r>
+              <w:t>Enter a string into the recovered password input field</w:t>
+            </w:r>
+          </w:p>
+          <w:p>
+            <w:pPr>
+              <w:pStyle w:val="ListParagraph"/>
+              <w:numPr>
+                <w:ilvl w:val="0"/>
+                <w:numId w:val="32"/>
+              </w:numPr>
+              <w:spacing w:line="240" w:lineRule="auto"/>
+            </w:pPr>
+            <w:r>
+              <w:t>Ensure it is of size &gt;= 6</w:t>
             </w:r>
           </w:p>
         </w:tc>
@@ -9216,7 +10979,7 @@
               <w:t xml:space="preserve">Test Case ID: </w:t>
             </w:r>
             <w:r>
-              <w:t>LL1</w:t>
+              <w:t>LL6</w:t>
             </w:r>
           </w:p>
         </w:tc>
@@ -9272,7 +11035,7 @@
               <w:t xml:space="preserve">Test Priority: </w:t>
             </w:r>
             <w:r>
-              <w:t>1</w:t>
+              <w:t>2</w:t>
             </w:r>
           </w:p>
         </w:tc>
@@ -9328,7 +11091,7 @@
               <w:t xml:space="preserve">Test Title: </w:t>
             </w:r>
             <w:r>
-              <w:t>Correct username</w:t>
+              <w:t>Invalid recovered password length</w:t>
             </w:r>
           </w:p>
         </w:tc>
@@ -9381,7 +11144,7 @@
               <w:t xml:space="preserve">Description: </w:t>
             </w:r>
             <w:r>
-              <w:t>Accept if the username inputted matches the account username</w:t>
+              <w:t>Reject recovered passwords that are not longer than 5 characters</w:t>
             </w:r>
           </w:p>
         </w:tc>
@@ -9459,12 +11222,12 @@
               <w:pStyle w:val="ListParagraph"/>
               <w:numPr>
                 <w:ilvl w:val="0"/>
-                <w:numId w:val="19"/>
+                <w:numId w:val="33"/>
               </w:numPr>
               <w:spacing w:line="240" w:lineRule="auto"/>
             </w:pPr>
             <w:r>
-              <w:t>Enter a username into the username input field</w:t>
+              <w:t>Enter string into the recovered password input field</w:t>
             </w:r>
           </w:p>
           <w:p>
@@ -9472,352 +11235,42 @@
               <w:pStyle w:val="ListParagraph"/>
               <w:numPr>
                 <w:ilvl w:val="0"/>
-                <w:numId w:val="19"/>
+                <w:numId w:val="33"/>
               </w:numPr>
               <w:spacing w:line="240" w:lineRule="auto"/>
             </w:pPr>
             <w:r>
-              <w:t>Ensure it matches the username of the account</w:t>
+              <w:t>Ensure it is of size &lt;6</w:t>
             </w:r>
           </w:p>
         </w:tc>
       </w:tr>
     </w:tbl>
-    <w:p/>
-    <w:tbl>
-      <w:tblPr>
-        <w:tblStyle w:val="TableGrid"/>
-        <w:tblW w:w="0" w:type="auto"/>
-        <w:tblInd w:w="0" w:type="dxa"/>
-        <w:tblLook w:val="04A0" w:firstRow="1" w:lastRow="0" w:firstColumn="1" w:lastColumn="0" w:noHBand="0" w:noVBand="1"/>
-      </w:tblPr>
-      <w:tblGrid>
-        <w:gridCol w:w="4508"/>
-        <w:gridCol w:w="4508"/>
-      </w:tblGrid>
-      <w:tr>
-        <w:tc>
-          <w:tcPr>
-            <w:tcW w:w="9016" w:type="dxa"/>
-            <w:gridSpan w:val="2"/>
-            <w:tcBorders>
-              <w:top w:val="single" w:sz="4" w:space="0" w:color="auto"/>
-              <w:left w:val="single" w:sz="4" w:space="0" w:color="auto"/>
-              <w:bottom w:val="single" w:sz="4" w:space="0" w:color="auto"/>
-              <w:right w:val="single" w:sz="4" w:space="0" w:color="auto"/>
-            </w:tcBorders>
-            <w:hideMark/>
-          </w:tcPr>
-          <w:p>
-            <w:pPr>
-              <w:spacing w:line="240" w:lineRule="auto"/>
-              <w:jc w:val="center"/>
-              <w:rPr>
-                <w:b/>
-                <w:bCs/>
-              </w:rPr>
-            </w:pPr>
-            <w:r>
-              <w:rPr>
-                <w:b/>
-                <w:bCs/>
-              </w:rPr>
-              <w:t>Front End: Central Authentication Test Case</w:t>
-            </w:r>
-          </w:p>
-        </w:tc>
-      </w:tr>
-      <w:tr>
-        <w:tc>
-          <w:tcPr>
-            <w:tcW w:w="4508" w:type="dxa"/>
-            <w:tcBorders>
-              <w:top w:val="single" w:sz="4" w:space="0" w:color="auto"/>
-              <w:left w:val="single" w:sz="4" w:space="0" w:color="auto"/>
-              <w:bottom w:val="single" w:sz="4" w:space="0" w:color="auto"/>
-              <w:right w:val="single" w:sz="4" w:space="0" w:color="auto"/>
-            </w:tcBorders>
-            <w:hideMark/>
-          </w:tcPr>
-          <w:p>
-            <w:pPr>
-              <w:spacing w:line="240" w:lineRule="auto"/>
-            </w:pPr>
-            <w:r>
-              <w:rPr>
-                <w:b/>
-                <w:bCs/>
-              </w:rPr>
-              <w:t xml:space="preserve">Test Case ID: </w:t>
-            </w:r>
-            <w:r>
-              <w:t>LL2</w:t>
-            </w:r>
-          </w:p>
-        </w:tc>
-        <w:tc>
-          <w:tcPr>
-            <w:tcW w:w="4508" w:type="dxa"/>
-            <w:tcBorders>
-              <w:top w:val="single" w:sz="4" w:space="0" w:color="auto"/>
-              <w:left w:val="single" w:sz="4" w:space="0" w:color="auto"/>
-              <w:bottom w:val="single" w:sz="4" w:space="0" w:color="auto"/>
-              <w:right w:val="single" w:sz="4" w:space="0" w:color="auto"/>
-            </w:tcBorders>
-            <w:hideMark/>
-          </w:tcPr>
-          <w:p>
-            <w:pPr>
-              <w:spacing w:line="240" w:lineRule="auto"/>
-            </w:pPr>
-            <w:r>
-              <w:rPr>
-                <w:b/>
-                <w:bCs/>
-              </w:rPr>
-              <w:t xml:space="preserve">Test Designed By: </w:t>
-            </w:r>
-            <w:r>
-              <w:t>Duncan</w:t>
-            </w:r>
-          </w:p>
-        </w:tc>
-      </w:tr>
-      <w:tr>
-        <w:tc>
-          <w:tcPr>
-            <w:tcW w:w="4508" w:type="dxa"/>
-            <w:tcBorders>
-              <w:top w:val="single" w:sz="4" w:space="0" w:color="auto"/>
-              <w:left w:val="single" w:sz="4" w:space="0" w:color="auto"/>
-              <w:bottom w:val="single" w:sz="4" w:space="0" w:color="auto"/>
-              <w:right w:val="single" w:sz="4" w:space="0" w:color="auto"/>
-            </w:tcBorders>
-            <w:hideMark/>
-          </w:tcPr>
-          <w:p>
-            <w:pPr>
-              <w:spacing w:line="240" w:lineRule="auto"/>
-            </w:pPr>
-            <w:r>
-              <w:rPr>
-                <w:b/>
-                <w:bCs/>
-              </w:rPr>
-              <w:t xml:space="preserve">Test Priority: </w:t>
-            </w:r>
-            <w:r>
-              <w:t>1</w:t>
-            </w:r>
-          </w:p>
-        </w:tc>
-        <w:tc>
-          <w:tcPr>
-            <w:tcW w:w="4508" w:type="dxa"/>
-            <w:tcBorders>
-              <w:top w:val="single" w:sz="4" w:space="0" w:color="auto"/>
-              <w:left w:val="single" w:sz="4" w:space="0" w:color="auto"/>
-              <w:bottom w:val="single" w:sz="4" w:space="0" w:color="auto"/>
-              <w:right w:val="single" w:sz="4" w:space="0" w:color="auto"/>
-            </w:tcBorders>
-            <w:hideMark/>
-          </w:tcPr>
-          <w:p>
-            <w:pPr>
-              <w:spacing w:line="240" w:lineRule="auto"/>
-            </w:pPr>
-            <w:r>
-              <w:rPr>
-                <w:b/>
-                <w:bCs/>
-              </w:rPr>
-              <w:t xml:space="preserve">Test Designed Date:  </w:t>
-            </w:r>
-            <w:r>
-              <w:t>28/8/2019</w:t>
-            </w:r>
-          </w:p>
-        </w:tc>
-      </w:tr>
-      <w:tr>
-        <w:tc>
-          <w:tcPr>
-            <w:tcW w:w="4508" w:type="dxa"/>
-            <w:tcBorders>
-              <w:top w:val="single" w:sz="4" w:space="0" w:color="auto"/>
-              <w:left w:val="single" w:sz="4" w:space="0" w:color="auto"/>
-              <w:bottom w:val="single" w:sz="4" w:space="0" w:color="auto"/>
-              <w:right w:val="single" w:sz="4" w:space="0" w:color="auto"/>
-            </w:tcBorders>
-            <w:hideMark/>
-          </w:tcPr>
-          <w:p>
-            <w:pPr>
-              <w:spacing w:line="240" w:lineRule="auto"/>
-            </w:pPr>
-            <w:r>
-              <w:rPr>
-                <w:b/>
-                <w:bCs/>
-              </w:rPr>
-              <w:t xml:space="preserve">Test Title: </w:t>
-            </w:r>
-            <w:r>
-              <w:t>Incorrect username</w:t>
-            </w:r>
-          </w:p>
-        </w:tc>
-        <w:tc>
-          <w:tcPr>
-            <w:tcW w:w="4508" w:type="dxa"/>
-            <w:tcBorders>
-              <w:top w:val="single" w:sz="4" w:space="0" w:color="auto"/>
-              <w:left w:val="single" w:sz="4" w:space="0" w:color="auto"/>
-              <w:bottom w:val="single" w:sz="4" w:space="0" w:color="auto"/>
-              <w:right w:val="single" w:sz="4" w:space="0" w:color="auto"/>
-            </w:tcBorders>
-            <w:hideMark/>
-          </w:tcPr>
-          <w:p>
-            <w:pPr>
-              <w:spacing w:line="240" w:lineRule="auto"/>
-            </w:pPr>
-            <w:r>
-              <w:rPr>
-                <w:b/>
-                <w:bCs/>
-              </w:rPr>
-              <w:t xml:space="preserve">Test Executed By: </w:t>
-            </w:r>
-          </w:p>
-        </w:tc>
-      </w:tr>
-      <w:tr>
-        <w:tc>
-          <w:tcPr>
-            <w:tcW w:w="4508" w:type="dxa"/>
-            <w:tcBorders>
-              <w:top w:val="single" w:sz="4" w:space="0" w:color="auto"/>
-              <w:left w:val="single" w:sz="4" w:space="0" w:color="auto"/>
-              <w:bottom w:val="single" w:sz="4" w:space="0" w:color="auto"/>
-              <w:right w:val="single" w:sz="4" w:space="0" w:color="auto"/>
-            </w:tcBorders>
-            <w:hideMark/>
-          </w:tcPr>
-          <w:p>
-            <w:pPr>
-              <w:spacing w:line="240" w:lineRule="auto"/>
-            </w:pPr>
-            <w:r>
-              <w:rPr>
-                <w:b/>
-                <w:bCs/>
-              </w:rPr>
-              <w:t xml:space="preserve">Description: </w:t>
-            </w:r>
-            <w:r>
-              <w:t>Rejects if the username inputted does not match the account username</w:t>
-            </w:r>
-          </w:p>
-        </w:tc>
-        <w:tc>
-          <w:tcPr>
-            <w:tcW w:w="4508" w:type="dxa"/>
-            <w:tcBorders>
-              <w:top w:val="single" w:sz="4" w:space="0" w:color="auto"/>
-              <w:left w:val="single" w:sz="4" w:space="0" w:color="auto"/>
-              <w:bottom w:val="single" w:sz="4" w:space="0" w:color="auto"/>
-              <w:right w:val="single" w:sz="4" w:space="0" w:color="auto"/>
-            </w:tcBorders>
-            <w:hideMark/>
-          </w:tcPr>
-          <w:p>
-            <w:pPr>
-              <w:spacing w:line="240" w:lineRule="auto"/>
-            </w:pPr>
-            <w:r>
-              <w:rPr>
-                <w:b/>
-                <w:bCs/>
-              </w:rPr>
-              <w:t xml:space="preserve">Test Executed Date: </w:t>
-            </w:r>
-          </w:p>
-        </w:tc>
-      </w:tr>
-      <w:tr>
-        <w:tc>
-          <w:tcPr>
-            <w:tcW w:w="9016" w:type="dxa"/>
-            <w:gridSpan w:val="2"/>
-            <w:tcBorders>
-              <w:top w:val="single" w:sz="4" w:space="0" w:color="auto"/>
-              <w:left w:val="single" w:sz="4" w:space="0" w:color="auto"/>
-              <w:bottom w:val="single" w:sz="4" w:space="0" w:color="auto"/>
-              <w:right w:val="single" w:sz="4" w:space="0" w:color="auto"/>
-            </w:tcBorders>
-            <w:hideMark/>
-          </w:tcPr>
-          <w:p>
-            <w:pPr>
-              <w:spacing w:line="240" w:lineRule="auto"/>
-              <w:jc w:val="center"/>
-              <w:rPr>
-                <w:b/>
-                <w:bCs/>
-              </w:rPr>
-            </w:pPr>
-            <w:r>
-              <w:rPr>
-                <w:b/>
-                <w:bCs/>
-              </w:rPr>
-              <w:t>Steps</w:t>
-            </w:r>
-          </w:p>
-        </w:tc>
-      </w:tr>
-      <w:tr>
-        <w:tc>
-          <w:tcPr>
-            <w:tcW w:w="9016" w:type="dxa"/>
-            <w:gridSpan w:val="2"/>
-            <w:tcBorders>
-              <w:top w:val="single" w:sz="4" w:space="0" w:color="auto"/>
-              <w:left w:val="single" w:sz="4" w:space="0" w:color="auto"/>
-              <w:bottom w:val="single" w:sz="4" w:space="0" w:color="auto"/>
-              <w:right w:val="single" w:sz="4" w:space="0" w:color="auto"/>
-            </w:tcBorders>
-          </w:tcPr>
-          <w:p>
-            <w:pPr>
-              <w:pStyle w:val="ListParagraph"/>
-              <w:numPr>
-                <w:ilvl w:val="0"/>
-                <w:numId w:val="28"/>
-              </w:numPr>
-              <w:spacing w:line="240" w:lineRule="auto"/>
-            </w:pPr>
-            <w:r>
-              <w:t>Enter a username into the username input field</w:t>
-            </w:r>
-          </w:p>
-          <w:p>
-            <w:pPr>
-              <w:pStyle w:val="ListParagraph"/>
-              <w:numPr>
-                <w:ilvl w:val="0"/>
-                <w:numId w:val="28"/>
-              </w:numPr>
-              <w:spacing w:line="240" w:lineRule="auto"/>
-            </w:pPr>
-            <w:r>
-              <w:t>Ensure it does not match the username of the account</w:t>
-            </w:r>
-          </w:p>
-        </w:tc>
-      </w:tr>
-    </w:tbl>
+    <w:p>
+      <w:pPr>
+        <w:spacing w:line="259" w:lineRule="auto"/>
+      </w:pPr>
+    </w:p>
+    <w:p>
+      <w:pPr>
+        <w:spacing w:line="259" w:lineRule="auto"/>
+      </w:pPr>
+    </w:p>
+    <w:p>
+      <w:pPr>
+        <w:spacing w:line="259" w:lineRule="auto"/>
+      </w:pPr>
+    </w:p>
+    <w:p>
+      <w:pPr>
+        <w:spacing w:line="259" w:lineRule="auto"/>
+      </w:pPr>
+    </w:p>
+    <w:p>
+      <w:pPr>
+        <w:spacing w:line="259" w:lineRule="auto"/>
+      </w:pPr>
+    </w:p>
     <w:p>
       <w:pPr>
         <w:spacing w:line="259" w:lineRule="auto"/>
@@ -9861,1367 +11314,7 @@
                 <w:b/>
                 <w:bCs/>
               </w:rPr>
-              <w:t>Front End: Central Authentication Test Case</w:t>
-            </w:r>
-          </w:p>
-        </w:tc>
-      </w:tr>
-      <w:tr>
-        <w:tc>
-          <w:tcPr>
-            <w:tcW w:w="4508" w:type="dxa"/>
-            <w:tcBorders>
-              <w:top w:val="single" w:sz="4" w:space="0" w:color="auto"/>
-              <w:left w:val="single" w:sz="4" w:space="0" w:color="auto"/>
-              <w:bottom w:val="single" w:sz="4" w:space="0" w:color="auto"/>
-              <w:right w:val="single" w:sz="4" w:space="0" w:color="auto"/>
-            </w:tcBorders>
-            <w:hideMark/>
-          </w:tcPr>
-          <w:p>
-            <w:pPr>
-              <w:spacing w:line="240" w:lineRule="auto"/>
-            </w:pPr>
-            <w:r>
-              <w:rPr>
-                <w:b/>
-                <w:bCs/>
-              </w:rPr>
-              <w:t xml:space="preserve">Test Case ID: </w:t>
-            </w:r>
-            <w:r>
-              <w:t>LL3</w:t>
-            </w:r>
-          </w:p>
-        </w:tc>
-        <w:tc>
-          <w:tcPr>
-            <w:tcW w:w="4508" w:type="dxa"/>
-            <w:tcBorders>
-              <w:top w:val="single" w:sz="4" w:space="0" w:color="auto"/>
-              <w:left w:val="single" w:sz="4" w:space="0" w:color="auto"/>
-              <w:bottom w:val="single" w:sz="4" w:space="0" w:color="auto"/>
-              <w:right w:val="single" w:sz="4" w:space="0" w:color="auto"/>
-            </w:tcBorders>
-            <w:hideMark/>
-          </w:tcPr>
-          <w:p>
-            <w:pPr>
-              <w:spacing w:line="240" w:lineRule="auto"/>
-            </w:pPr>
-            <w:r>
-              <w:rPr>
-                <w:b/>
-                <w:bCs/>
-              </w:rPr>
-              <w:t xml:space="preserve">Test Designed By: </w:t>
-            </w:r>
-            <w:r>
-              <w:t>Duncan</w:t>
-            </w:r>
-          </w:p>
-        </w:tc>
-      </w:tr>
-      <w:tr>
-        <w:tc>
-          <w:tcPr>
-            <w:tcW w:w="4508" w:type="dxa"/>
-            <w:tcBorders>
-              <w:top w:val="single" w:sz="4" w:space="0" w:color="auto"/>
-              <w:left w:val="single" w:sz="4" w:space="0" w:color="auto"/>
-              <w:bottom w:val="single" w:sz="4" w:space="0" w:color="auto"/>
-              <w:right w:val="single" w:sz="4" w:space="0" w:color="auto"/>
-            </w:tcBorders>
-            <w:hideMark/>
-          </w:tcPr>
-          <w:p>
-            <w:pPr>
-              <w:spacing w:line="240" w:lineRule="auto"/>
-            </w:pPr>
-            <w:r>
-              <w:rPr>
-                <w:b/>
-                <w:bCs/>
-              </w:rPr>
-              <w:t xml:space="preserve">Test Priority: </w:t>
-            </w:r>
-            <w:r>
-              <w:t>1</w:t>
-            </w:r>
-          </w:p>
-        </w:tc>
-        <w:tc>
-          <w:tcPr>
-            <w:tcW w:w="4508" w:type="dxa"/>
-            <w:tcBorders>
-              <w:top w:val="single" w:sz="4" w:space="0" w:color="auto"/>
-              <w:left w:val="single" w:sz="4" w:space="0" w:color="auto"/>
-              <w:bottom w:val="single" w:sz="4" w:space="0" w:color="auto"/>
-              <w:right w:val="single" w:sz="4" w:space="0" w:color="auto"/>
-            </w:tcBorders>
-            <w:hideMark/>
-          </w:tcPr>
-          <w:p>
-            <w:pPr>
-              <w:spacing w:line="240" w:lineRule="auto"/>
-            </w:pPr>
-            <w:r>
-              <w:rPr>
-                <w:b/>
-                <w:bCs/>
-              </w:rPr>
-              <w:t xml:space="preserve">Test Designed Date:  </w:t>
-            </w:r>
-            <w:r>
-              <w:t>28/8/2019</w:t>
-            </w:r>
-          </w:p>
-        </w:tc>
-      </w:tr>
-      <w:tr>
-        <w:tc>
-          <w:tcPr>
-            <w:tcW w:w="4508" w:type="dxa"/>
-            <w:tcBorders>
-              <w:top w:val="single" w:sz="4" w:space="0" w:color="auto"/>
-              <w:left w:val="single" w:sz="4" w:space="0" w:color="auto"/>
-              <w:bottom w:val="single" w:sz="4" w:space="0" w:color="auto"/>
-              <w:right w:val="single" w:sz="4" w:space="0" w:color="auto"/>
-            </w:tcBorders>
-            <w:hideMark/>
-          </w:tcPr>
-          <w:p>
-            <w:pPr>
-              <w:spacing w:line="240" w:lineRule="auto"/>
-            </w:pPr>
-            <w:r>
-              <w:rPr>
-                <w:b/>
-                <w:bCs/>
-              </w:rPr>
-              <w:t xml:space="preserve">Test Title: </w:t>
-            </w:r>
-            <w:r>
-              <w:t>Correct password</w:t>
-            </w:r>
-          </w:p>
-        </w:tc>
-        <w:tc>
-          <w:tcPr>
-            <w:tcW w:w="4508" w:type="dxa"/>
-            <w:tcBorders>
-              <w:top w:val="single" w:sz="4" w:space="0" w:color="auto"/>
-              <w:left w:val="single" w:sz="4" w:space="0" w:color="auto"/>
-              <w:bottom w:val="single" w:sz="4" w:space="0" w:color="auto"/>
-              <w:right w:val="single" w:sz="4" w:space="0" w:color="auto"/>
-            </w:tcBorders>
-            <w:hideMark/>
-          </w:tcPr>
-          <w:p>
-            <w:pPr>
-              <w:spacing w:line="240" w:lineRule="auto"/>
-            </w:pPr>
-            <w:r>
-              <w:rPr>
-                <w:b/>
-                <w:bCs/>
-              </w:rPr>
-              <w:t xml:space="preserve">Test Executed By: </w:t>
-            </w:r>
-          </w:p>
-        </w:tc>
-      </w:tr>
-      <w:tr>
-        <w:tc>
-          <w:tcPr>
-            <w:tcW w:w="4508" w:type="dxa"/>
-            <w:tcBorders>
-              <w:top w:val="single" w:sz="4" w:space="0" w:color="auto"/>
-              <w:left w:val="single" w:sz="4" w:space="0" w:color="auto"/>
-              <w:bottom w:val="single" w:sz="4" w:space="0" w:color="auto"/>
-              <w:right w:val="single" w:sz="4" w:space="0" w:color="auto"/>
-            </w:tcBorders>
-            <w:hideMark/>
-          </w:tcPr>
-          <w:p>
-            <w:pPr>
-              <w:spacing w:line="240" w:lineRule="auto"/>
-            </w:pPr>
-            <w:r>
-              <w:rPr>
-                <w:b/>
-                <w:bCs/>
-              </w:rPr>
-              <w:t xml:space="preserve">Description: </w:t>
-            </w:r>
-            <w:r>
-              <w:t>Accept if the password inputted matches the account password</w:t>
-            </w:r>
-          </w:p>
-        </w:tc>
-        <w:tc>
-          <w:tcPr>
-            <w:tcW w:w="4508" w:type="dxa"/>
-            <w:tcBorders>
-              <w:top w:val="single" w:sz="4" w:space="0" w:color="auto"/>
-              <w:left w:val="single" w:sz="4" w:space="0" w:color="auto"/>
-              <w:bottom w:val="single" w:sz="4" w:space="0" w:color="auto"/>
-              <w:right w:val="single" w:sz="4" w:space="0" w:color="auto"/>
-            </w:tcBorders>
-            <w:hideMark/>
-          </w:tcPr>
-          <w:p>
-            <w:pPr>
-              <w:spacing w:line="240" w:lineRule="auto"/>
-            </w:pPr>
-            <w:r>
-              <w:rPr>
-                <w:b/>
-                <w:bCs/>
-              </w:rPr>
-              <w:t xml:space="preserve">Test Executed Date: </w:t>
-            </w:r>
-          </w:p>
-        </w:tc>
-      </w:tr>
-      <w:tr>
-        <w:tc>
-          <w:tcPr>
-            <w:tcW w:w="9016" w:type="dxa"/>
-            <w:gridSpan w:val="2"/>
-            <w:tcBorders>
-              <w:top w:val="single" w:sz="4" w:space="0" w:color="auto"/>
-              <w:left w:val="single" w:sz="4" w:space="0" w:color="auto"/>
-              <w:bottom w:val="single" w:sz="4" w:space="0" w:color="auto"/>
-              <w:right w:val="single" w:sz="4" w:space="0" w:color="auto"/>
-            </w:tcBorders>
-            <w:hideMark/>
-          </w:tcPr>
-          <w:p>
-            <w:pPr>
-              <w:spacing w:line="240" w:lineRule="auto"/>
-              <w:jc w:val="center"/>
-              <w:rPr>
-                <w:b/>
-                <w:bCs/>
-              </w:rPr>
-            </w:pPr>
-            <w:r>
-              <w:rPr>
-                <w:b/>
-                <w:bCs/>
-              </w:rPr>
-              <w:t>Steps</w:t>
-            </w:r>
-          </w:p>
-        </w:tc>
-      </w:tr>
-      <w:tr>
-        <w:tc>
-          <w:tcPr>
-            <w:tcW w:w="9016" w:type="dxa"/>
-            <w:gridSpan w:val="2"/>
-            <w:tcBorders>
-              <w:top w:val="single" w:sz="4" w:space="0" w:color="auto"/>
-              <w:left w:val="single" w:sz="4" w:space="0" w:color="auto"/>
-              <w:bottom w:val="single" w:sz="4" w:space="0" w:color="auto"/>
-              <w:right w:val="single" w:sz="4" w:space="0" w:color="auto"/>
-            </w:tcBorders>
-          </w:tcPr>
-          <w:p>
-            <w:pPr>
-              <w:pStyle w:val="ListParagraph"/>
-              <w:numPr>
-                <w:ilvl w:val="0"/>
-                <w:numId w:val="30"/>
-              </w:numPr>
-              <w:spacing w:line="240" w:lineRule="auto"/>
-            </w:pPr>
-            <w:r>
-              <w:t>Enter a password into the username input field</w:t>
-            </w:r>
-          </w:p>
-          <w:p>
-            <w:pPr>
-              <w:pStyle w:val="ListParagraph"/>
-              <w:numPr>
-                <w:ilvl w:val="0"/>
-                <w:numId w:val="30"/>
-              </w:numPr>
-              <w:spacing w:line="240" w:lineRule="auto"/>
-            </w:pPr>
-            <w:r>
-              <w:t>Ensure it matches the password of the account</w:t>
-            </w:r>
-          </w:p>
-        </w:tc>
-      </w:tr>
-    </w:tbl>
-    <w:p/>
-    <w:tbl>
-      <w:tblPr>
-        <w:tblStyle w:val="TableGrid"/>
-        <w:tblW w:w="0" w:type="auto"/>
-        <w:tblInd w:w="0" w:type="dxa"/>
-        <w:tblLook w:val="04A0" w:firstRow="1" w:lastRow="0" w:firstColumn="1" w:lastColumn="0" w:noHBand="0" w:noVBand="1"/>
-      </w:tblPr>
-      <w:tblGrid>
-        <w:gridCol w:w="4508"/>
-        <w:gridCol w:w="4508"/>
-      </w:tblGrid>
-      <w:tr>
-        <w:tc>
-          <w:tcPr>
-            <w:tcW w:w="9016" w:type="dxa"/>
-            <w:gridSpan w:val="2"/>
-            <w:tcBorders>
-              <w:top w:val="single" w:sz="4" w:space="0" w:color="auto"/>
-              <w:left w:val="single" w:sz="4" w:space="0" w:color="auto"/>
-              <w:bottom w:val="single" w:sz="4" w:space="0" w:color="auto"/>
-              <w:right w:val="single" w:sz="4" w:space="0" w:color="auto"/>
-            </w:tcBorders>
-            <w:hideMark/>
-          </w:tcPr>
-          <w:p>
-            <w:pPr>
-              <w:spacing w:line="240" w:lineRule="auto"/>
-              <w:jc w:val="center"/>
-              <w:rPr>
-                <w:b/>
-                <w:bCs/>
-              </w:rPr>
-            </w:pPr>
-            <w:r>
-              <w:rPr>
-                <w:b/>
-                <w:bCs/>
-              </w:rPr>
-              <w:t>Front End: Central Authentication Test Case</w:t>
-            </w:r>
-          </w:p>
-        </w:tc>
-      </w:tr>
-      <w:tr>
-        <w:tc>
-          <w:tcPr>
-            <w:tcW w:w="4508" w:type="dxa"/>
-            <w:tcBorders>
-              <w:top w:val="single" w:sz="4" w:space="0" w:color="auto"/>
-              <w:left w:val="single" w:sz="4" w:space="0" w:color="auto"/>
-              <w:bottom w:val="single" w:sz="4" w:space="0" w:color="auto"/>
-              <w:right w:val="single" w:sz="4" w:space="0" w:color="auto"/>
-            </w:tcBorders>
-            <w:hideMark/>
-          </w:tcPr>
-          <w:p>
-            <w:pPr>
-              <w:spacing w:line="240" w:lineRule="auto"/>
-            </w:pPr>
-            <w:r>
-              <w:rPr>
-                <w:b/>
-                <w:bCs/>
-              </w:rPr>
-              <w:t xml:space="preserve">Test Case ID: </w:t>
-            </w:r>
-            <w:r>
-              <w:t>LL</w:t>
-            </w:r>
-            <w:r>
-              <w:t>4</w:t>
-            </w:r>
-          </w:p>
-        </w:tc>
-        <w:tc>
-          <w:tcPr>
-            <w:tcW w:w="4508" w:type="dxa"/>
-            <w:tcBorders>
-              <w:top w:val="single" w:sz="4" w:space="0" w:color="auto"/>
-              <w:left w:val="single" w:sz="4" w:space="0" w:color="auto"/>
-              <w:bottom w:val="single" w:sz="4" w:space="0" w:color="auto"/>
-              <w:right w:val="single" w:sz="4" w:space="0" w:color="auto"/>
-            </w:tcBorders>
-            <w:hideMark/>
-          </w:tcPr>
-          <w:p>
-            <w:pPr>
-              <w:spacing w:line="240" w:lineRule="auto"/>
-            </w:pPr>
-            <w:r>
-              <w:rPr>
-                <w:b/>
-                <w:bCs/>
-              </w:rPr>
-              <w:t xml:space="preserve">Test Designed By: </w:t>
-            </w:r>
-            <w:r>
-              <w:t>Duncan</w:t>
-            </w:r>
-          </w:p>
-        </w:tc>
-      </w:tr>
-      <w:tr>
-        <w:tc>
-          <w:tcPr>
-            <w:tcW w:w="4508" w:type="dxa"/>
-            <w:tcBorders>
-              <w:top w:val="single" w:sz="4" w:space="0" w:color="auto"/>
-              <w:left w:val="single" w:sz="4" w:space="0" w:color="auto"/>
-              <w:bottom w:val="single" w:sz="4" w:space="0" w:color="auto"/>
-              <w:right w:val="single" w:sz="4" w:space="0" w:color="auto"/>
-            </w:tcBorders>
-            <w:hideMark/>
-          </w:tcPr>
-          <w:p>
-            <w:pPr>
-              <w:spacing w:line="240" w:lineRule="auto"/>
-            </w:pPr>
-            <w:r>
-              <w:rPr>
-                <w:b/>
-                <w:bCs/>
-              </w:rPr>
-              <w:t xml:space="preserve">Test Priority: </w:t>
-            </w:r>
-            <w:r>
-              <w:t>1</w:t>
-            </w:r>
-          </w:p>
-        </w:tc>
-        <w:tc>
-          <w:tcPr>
-            <w:tcW w:w="4508" w:type="dxa"/>
-            <w:tcBorders>
-              <w:top w:val="single" w:sz="4" w:space="0" w:color="auto"/>
-              <w:left w:val="single" w:sz="4" w:space="0" w:color="auto"/>
-              <w:bottom w:val="single" w:sz="4" w:space="0" w:color="auto"/>
-              <w:right w:val="single" w:sz="4" w:space="0" w:color="auto"/>
-            </w:tcBorders>
-            <w:hideMark/>
-          </w:tcPr>
-          <w:p>
-            <w:pPr>
-              <w:spacing w:line="240" w:lineRule="auto"/>
-            </w:pPr>
-            <w:r>
-              <w:rPr>
-                <w:b/>
-                <w:bCs/>
-              </w:rPr>
-              <w:t xml:space="preserve">Test Designed Date:  </w:t>
-            </w:r>
-            <w:r>
-              <w:t>28/8/2019</w:t>
-            </w:r>
-          </w:p>
-        </w:tc>
-      </w:tr>
-      <w:tr>
-        <w:tc>
-          <w:tcPr>
-            <w:tcW w:w="4508" w:type="dxa"/>
-            <w:tcBorders>
-              <w:top w:val="single" w:sz="4" w:space="0" w:color="auto"/>
-              <w:left w:val="single" w:sz="4" w:space="0" w:color="auto"/>
-              <w:bottom w:val="single" w:sz="4" w:space="0" w:color="auto"/>
-              <w:right w:val="single" w:sz="4" w:space="0" w:color="auto"/>
-            </w:tcBorders>
-            <w:hideMark/>
-          </w:tcPr>
-          <w:p>
-            <w:pPr>
-              <w:spacing w:line="240" w:lineRule="auto"/>
-            </w:pPr>
-            <w:r>
-              <w:rPr>
-                <w:b/>
-                <w:bCs/>
-              </w:rPr>
-              <w:t xml:space="preserve">Test Title: </w:t>
-            </w:r>
-            <w:r>
-              <w:t>Incorrect password</w:t>
-            </w:r>
-          </w:p>
-        </w:tc>
-        <w:tc>
-          <w:tcPr>
-            <w:tcW w:w="4508" w:type="dxa"/>
-            <w:tcBorders>
-              <w:top w:val="single" w:sz="4" w:space="0" w:color="auto"/>
-              <w:left w:val="single" w:sz="4" w:space="0" w:color="auto"/>
-              <w:bottom w:val="single" w:sz="4" w:space="0" w:color="auto"/>
-              <w:right w:val="single" w:sz="4" w:space="0" w:color="auto"/>
-            </w:tcBorders>
-            <w:hideMark/>
-          </w:tcPr>
-          <w:p>
-            <w:pPr>
-              <w:spacing w:line="240" w:lineRule="auto"/>
-            </w:pPr>
-            <w:r>
-              <w:rPr>
-                <w:b/>
-                <w:bCs/>
-              </w:rPr>
-              <w:t xml:space="preserve">Test Executed By: </w:t>
-            </w:r>
-          </w:p>
-        </w:tc>
-      </w:tr>
-      <w:tr>
-        <w:tc>
-          <w:tcPr>
-            <w:tcW w:w="4508" w:type="dxa"/>
-            <w:tcBorders>
-              <w:top w:val="single" w:sz="4" w:space="0" w:color="auto"/>
-              <w:left w:val="single" w:sz="4" w:space="0" w:color="auto"/>
-              <w:bottom w:val="single" w:sz="4" w:space="0" w:color="auto"/>
-              <w:right w:val="single" w:sz="4" w:space="0" w:color="auto"/>
-            </w:tcBorders>
-            <w:hideMark/>
-          </w:tcPr>
-          <w:p>
-            <w:pPr>
-              <w:spacing w:line="240" w:lineRule="auto"/>
-            </w:pPr>
-            <w:r>
-              <w:rPr>
-                <w:b/>
-                <w:bCs/>
-              </w:rPr>
-              <w:t xml:space="preserve">Description: </w:t>
-            </w:r>
-            <w:r>
-              <w:t xml:space="preserve">Rejects if the password inputted does not match the account </w:t>
-            </w:r>
-            <w:r>
-              <w:t>password</w:t>
-            </w:r>
-          </w:p>
-        </w:tc>
-        <w:tc>
-          <w:tcPr>
-            <w:tcW w:w="4508" w:type="dxa"/>
-            <w:tcBorders>
-              <w:top w:val="single" w:sz="4" w:space="0" w:color="auto"/>
-              <w:left w:val="single" w:sz="4" w:space="0" w:color="auto"/>
-              <w:bottom w:val="single" w:sz="4" w:space="0" w:color="auto"/>
-              <w:right w:val="single" w:sz="4" w:space="0" w:color="auto"/>
-            </w:tcBorders>
-            <w:hideMark/>
-          </w:tcPr>
-          <w:p>
-            <w:pPr>
-              <w:spacing w:line="240" w:lineRule="auto"/>
-            </w:pPr>
-            <w:r>
-              <w:rPr>
-                <w:b/>
-                <w:bCs/>
-              </w:rPr>
-              <w:t xml:space="preserve">Test Executed Date: </w:t>
-            </w:r>
-          </w:p>
-        </w:tc>
-      </w:tr>
-      <w:tr>
-        <w:tc>
-          <w:tcPr>
-            <w:tcW w:w="9016" w:type="dxa"/>
-            <w:gridSpan w:val="2"/>
-            <w:tcBorders>
-              <w:top w:val="single" w:sz="4" w:space="0" w:color="auto"/>
-              <w:left w:val="single" w:sz="4" w:space="0" w:color="auto"/>
-              <w:bottom w:val="single" w:sz="4" w:space="0" w:color="auto"/>
-              <w:right w:val="single" w:sz="4" w:space="0" w:color="auto"/>
-            </w:tcBorders>
-            <w:hideMark/>
-          </w:tcPr>
-          <w:p>
-            <w:pPr>
-              <w:spacing w:line="240" w:lineRule="auto"/>
-              <w:jc w:val="center"/>
-              <w:rPr>
-                <w:b/>
-                <w:bCs/>
-              </w:rPr>
-            </w:pPr>
-            <w:r>
-              <w:rPr>
-                <w:b/>
-                <w:bCs/>
-              </w:rPr>
-              <w:t>Steps</w:t>
-            </w:r>
-          </w:p>
-        </w:tc>
-      </w:tr>
-      <w:tr>
-        <w:tc>
-          <w:tcPr>
-            <w:tcW w:w="9016" w:type="dxa"/>
-            <w:gridSpan w:val="2"/>
-            <w:tcBorders>
-              <w:top w:val="single" w:sz="4" w:space="0" w:color="auto"/>
-              <w:left w:val="single" w:sz="4" w:space="0" w:color="auto"/>
-              <w:bottom w:val="single" w:sz="4" w:space="0" w:color="auto"/>
-              <w:right w:val="single" w:sz="4" w:space="0" w:color="auto"/>
-            </w:tcBorders>
-          </w:tcPr>
-          <w:p>
-            <w:pPr>
-              <w:pStyle w:val="ListParagraph"/>
-              <w:numPr>
-                <w:ilvl w:val="0"/>
-                <w:numId w:val="31"/>
-              </w:numPr>
-              <w:spacing w:line="240" w:lineRule="auto"/>
-            </w:pPr>
-            <w:r>
-              <w:t xml:space="preserve">Enter a password into the </w:t>
-            </w:r>
-            <w:r>
-              <w:t>password</w:t>
-            </w:r>
-            <w:r>
-              <w:t xml:space="preserve"> input field</w:t>
-            </w:r>
-          </w:p>
-          <w:p>
-            <w:pPr>
-              <w:pStyle w:val="ListParagraph"/>
-              <w:numPr>
-                <w:ilvl w:val="0"/>
-                <w:numId w:val="31"/>
-              </w:numPr>
-              <w:spacing w:line="240" w:lineRule="auto"/>
-            </w:pPr>
-            <w:r>
-              <w:t>Ensure it does not match the password of the account</w:t>
-            </w:r>
-          </w:p>
-        </w:tc>
-      </w:tr>
-    </w:tbl>
-    <w:p>
-      <w:pPr>
-        <w:spacing w:line="259" w:lineRule="auto"/>
-      </w:pPr>
-    </w:p>
-    <w:tbl>
-      <w:tblPr>
-        <w:tblStyle w:val="TableGrid"/>
-        <w:tblW w:w="0" w:type="auto"/>
-        <w:tblInd w:w="0" w:type="dxa"/>
-        <w:tblLook w:val="04A0" w:firstRow="1" w:lastRow="0" w:firstColumn="1" w:lastColumn="0" w:noHBand="0" w:noVBand="1"/>
-      </w:tblPr>
-      <w:tblGrid>
-        <w:gridCol w:w="4508"/>
-        <w:gridCol w:w="4508"/>
-      </w:tblGrid>
-      <w:tr>
-        <w:tc>
-          <w:tcPr>
-            <w:tcW w:w="9016" w:type="dxa"/>
-            <w:gridSpan w:val="2"/>
-            <w:tcBorders>
-              <w:top w:val="single" w:sz="4" w:space="0" w:color="auto"/>
-              <w:left w:val="single" w:sz="4" w:space="0" w:color="auto"/>
-              <w:bottom w:val="single" w:sz="4" w:space="0" w:color="auto"/>
-              <w:right w:val="single" w:sz="4" w:space="0" w:color="auto"/>
-            </w:tcBorders>
-            <w:hideMark/>
-          </w:tcPr>
-          <w:p>
-            <w:pPr>
-              <w:spacing w:line="240" w:lineRule="auto"/>
-              <w:jc w:val="center"/>
-              <w:rPr>
-                <w:b/>
-                <w:bCs/>
-              </w:rPr>
-            </w:pPr>
-            <w:r>
-              <w:rPr>
-                <w:b/>
-                <w:bCs/>
-              </w:rPr>
-              <w:t>Front End: Calendar Test Case</w:t>
-            </w:r>
-          </w:p>
-        </w:tc>
-      </w:tr>
-      <w:tr>
-        <w:tc>
-          <w:tcPr>
-            <w:tcW w:w="4508" w:type="dxa"/>
-            <w:tcBorders>
-              <w:top w:val="single" w:sz="4" w:space="0" w:color="auto"/>
-              <w:left w:val="single" w:sz="4" w:space="0" w:color="auto"/>
-              <w:bottom w:val="single" w:sz="4" w:space="0" w:color="auto"/>
-              <w:right w:val="single" w:sz="4" w:space="0" w:color="auto"/>
-            </w:tcBorders>
-            <w:hideMark/>
-          </w:tcPr>
-          <w:p>
-            <w:pPr>
-              <w:spacing w:line="240" w:lineRule="auto"/>
-            </w:pPr>
-            <w:r>
-              <w:rPr>
-                <w:b/>
-                <w:bCs/>
-              </w:rPr>
-              <w:t xml:space="preserve">Test Case ID: </w:t>
-            </w:r>
-            <w:r>
-              <w:t>LL5</w:t>
-            </w:r>
-          </w:p>
-        </w:tc>
-        <w:tc>
-          <w:tcPr>
-            <w:tcW w:w="4508" w:type="dxa"/>
-            <w:tcBorders>
-              <w:top w:val="single" w:sz="4" w:space="0" w:color="auto"/>
-              <w:left w:val="single" w:sz="4" w:space="0" w:color="auto"/>
-              <w:bottom w:val="single" w:sz="4" w:space="0" w:color="auto"/>
-              <w:right w:val="single" w:sz="4" w:space="0" w:color="auto"/>
-            </w:tcBorders>
-            <w:hideMark/>
-          </w:tcPr>
-          <w:p>
-            <w:pPr>
-              <w:spacing w:line="240" w:lineRule="auto"/>
-            </w:pPr>
-            <w:r>
-              <w:rPr>
-                <w:b/>
-                <w:bCs/>
-              </w:rPr>
-              <w:t xml:space="preserve">Test Designed By: </w:t>
-            </w:r>
-            <w:r>
-              <w:t>Duncan</w:t>
-            </w:r>
-          </w:p>
-        </w:tc>
-      </w:tr>
-      <w:tr>
-        <w:tc>
-          <w:tcPr>
-            <w:tcW w:w="4508" w:type="dxa"/>
-            <w:tcBorders>
-              <w:top w:val="single" w:sz="4" w:space="0" w:color="auto"/>
-              <w:left w:val="single" w:sz="4" w:space="0" w:color="auto"/>
-              <w:bottom w:val="single" w:sz="4" w:space="0" w:color="auto"/>
-              <w:right w:val="single" w:sz="4" w:space="0" w:color="auto"/>
-            </w:tcBorders>
-            <w:hideMark/>
-          </w:tcPr>
-          <w:p>
-            <w:pPr>
-              <w:spacing w:line="240" w:lineRule="auto"/>
-            </w:pPr>
-            <w:r>
-              <w:rPr>
-                <w:b/>
-                <w:bCs/>
-              </w:rPr>
-              <w:t xml:space="preserve">Test Priority: </w:t>
-            </w:r>
-            <w:r>
-              <w:t>2</w:t>
-            </w:r>
-          </w:p>
-        </w:tc>
-        <w:tc>
-          <w:tcPr>
-            <w:tcW w:w="4508" w:type="dxa"/>
-            <w:tcBorders>
-              <w:top w:val="single" w:sz="4" w:space="0" w:color="auto"/>
-              <w:left w:val="single" w:sz="4" w:space="0" w:color="auto"/>
-              <w:bottom w:val="single" w:sz="4" w:space="0" w:color="auto"/>
-              <w:right w:val="single" w:sz="4" w:space="0" w:color="auto"/>
-            </w:tcBorders>
-            <w:hideMark/>
-          </w:tcPr>
-          <w:p>
-            <w:pPr>
-              <w:spacing w:line="240" w:lineRule="auto"/>
-            </w:pPr>
-            <w:r>
-              <w:rPr>
-                <w:b/>
-                <w:bCs/>
-              </w:rPr>
-              <w:t xml:space="preserve">Test Designed Date:  </w:t>
-            </w:r>
-            <w:r>
-              <w:t>28/8/2019</w:t>
-            </w:r>
-          </w:p>
-        </w:tc>
-      </w:tr>
-      <w:tr>
-        <w:tc>
-          <w:tcPr>
-            <w:tcW w:w="4508" w:type="dxa"/>
-            <w:tcBorders>
-              <w:top w:val="single" w:sz="4" w:space="0" w:color="auto"/>
-              <w:left w:val="single" w:sz="4" w:space="0" w:color="auto"/>
-              <w:bottom w:val="single" w:sz="4" w:space="0" w:color="auto"/>
-              <w:right w:val="single" w:sz="4" w:space="0" w:color="auto"/>
-            </w:tcBorders>
-            <w:hideMark/>
-          </w:tcPr>
-          <w:p>
-            <w:pPr>
-              <w:spacing w:line="240" w:lineRule="auto"/>
-            </w:pPr>
-            <w:r>
-              <w:rPr>
-                <w:b/>
-                <w:bCs/>
-              </w:rPr>
               <w:lastRenderedPageBreak/>
-              <w:t xml:space="preserve">Test Title: </w:t>
-            </w:r>
-            <w:r>
-              <w:t>Valid recovered password length</w:t>
-            </w:r>
-          </w:p>
-        </w:tc>
-        <w:tc>
-          <w:tcPr>
-            <w:tcW w:w="4508" w:type="dxa"/>
-            <w:tcBorders>
-              <w:top w:val="single" w:sz="4" w:space="0" w:color="auto"/>
-              <w:left w:val="single" w:sz="4" w:space="0" w:color="auto"/>
-              <w:bottom w:val="single" w:sz="4" w:space="0" w:color="auto"/>
-              <w:right w:val="single" w:sz="4" w:space="0" w:color="auto"/>
-            </w:tcBorders>
-            <w:hideMark/>
-          </w:tcPr>
-          <w:p>
-            <w:pPr>
-              <w:spacing w:line="240" w:lineRule="auto"/>
-            </w:pPr>
-            <w:r>
-              <w:rPr>
-                <w:b/>
-                <w:bCs/>
-              </w:rPr>
-              <w:t xml:space="preserve">Test Executed By: </w:t>
-            </w:r>
-          </w:p>
-        </w:tc>
-      </w:tr>
-      <w:tr>
-        <w:tc>
-          <w:tcPr>
-            <w:tcW w:w="4508" w:type="dxa"/>
-            <w:tcBorders>
-              <w:top w:val="single" w:sz="4" w:space="0" w:color="auto"/>
-              <w:left w:val="single" w:sz="4" w:space="0" w:color="auto"/>
-              <w:bottom w:val="single" w:sz="4" w:space="0" w:color="auto"/>
-              <w:right w:val="single" w:sz="4" w:space="0" w:color="auto"/>
-            </w:tcBorders>
-            <w:hideMark/>
-          </w:tcPr>
-          <w:p>
-            <w:pPr>
-              <w:spacing w:line="240" w:lineRule="auto"/>
-            </w:pPr>
-            <w:r>
-              <w:rPr>
-                <w:b/>
-                <w:bCs/>
-              </w:rPr>
-              <w:t xml:space="preserve">Description: </w:t>
-            </w:r>
-            <w:r>
-              <w:t>Accept recovered passwords that are 6 or more characters long</w:t>
-            </w:r>
-          </w:p>
-        </w:tc>
-        <w:tc>
-          <w:tcPr>
-            <w:tcW w:w="4508" w:type="dxa"/>
-            <w:tcBorders>
-              <w:top w:val="single" w:sz="4" w:space="0" w:color="auto"/>
-              <w:left w:val="single" w:sz="4" w:space="0" w:color="auto"/>
-              <w:bottom w:val="single" w:sz="4" w:space="0" w:color="auto"/>
-              <w:right w:val="single" w:sz="4" w:space="0" w:color="auto"/>
-            </w:tcBorders>
-            <w:hideMark/>
-          </w:tcPr>
-          <w:p>
-            <w:pPr>
-              <w:spacing w:line="240" w:lineRule="auto"/>
-            </w:pPr>
-            <w:r>
-              <w:rPr>
-                <w:b/>
-                <w:bCs/>
-              </w:rPr>
-              <w:t xml:space="preserve">Test Executed Date: </w:t>
-            </w:r>
-          </w:p>
-        </w:tc>
-      </w:tr>
-      <w:tr>
-        <w:tc>
-          <w:tcPr>
-            <w:tcW w:w="9016" w:type="dxa"/>
-            <w:gridSpan w:val="2"/>
-            <w:tcBorders>
-              <w:top w:val="single" w:sz="4" w:space="0" w:color="auto"/>
-              <w:left w:val="single" w:sz="4" w:space="0" w:color="auto"/>
-              <w:bottom w:val="single" w:sz="4" w:space="0" w:color="auto"/>
-              <w:right w:val="single" w:sz="4" w:space="0" w:color="auto"/>
-            </w:tcBorders>
-            <w:hideMark/>
-          </w:tcPr>
-          <w:p>
-            <w:pPr>
-              <w:spacing w:line="240" w:lineRule="auto"/>
-              <w:jc w:val="center"/>
-              <w:rPr>
-                <w:b/>
-                <w:bCs/>
-              </w:rPr>
-            </w:pPr>
-            <w:r>
-              <w:rPr>
-                <w:b/>
-                <w:bCs/>
-              </w:rPr>
-              <w:t>Steps</w:t>
-            </w:r>
-          </w:p>
-        </w:tc>
-      </w:tr>
-      <w:tr>
-        <w:tc>
-          <w:tcPr>
-            <w:tcW w:w="9016" w:type="dxa"/>
-            <w:gridSpan w:val="2"/>
-            <w:tcBorders>
-              <w:top w:val="single" w:sz="4" w:space="0" w:color="auto"/>
-              <w:left w:val="single" w:sz="4" w:space="0" w:color="auto"/>
-              <w:bottom w:val="single" w:sz="4" w:space="0" w:color="auto"/>
-              <w:right w:val="single" w:sz="4" w:space="0" w:color="auto"/>
-            </w:tcBorders>
-          </w:tcPr>
-          <w:p>
-            <w:pPr>
-              <w:pStyle w:val="ListParagraph"/>
-              <w:numPr>
-                <w:ilvl w:val="0"/>
-                <w:numId w:val="32"/>
-              </w:numPr>
-              <w:spacing w:line="240" w:lineRule="auto"/>
-            </w:pPr>
-            <w:r>
-              <w:t>Enter a string into the recovered password input field</w:t>
-            </w:r>
-          </w:p>
-          <w:p>
-            <w:pPr>
-              <w:pStyle w:val="ListParagraph"/>
-              <w:numPr>
-                <w:ilvl w:val="0"/>
-                <w:numId w:val="32"/>
-              </w:numPr>
-              <w:spacing w:line="240" w:lineRule="auto"/>
-            </w:pPr>
-            <w:r>
-              <w:t>Ensure it is of size &gt;= 6</w:t>
-            </w:r>
-          </w:p>
-        </w:tc>
-      </w:tr>
-    </w:tbl>
-    <w:p/>
-    <w:tbl>
-      <w:tblPr>
-        <w:tblStyle w:val="TableGrid"/>
-        <w:tblW w:w="0" w:type="auto"/>
-        <w:tblInd w:w="0" w:type="dxa"/>
-        <w:tblLook w:val="04A0" w:firstRow="1" w:lastRow="0" w:firstColumn="1" w:lastColumn="0" w:noHBand="0" w:noVBand="1"/>
-      </w:tblPr>
-      <w:tblGrid>
-        <w:gridCol w:w="4508"/>
-        <w:gridCol w:w="4508"/>
-      </w:tblGrid>
-      <w:tr>
-        <w:tc>
-          <w:tcPr>
-            <w:tcW w:w="9016" w:type="dxa"/>
-            <w:gridSpan w:val="2"/>
-            <w:tcBorders>
-              <w:top w:val="single" w:sz="4" w:space="0" w:color="auto"/>
-              <w:left w:val="single" w:sz="4" w:space="0" w:color="auto"/>
-              <w:bottom w:val="single" w:sz="4" w:space="0" w:color="auto"/>
-              <w:right w:val="single" w:sz="4" w:space="0" w:color="auto"/>
-            </w:tcBorders>
-            <w:hideMark/>
-          </w:tcPr>
-          <w:p>
-            <w:pPr>
-              <w:spacing w:line="240" w:lineRule="auto"/>
-              <w:jc w:val="center"/>
-              <w:rPr>
-                <w:b/>
-                <w:bCs/>
-              </w:rPr>
-            </w:pPr>
-            <w:r>
-              <w:rPr>
-                <w:b/>
-                <w:bCs/>
-              </w:rPr>
-              <w:t>Front End: Calendar Test Case</w:t>
-            </w:r>
-          </w:p>
-        </w:tc>
-      </w:tr>
-      <w:tr>
-        <w:tc>
-          <w:tcPr>
-            <w:tcW w:w="4508" w:type="dxa"/>
-            <w:tcBorders>
-              <w:top w:val="single" w:sz="4" w:space="0" w:color="auto"/>
-              <w:left w:val="single" w:sz="4" w:space="0" w:color="auto"/>
-              <w:bottom w:val="single" w:sz="4" w:space="0" w:color="auto"/>
-              <w:right w:val="single" w:sz="4" w:space="0" w:color="auto"/>
-            </w:tcBorders>
-            <w:hideMark/>
-          </w:tcPr>
-          <w:p>
-            <w:pPr>
-              <w:spacing w:line="240" w:lineRule="auto"/>
-            </w:pPr>
-            <w:r>
-              <w:rPr>
-                <w:b/>
-                <w:bCs/>
-              </w:rPr>
-              <w:t xml:space="preserve">Test Case ID: </w:t>
-            </w:r>
-            <w:r>
-              <w:t>LL6</w:t>
-            </w:r>
-          </w:p>
-        </w:tc>
-        <w:tc>
-          <w:tcPr>
-            <w:tcW w:w="4508" w:type="dxa"/>
-            <w:tcBorders>
-              <w:top w:val="single" w:sz="4" w:space="0" w:color="auto"/>
-              <w:left w:val="single" w:sz="4" w:space="0" w:color="auto"/>
-              <w:bottom w:val="single" w:sz="4" w:space="0" w:color="auto"/>
-              <w:right w:val="single" w:sz="4" w:space="0" w:color="auto"/>
-            </w:tcBorders>
-            <w:hideMark/>
-          </w:tcPr>
-          <w:p>
-            <w:pPr>
-              <w:spacing w:line="240" w:lineRule="auto"/>
-            </w:pPr>
-            <w:r>
-              <w:rPr>
-                <w:b/>
-                <w:bCs/>
-              </w:rPr>
-              <w:t xml:space="preserve">Test Designed By: </w:t>
-            </w:r>
-            <w:r>
-              <w:t>Duncan</w:t>
-            </w:r>
-          </w:p>
-        </w:tc>
-      </w:tr>
-      <w:tr>
-        <w:tc>
-          <w:tcPr>
-            <w:tcW w:w="4508" w:type="dxa"/>
-            <w:tcBorders>
-              <w:top w:val="single" w:sz="4" w:space="0" w:color="auto"/>
-              <w:left w:val="single" w:sz="4" w:space="0" w:color="auto"/>
-              <w:bottom w:val="single" w:sz="4" w:space="0" w:color="auto"/>
-              <w:right w:val="single" w:sz="4" w:space="0" w:color="auto"/>
-            </w:tcBorders>
-            <w:hideMark/>
-          </w:tcPr>
-          <w:p>
-            <w:pPr>
-              <w:spacing w:line="240" w:lineRule="auto"/>
-            </w:pPr>
-            <w:r>
-              <w:rPr>
-                <w:b/>
-                <w:bCs/>
-              </w:rPr>
-              <w:t xml:space="preserve">Test Priority: </w:t>
-            </w:r>
-            <w:r>
-              <w:t>2</w:t>
-            </w:r>
-          </w:p>
-        </w:tc>
-        <w:tc>
-          <w:tcPr>
-            <w:tcW w:w="4508" w:type="dxa"/>
-            <w:tcBorders>
-              <w:top w:val="single" w:sz="4" w:space="0" w:color="auto"/>
-              <w:left w:val="single" w:sz="4" w:space="0" w:color="auto"/>
-              <w:bottom w:val="single" w:sz="4" w:space="0" w:color="auto"/>
-              <w:right w:val="single" w:sz="4" w:space="0" w:color="auto"/>
-            </w:tcBorders>
-            <w:hideMark/>
-          </w:tcPr>
-          <w:p>
-            <w:pPr>
-              <w:spacing w:line="240" w:lineRule="auto"/>
-            </w:pPr>
-            <w:r>
-              <w:rPr>
-                <w:b/>
-                <w:bCs/>
-              </w:rPr>
-              <w:t xml:space="preserve">Test Designed Date:  </w:t>
-            </w:r>
-            <w:r>
-              <w:t>28/8/2019</w:t>
-            </w:r>
-          </w:p>
-        </w:tc>
-      </w:tr>
-      <w:tr>
-        <w:tc>
-          <w:tcPr>
-            <w:tcW w:w="4508" w:type="dxa"/>
-            <w:tcBorders>
-              <w:top w:val="single" w:sz="4" w:space="0" w:color="auto"/>
-              <w:left w:val="single" w:sz="4" w:space="0" w:color="auto"/>
-              <w:bottom w:val="single" w:sz="4" w:space="0" w:color="auto"/>
-              <w:right w:val="single" w:sz="4" w:space="0" w:color="auto"/>
-            </w:tcBorders>
-            <w:hideMark/>
-          </w:tcPr>
-          <w:p>
-            <w:pPr>
-              <w:spacing w:line="240" w:lineRule="auto"/>
-            </w:pPr>
-            <w:r>
-              <w:rPr>
-                <w:b/>
-                <w:bCs/>
-              </w:rPr>
-              <w:t xml:space="preserve">Test Title: </w:t>
-            </w:r>
-            <w:r>
-              <w:t>Invalid recovered password length</w:t>
-            </w:r>
-          </w:p>
-        </w:tc>
-        <w:tc>
-          <w:tcPr>
-            <w:tcW w:w="4508" w:type="dxa"/>
-            <w:tcBorders>
-              <w:top w:val="single" w:sz="4" w:space="0" w:color="auto"/>
-              <w:left w:val="single" w:sz="4" w:space="0" w:color="auto"/>
-              <w:bottom w:val="single" w:sz="4" w:space="0" w:color="auto"/>
-              <w:right w:val="single" w:sz="4" w:space="0" w:color="auto"/>
-            </w:tcBorders>
-            <w:hideMark/>
-          </w:tcPr>
-          <w:p>
-            <w:pPr>
-              <w:spacing w:line="240" w:lineRule="auto"/>
-            </w:pPr>
-            <w:r>
-              <w:rPr>
-                <w:b/>
-                <w:bCs/>
-              </w:rPr>
-              <w:t xml:space="preserve">Test Executed By: </w:t>
-            </w:r>
-          </w:p>
-        </w:tc>
-      </w:tr>
-      <w:tr>
-        <w:tc>
-          <w:tcPr>
-            <w:tcW w:w="4508" w:type="dxa"/>
-            <w:tcBorders>
-              <w:top w:val="single" w:sz="4" w:space="0" w:color="auto"/>
-              <w:left w:val="single" w:sz="4" w:space="0" w:color="auto"/>
-              <w:bottom w:val="single" w:sz="4" w:space="0" w:color="auto"/>
-              <w:right w:val="single" w:sz="4" w:space="0" w:color="auto"/>
-            </w:tcBorders>
-            <w:hideMark/>
-          </w:tcPr>
-          <w:p>
-            <w:pPr>
-              <w:spacing w:line="240" w:lineRule="auto"/>
-            </w:pPr>
-            <w:r>
-              <w:rPr>
-                <w:b/>
-                <w:bCs/>
-              </w:rPr>
-              <w:t xml:space="preserve">Description: </w:t>
-            </w:r>
-            <w:r>
-              <w:t>Reject recovered passwords that are not longer than 5 characters</w:t>
-            </w:r>
-          </w:p>
-        </w:tc>
-        <w:tc>
-          <w:tcPr>
-            <w:tcW w:w="4508" w:type="dxa"/>
-            <w:tcBorders>
-              <w:top w:val="single" w:sz="4" w:space="0" w:color="auto"/>
-              <w:left w:val="single" w:sz="4" w:space="0" w:color="auto"/>
-              <w:bottom w:val="single" w:sz="4" w:space="0" w:color="auto"/>
-              <w:right w:val="single" w:sz="4" w:space="0" w:color="auto"/>
-            </w:tcBorders>
-            <w:hideMark/>
-          </w:tcPr>
-          <w:p>
-            <w:pPr>
-              <w:spacing w:line="240" w:lineRule="auto"/>
-            </w:pPr>
-            <w:r>
-              <w:rPr>
-                <w:b/>
-                <w:bCs/>
-              </w:rPr>
-              <w:t xml:space="preserve">Test Executed Date: </w:t>
-            </w:r>
-          </w:p>
-        </w:tc>
-      </w:tr>
-      <w:tr>
-        <w:tc>
-          <w:tcPr>
-            <w:tcW w:w="9016" w:type="dxa"/>
-            <w:gridSpan w:val="2"/>
-            <w:tcBorders>
-              <w:top w:val="single" w:sz="4" w:space="0" w:color="auto"/>
-              <w:left w:val="single" w:sz="4" w:space="0" w:color="auto"/>
-              <w:bottom w:val="single" w:sz="4" w:space="0" w:color="auto"/>
-              <w:right w:val="single" w:sz="4" w:space="0" w:color="auto"/>
-            </w:tcBorders>
-            <w:hideMark/>
-          </w:tcPr>
-          <w:p>
-            <w:pPr>
-              <w:spacing w:line="240" w:lineRule="auto"/>
-              <w:jc w:val="center"/>
-              <w:rPr>
-                <w:b/>
-                <w:bCs/>
-              </w:rPr>
-            </w:pPr>
-            <w:r>
-              <w:rPr>
-                <w:b/>
-                <w:bCs/>
-              </w:rPr>
-              <w:t>Steps</w:t>
-            </w:r>
-          </w:p>
-        </w:tc>
-      </w:tr>
-      <w:tr>
-        <w:tc>
-          <w:tcPr>
-            <w:tcW w:w="9016" w:type="dxa"/>
-            <w:gridSpan w:val="2"/>
-            <w:tcBorders>
-              <w:top w:val="single" w:sz="4" w:space="0" w:color="auto"/>
-              <w:left w:val="single" w:sz="4" w:space="0" w:color="auto"/>
-              <w:bottom w:val="single" w:sz="4" w:space="0" w:color="auto"/>
-              <w:right w:val="single" w:sz="4" w:space="0" w:color="auto"/>
-            </w:tcBorders>
-          </w:tcPr>
-          <w:p>
-            <w:pPr>
-              <w:pStyle w:val="ListParagraph"/>
-              <w:numPr>
-                <w:ilvl w:val="0"/>
-                <w:numId w:val="33"/>
-              </w:numPr>
-              <w:spacing w:line="240" w:lineRule="auto"/>
-            </w:pPr>
-            <w:r>
-              <w:t>Enter string into the recovered password input field</w:t>
-            </w:r>
-          </w:p>
-          <w:p>
-            <w:pPr>
-              <w:pStyle w:val="ListParagraph"/>
-              <w:numPr>
-                <w:ilvl w:val="0"/>
-                <w:numId w:val="33"/>
-              </w:numPr>
-              <w:spacing w:line="240" w:lineRule="auto"/>
-            </w:pPr>
-            <w:r>
-              <w:t>Ensure it is of size &lt;6</w:t>
-            </w:r>
-          </w:p>
-        </w:tc>
-      </w:tr>
-    </w:tbl>
-    <w:p>
-      <w:pPr>
-        <w:spacing w:line="259" w:lineRule="auto"/>
-      </w:pPr>
-    </w:p>
-    <w:tbl>
-      <w:tblPr>
-        <w:tblStyle w:val="TableGrid"/>
-        <w:tblW w:w="0" w:type="auto"/>
-        <w:tblInd w:w="0" w:type="dxa"/>
-        <w:tblLook w:val="04A0" w:firstRow="1" w:lastRow="0" w:firstColumn="1" w:lastColumn="0" w:noHBand="0" w:noVBand="1"/>
-      </w:tblPr>
-      <w:tblGrid>
-        <w:gridCol w:w="4508"/>
-        <w:gridCol w:w="4508"/>
-      </w:tblGrid>
-      <w:tr>
-        <w:tc>
-          <w:tcPr>
-            <w:tcW w:w="9016" w:type="dxa"/>
-            <w:gridSpan w:val="2"/>
-            <w:tcBorders>
-              <w:top w:val="single" w:sz="4" w:space="0" w:color="auto"/>
-              <w:left w:val="single" w:sz="4" w:space="0" w:color="auto"/>
-              <w:bottom w:val="single" w:sz="4" w:space="0" w:color="auto"/>
-              <w:right w:val="single" w:sz="4" w:space="0" w:color="auto"/>
-            </w:tcBorders>
-            <w:hideMark/>
-          </w:tcPr>
-          <w:p>
-            <w:pPr>
-              <w:spacing w:line="240" w:lineRule="auto"/>
-              <w:jc w:val="center"/>
-              <w:rPr>
-                <w:b/>
-                <w:bCs/>
-              </w:rPr>
-            </w:pPr>
-            <w:r>
-              <w:rPr>
-                <w:b/>
-                <w:bCs/>
-              </w:rPr>
               <w:t>Front End: Central Authentication Test Case</w:t>
             </w:r>
           </w:p>

</xml_diff>